<commit_message>
update labs 46 48
</commit_message>
<xml_diff>
--- a/Lab_46_Swanson.docx
+++ b/Lab_46_Swanson.docx
@@ -1,6 +1,6 @@
 
 <file path=word/document.xml><?xml version="1.0" encoding="utf-8"?>
-<w:document xmlns:wpc="http://schemas.microsoft.com/office/word/2010/wordprocessingCanvas" xmlns:cx="http://schemas.microsoft.com/office/drawing/2014/chartex" xmlns:cx1="http://schemas.microsoft.com/office/drawing/2015/9/8/chartex" xmlns:mc="http://schemas.openxmlformats.org/markup-compatibility/2006" xmlns:o="urn:schemas-microsoft-com:office:office" xmlns:r="http://schemas.openxmlformats.org/officeDocument/2006/relationships" xmlns:m="http://schemas.openxmlformats.org/officeDocument/2006/math" xmlns:v="urn:schemas-microsoft-com:vml" xmlns:wp14="http://schemas.microsoft.com/office/word/2010/wordprocessingDrawing" xmlns:wp="http://schemas.openxmlformats.org/drawingml/2006/wordprocessingDrawing" xmlns:w10="urn:schemas-microsoft-com:office:word" xmlns:w="http://schemas.openxmlformats.org/wordprocessingml/2006/main" xmlns:w14="http://schemas.microsoft.com/office/word/2010/wordml" xmlns:w15="http://schemas.microsoft.com/office/word/2012/wordml" xmlns:w16se="http://schemas.microsoft.com/office/word/2015/wordml/symex" xmlns:wpg="http://schemas.microsoft.com/office/word/2010/wordprocessingGroup" xmlns:wpi="http://schemas.microsoft.com/office/word/2010/wordprocessingInk" xmlns:wne="http://schemas.microsoft.com/office/word/2006/wordml" xmlns:wps="http://schemas.microsoft.com/office/word/2010/wordprocessingShape" mc:Ignorable="w14 w15 w16se wp14">
+<w:document xmlns:wpc="http://schemas.microsoft.com/office/word/2010/wordprocessingCanvas" xmlns:mo="http://schemas.microsoft.com/office/mac/office/2008/main" xmlns:mc="http://schemas.openxmlformats.org/markup-compatibility/2006" xmlns:mv="urn:schemas-microsoft-com:mac:vml" xmlns:o="urn:schemas-microsoft-com:office:office" xmlns:r="http://schemas.openxmlformats.org/officeDocument/2006/relationships" xmlns:m="http://schemas.openxmlformats.org/officeDocument/2006/math" xmlns:v="urn:schemas-microsoft-com:vml" xmlns:wp14="http://schemas.microsoft.com/office/word/2010/wordprocessingDrawing" xmlns:wp="http://schemas.openxmlformats.org/drawingml/2006/wordprocessingDrawing" xmlns:w10="urn:schemas-microsoft-com:office:word" xmlns:w="http://schemas.openxmlformats.org/wordprocessingml/2006/main" xmlns:w14="http://schemas.microsoft.com/office/word/2010/wordml" xmlns:wpg="http://schemas.microsoft.com/office/word/2010/wordprocessingGroup" xmlns:wpi="http://schemas.microsoft.com/office/word/2010/wordprocessingInk" xmlns:wne="http://schemas.microsoft.com/office/word/2006/wordml" xmlns:wps="http://schemas.microsoft.com/office/word/2010/wordprocessingShape" mc:Ignorable="w14 wp14">
   <w:body>
     <w:p>
       <w:pPr>
@@ -248,10 +248,19 @@
           <w:sz w:val="24"/>
           <w:szCs w:val="24"/>
         </w:rPr>
-        <w:t xml:space="preserve"> flip flops(</w:t>
+        <w:t xml:space="preserve"> flip </w:t>
+      </w:r>
+      <w:proofErr w:type="gramStart"/>
+      <w:r>
+        <w:rPr>
+          <w:rFonts w:ascii="Times New Roman" w:eastAsia="Times New Roman" w:hAnsi="Times New Roman" w:cs="Times New Roman"/>
+          <w:sz w:val="24"/>
+          <w:szCs w:val="24"/>
+        </w:rPr>
+        <w:t>flops(</w:t>
       </w:r>
       <w:proofErr w:type="spellStart"/>
-      <w:proofErr w:type="gramStart"/>
+      <w:proofErr w:type="gramEnd"/>
       <w:r>
         <w:rPr>
           <w:rFonts w:ascii="Times New Roman" w:eastAsia="Times New Roman" w:hAnsi="Times New Roman" w:cs="Times New Roman"/>
@@ -261,7 +270,6 @@
         <w:t>Set,Reset</w:t>
       </w:r>
       <w:proofErr w:type="spellEnd"/>
-      <w:proofErr w:type="gramEnd"/>
       <w:r>
         <w:rPr>
           <w:rFonts w:ascii="Times New Roman" w:eastAsia="Times New Roman" w:hAnsi="Times New Roman" w:cs="Times New Roman"/>
@@ -296,17 +304,17 @@
         <w:tblLook w:val="04A0" w:firstRow="1" w:lastRow="0" w:firstColumn="1" w:lastColumn="0" w:noHBand="0" w:noVBand="1"/>
       </w:tblPr>
       <w:tblGrid>
-        <w:gridCol w:w="627"/>
-        <w:gridCol w:w="620"/>
-        <w:gridCol w:w="618"/>
+        <w:gridCol w:w="628"/>
+        <w:gridCol w:w="621"/>
+        <w:gridCol w:w="619"/>
         <w:gridCol w:w="608"/>
-        <w:gridCol w:w="448"/>
-        <w:gridCol w:w="472"/>
-        <w:gridCol w:w="430"/>
-        <w:gridCol w:w="481"/>
+        <w:gridCol w:w="449"/>
+        <w:gridCol w:w="473"/>
+        <w:gridCol w:w="431"/>
+        <w:gridCol w:w="482"/>
         <w:gridCol w:w="378"/>
         <w:gridCol w:w="434"/>
-        <w:gridCol w:w="433"/>
+        <w:gridCol w:w="434"/>
         <w:gridCol w:w="440"/>
         <w:gridCol w:w="843"/>
         <w:gridCol w:w="835"/>
@@ -2146,23 +2154,778 @@
     </w:tbl>
     <w:p/>
     <w:p>
+      <w:pPr>
+        <w:rPr>
+          <w:sz w:val="24"/>
+          <w:szCs w:val="24"/>
+        </w:rPr>
+      </w:pPr>
+      <w:proofErr w:type="gramStart"/>
       <w:r>
+        <w:rPr>
+          <w:sz w:val="24"/>
+          <w:szCs w:val="24"/>
+        </w:rPr>
+        <w:t>A(</w:t>
+      </w:r>
+      <w:proofErr w:type="gramEnd"/>
+      <w:r>
+        <w:rPr>
+          <w:sz w:val="24"/>
+          <w:szCs w:val="24"/>
+        </w:rPr>
+        <w:t xml:space="preserve">t+1) = </w:t>
+      </w:r>
+      <w:r>
+        <w:rPr>
+          <w:sz w:val="24"/>
+          <w:szCs w:val="24"/>
+        </w:rPr>
         <w:t>J</w:t>
       </w:r>
       <w:r>
         <w:rPr>
+          <w:sz w:val="24"/>
+          <w:szCs w:val="24"/>
           <w:vertAlign w:val="subscript"/>
         </w:rPr>
-        <w:t>A</w:t>
+        <w:t xml:space="preserve">A </w:t>
       </w:r>
       <w:r>
         <w:rPr>
-          <w:vertAlign w:val="subscript"/>
-        </w:rPr>
-        <w:t xml:space="preserve"> </w:t>
+          <w:sz w:val="24"/>
+          <w:szCs w:val="24"/>
+        </w:rPr>
+        <w:t>= AD’ + BCD</w:t>
+      </w:r>
+    </w:p>
+    <w:tbl>
+      <w:tblPr>
+        <w:tblStyle w:val="TableGrid"/>
+        <w:tblW w:w="0" w:type="auto"/>
+        <w:tblLook w:val="04A0" w:firstRow="1" w:lastRow="0" w:firstColumn="1" w:lastColumn="0" w:noHBand="0" w:noVBand="1"/>
+      </w:tblPr>
+      <w:tblGrid>
+        <w:gridCol w:w="1915"/>
+        <w:gridCol w:w="1915"/>
+        <w:gridCol w:w="1915"/>
+        <w:gridCol w:w="1915"/>
+        <w:gridCol w:w="1916"/>
+      </w:tblGrid>
+      <w:tr>
+        <w:tc>
+          <w:tcPr>
+            <w:tcW w:w="1915" w:type="dxa"/>
+          </w:tcPr>
+          <w:p>
+            <w:r>
+              <w:t>AB</w:t>
+            </w:r>
+          </w:p>
+        </w:tc>
+        <w:tc>
+          <w:tcPr>
+            <w:tcW w:w="1915" w:type="dxa"/>
+          </w:tcPr>
+          <w:p>
+            <w:r>
+              <w:t>CD</w:t>
+            </w:r>
+          </w:p>
+        </w:tc>
+        <w:tc>
+          <w:tcPr>
+            <w:tcW w:w="1915" w:type="dxa"/>
+          </w:tcPr>
+          <w:p/>
+        </w:tc>
+        <w:tc>
+          <w:tcPr>
+            <w:tcW w:w="1915" w:type="dxa"/>
+          </w:tcPr>
+          <w:p/>
+        </w:tc>
+        <w:tc>
+          <w:tcPr>
+            <w:tcW w:w="1916" w:type="dxa"/>
+          </w:tcPr>
+          <w:p/>
+        </w:tc>
+      </w:tr>
+      <w:tr>
+        <w:tc>
+          <w:tcPr>
+            <w:tcW w:w="1915" w:type="dxa"/>
+          </w:tcPr>
+          <w:p/>
+        </w:tc>
+        <w:tc>
+          <w:tcPr>
+            <w:tcW w:w="1915" w:type="dxa"/>
+          </w:tcPr>
+          <w:p>
+            <w:r>
+              <w:t>00</w:t>
+            </w:r>
+          </w:p>
+        </w:tc>
+        <w:tc>
+          <w:tcPr>
+            <w:tcW w:w="1915" w:type="dxa"/>
+          </w:tcPr>
+          <w:p>
+            <w:r>
+              <w:t>01</w:t>
+            </w:r>
+          </w:p>
+        </w:tc>
+        <w:tc>
+          <w:tcPr>
+            <w:tcW w:w="1915" w:type="dxa"/>
+          </w:tcPr>
+          <w:p>
+            <w:r>
+              <w:t>11</w:t>
+            </w:r>
+          </w:p>
+        </w:tc>
+        <w:tc>
+          <w:tcPr>
+            <w:tcW w:w="1916" w:type="dxa"/>
+          </w:tcPr>
+          <w:p>
+            <w:r>
+              <w:t>10</w:t>
+            </w:r>
+          </w:p>
+        </w:tc>
+      </w:tr>
+      <w:tr>
+        <w:tc>
+          <w:tcPr>
+            <w:tcW w:w="1915" w:type="dxa"/>
+          </w:tcPr>
+          <w:p>
+            <w:r>
+              <w:t>00</w:t>
+            </w:r>
+          </w:p>
+        </w:tc>
+        <w:tc>
+          <w:tcPr>
+            <w:tcW w:w="1915" w:type="dxa"/>
+          </w:tcPr>
+          <w:p>
+            <w:r>
+              <w:t>0</w:t>
+            </w:r>
+          </w:p>
+        </w:tc>
+        <w:tc>
+          <w:tcPr>
+            <w:tcW w:w="1915" w:type="dxa"/>
+          </w:tcPr>
+          <w:p>
+            <w:r>
+              <w:t>0</w:t>
+            </w:r>
+          </w:p>
+        </w:tc>
+        <w:tc>
+          <w:tcPr>
+            <w:tcW w:w="1915" w:type="dxa"/>
+          </w:tcPr>
+          <w:p>
+            <w:r>
+              <w:t>0</w:t>
+            </w:r>
+          </w:p>
+        </w:tc>
+        <w:tc>
+          <w:tcPr>
+            <w:tcW w:w="1916" w:type="dxa"/>
+          </w:tcPr>
+          <w:p>
+            <w:r>
+              <w:t>0</w:t>
+            </w:r>
+          </w:p>
+        </w:tc>
+      </w:tr>
+      <w:tr>
+        <w:tc>
+          <w:tcPr>
+            <w:tcW w:w="1915" w:type="dxa"/>
+          </w:tcPr>
+          <w:p>
+            <w:r>
+              <w:t>01</w:t>
+            </w:r>
+          </w:p>
+        </w:tc>
+        <w:tc>
+          <w:tcPr>
+            <w:tcW w:w="1915" w:type="dxa"/>
+          </w:tcPr>
+          <w:p>
+            <w:r>
+              <w:t>0</w:t>
+            </w:r>
+          </w:p>
+        </w:tc>
+        <w:tc>
+          <w:tcPr>
+            <w:tcW w:w="1915" w:type="dxa"/>
+          </w:tcPr>
+          <w:p>
+            <w:r>
+              <w:t>0</w:t>
+            </w:r>
+          </w:p>
+        </w:tc>
+        <w:tc>
+          <w:tcPr>
+            <w:tcW w:w="1915" w:type="dxa"/>
+          </w:tcPr>
+          <w:p>
+            <w:r>
+              <w:t>1</w:t>
+            </w:r>
+          </w:p>
+        </w:tc>
+        <w:tc>
+          <w:tcPr>
+            <w:tcW w:w="1916" w:type="dxa"/>
+          </w:tcPr>
+          <w:p>
+            <w:r>
+              <w:t>0</w:t>
+            </w:r>
+          </w:p>
+        </w:tc>
+      </w:tr>
+      <w:tr>
+        <w:tc>
+          <w:tcPr>
+            <w:tcW w:w="1915" w:type="dxa"/>
+          </w:tcPr>
+          <w:p>
+            <w:r>
+              <w:t>11</w:t>
+            </w:r>
+          </w:p>
+        </w:tc>
+        <w:tc>
+          <w:tcPr>
+            <w:tcW w:w="1915" w:type="dxa"/>
+          </w:tcPr>
+          <w:p>
+            <w:r>
+              <w:t>X</w:t>
+            </w:r>
+          </w:p>
+        </w:tc>
+        <w:tc>
+          <w:tcPr>
+            <w:tcW w:w="1915" w:type="dxa"/>
+          </w:tcPr>
+          <w:p>
+            <w:r>
+              <w:t>X</w:t>
+            </w:r>
+          </w:p>
+        </w:tc>
+        <w:tc>
+          <w:tcPr>
+            <w:tcW w:w="1915" w:type="dxa"/>
+          </w:tcPr>
+          <w:p>
+            <w:r>
+              <w:t>X</w:t>
+            </w:r>
+          </w:p>
+        </w:tc>
+        <w:tc>
+          <w:tcPr>
+            <w:tcW w:w="1916" w:type="dxa"/>
+          </w:tcPr>
+          <w:p>
+            <w:r>
+              <w:t>X</w:t>
+            </w:r>
+          </w:p>
+        </w:tc>
+      </w:tr>
+      <w:tr>
+        <w:tc>
+          <w:tcPr>
+            <w:tcW w:w="1915" w:type="dxa"/>
+          </w:tcPr>
+          <w:p>
+            <w:r>
+              <w:t>10</w:t>
+            </w:r>
+          </w:p>
+        </w:tc>
+        <w:tc>
+          <w:tcPr>
+            <w:tcW w:w="1915" w:type="dxa"/>
+          </w:tcPr>
+          <w:p>
+            <w:r>
+              <w:t>1</w:t>
+            </w:r>
+          </w:p>
+        </w:tc>
+        <w:tc>
+          <w:tcPr>
+            <w:tcW w:w="1915" w:type="dxa"/>
+          </w:tcPr>
+          <w:p>
+            <w:r>
+              <w:t>0</w:t>
+            </w:r>
+          </w:p>
+        </w:tc>
+        <w:tc>
+          <w:tcPr>
+            <w:tcW w:w="1915" w:type="dxa"/>
+          </w:tcPr>
+          <w:p>
+            <w:r>
+              <w:t>X</w:t>
+            </w:r>
+          </w:p>
+        </w:tc>
+        <w:tc>
+          <w:tcPr>
+            <w:tcW w:w="1916" w:type="dxa"/>
+          </w:tcPr>
+          <w:p>
+            <w:r>
+              <w:t>X</w:t>
+            </w:r>
+          </w:p>
+        </w:tc>
+      </w:tr>
+    </w:tbl>
+    <w:p/>
+    <w:p>
+      <w:pPr>
+        <w:rPr>
+          <w:sz w:val="24"/>
+          <w:szCs w:val="24"/>
+        </w:rPr>
+      </w:pPr>
+      <w:proofErr w:type="gramStart"/>
+      <w:r>
+        <w:rPr>
+          <w:sz w:val="24"/>
+          <w:szCs w:val="24"/>
+        </w:rPr>
+        <w:lastRenderedPageBreak/>
+        <w:t>B(</w:t>
+      </w:r>
+      <w:proofErr w:type="gramEnd"/>
+      <w:r>
+        <w:rPr>
+          <w:sz w:val="24"/>
+          <w:szCs w:val="24"/>
+        </w:rPr>
+        <w:t xml:space="preserve">t+1) = </w:t>
       </w:r>
       <w:r>
-        <w:t>= AD’ + BCD</w:t>
+        <w:rPr>
+          <w:sz w:val="24"/>
+          <w:szCs w:val="24"/>
+        </w:rPr>
+        <w:t>J</w:t>
+      </w:r>
+      <w:r>
+        <w:rPr>
+          <w:sz w:val="24"/>
+          <w:szCs w:val="24"/>
+          <w:vertAlign w:val="subscript"/>
+        </w:rPr>
+        <w:t xml:space="preserve">B </w:t>
+      </w:r>
+      <w:r>
+        <w:rPr>
+          <w:sz w:val="24"/>
+          <w:szCs w:val="24"/>
+        </w:rPr>
+        <w:t>= BC’ + BD’ + A’</w:t>
+      </w:r>
+      <w:r>
+        <w:rPr>
+          <w:sz w:val="24"/>
+          <w:szCs w:val="24"/>
+        </w:rPr>
+        <w:t>B’</w:t>
+      </w:r>
+      <w:r>
+        <w:rPr>
+          <w:sz w:val="24"/>
+          <w:szCs w:val="24"/>
+        </w:rPr>
+        <w:t>CD</w:t>
+      </w:r>
+    </w:p>
+    <w:tbl>
+      <w:tblPr>
+        <w:tblStyle w:val="TableGrid"/>
+        <w:tblW w:w="0" w:type="auto"/>
+        <w:tblLook w:val="04A0" w:firstRow="1" w:lastRow="0" w:firstColumn="1" w:lastColumn="0" w:noHBand="0" w:noVBand="1"/>
+      </w:tblPr>
+      <w:tblGrid>
+        <w:gridCol w:w="1915"/>
+        <w:gridCol w:w="1915"/>
+        <w:gridCol w:w="1915"/>
+        <w:gridCol w:w="1915"/>
+        <w:gridCol w:w="1916"/>
+      </w:tblGrid>
+      <w:tr>
+        <w:tc>
+          <w:tcPr>
+            <w:tcW w:w="1915" w:type="dxa"/>
+          </w:tcPr>
+          <w:p>
+            <w:r>
+              <w:t>AB</w:t>
+            </w:r>
+          </w:p>
+        </w:tc>
+        <w:tc>
+          <w:tcPr>
+            <w:tcW w:w="1915" w:type="dxa"/>
+          </w:tcPr>
+          <w:p>
+            <w:r>
+              <w:t>CD</w:t>
+            </w:r>
+          </w:p>
+        </w:tc>
+        <w:tc>
+          <w:tcPr>
+            <w:tcW w:w="1915" w:type="dxa"/>
+          </w:tcPr>
+          <w:p/>
+        </w:tc>
+        <w:tc>
+          <w:tcPr>
+            <w:tcW w:w="1915" w:type="dxa"/>
+          </w:tcPr>
+          <w:p/>
+        </w:tc>
+        <w:tc>
+          <w:tcPr>
+            <w:tcW w:w="1916" w:type="dxa"/>
+          </w:tcPr>
+          <w:p/>
+        </w:tc>
+      </w:tr>
+      <w:tr>
+        <w:tc>
+          <w:tcPr>
+            <w:tcW w:w="1915" w:type="dxa"/>
+          </w:tcPr>
+          <w:p/>
+        </w:tc>
+        <w:tc>
+          <w:tcPr>
+            <w:tcW w:w="1915" w:type="dxa"/>
+          </w:tcPr>
+          <w:p>
+            <w:r>
+              <w:t>00</w:t>
+            </w:r>
+          </w:p>
+        </w:tc>
+        <w:tc>
+          <w:tcPr>
+            <w:tcW w:w="1915" w:type="dxa"/>
+          </w:tcPr>
+          <w:p>
+            <w:r>
+              <w:t>01</w:t>
+            </w:r>
+          </w:p>
+        </w:tc>
+        <w:tc>
+          <w:tcPr>
+            <w:tcW w:w="1915" w:type="dxa"/>
+          </w:tcPr>
+          <w:p>
+            <w:r>
+              <w:t>11</w:t>
+            </w:r>
+          </w:p>
+        </w:tc>
+        <w:tc>
+          <w:tcPr>
+            <w:tcW w:w="1916" w:type="dxa"/>
+          </w:tcPr>
+          <w:p>
+            <w:r>
+              <w:t>10</w:t>
+            </w:r>
+          </w:p>
+        </w:tc>
+      </w:tr>
+      <w:tr>
+        <w:tc>
+          <w:tcPr>
+            <w:tcW w:w="1915" w:type="dxa"/>
+          </w:tcPr>
+          <w:p>
+            <w:r>
+              <w:t>00</w:t>
+            </w:r>
+          </w:p>
+        </w:tc>
+        <w:tc>
+          <w:tcPr>
+            <w:tcW w:w="1915" w:type="dxa"/>
+          </w:tcPr>
+          <w:p>
+            <w:r>
+              <w:t>0</w:t>
+            </w:r>
+          </w:p>
+        </w:tc>
+        <w:tc>
+          <w:tcPr>
+            <w:tcW w:w="1915" w:type="dxa"/>
+          </w:tcPr>
+          <w:p>
+            <w:r>
+              <w:t>0</w:t>
+            </w:r>
+          </w:p>
+        </w:tc>
+        <w:tc>
+          <w:tcPr>
+            <w:tcW w:w="1915" w:type="dxa"/>
+          </w:tcPr>
+          <w:p>
+            <w:r>
+              <w:t>1</w:t>
+            </w:r>
+          </w:p>
+        </w:tc>
+        <w:tc>
+          <w:tcPr>
+            <w:tcW w:w="1916" w:type="dxa"/>
+          </w:tcPr>
+          <w:p>
+            <w:r>
+              <w:t>0</w:t>
+            </w:r>
+          </w:p>
+        </w:tc>
+      </w:tr>
+      <w:tr>
+        <w:tc>
+          <w:tcPr>
+            <w:tcW w:w="1915" w:type="dxa"/>
+          </w:tcPr>
+          <w:p>
+            <w:r>
+              <w:t>01</w:t>
+            </w:r>
+          </w:p>
+        </w:tc>
+        <w:tc>
+          <w:tcPr>
+            <w:tcW w:w="1915" w:type="dxa"/>
+          </w:tcPr>
+          <w:p>
+            <w:r>
+              <w:t>1</w:t>
+            </w:r>
+          </w:p>
+        </w:tc>
+        <w:tc>
+          <w:tcPr>
+            <w:tcW w:w="1915" w:type="dxa"/>
+          </w:tcPr>
+          <w:p>
+            <w:r>
+              <w:t>1</w:t>
+            </w:r>
+          </w:p>
+        </w:tc>
+        <w:tc>
+          <w:tcPr>
+            <w:tcW w:w="1915" w:type="dxa"/>
+          </w:tcPr>
+          <w:p>
+            <w:r>
+              <w:t>0</w:t>
+            </w:r>
+          </w:p>
+        </w:tc>
+        <w:tc>
+          <w:tcPr>
+            <w:tcW w:w="1916" w:type="dxa"/>
+          </w:tcPr>
+          <w:p>
+            <w:r>
+              <w:t>1</w:t>
+            </w:r>
+          </w:p>
+        </w:tc>
+      </w:tr>
+      <w:tr>
+        <w:tc>
+          <w:tcPr>
+            <w:tcW w:w="1915" w:type="dxa"/>
+          </w:tcPr>
+          <w:p>
+            <w:r>
+              <w:t>11</w:t>
+            </w:r>
+          </w:p>
+        </w:tc>
+        <w:tc>
+          <w:tcPr>
+            <w:tcW w:w="1915" w:type="dxa"/>
+          </w:tcPr>
+          <w:p>
+            <w:r>
+              <w:t>X</w:t>
+            </w:r>
+          </w:p>
+        </w:tc>
+        <w:tc>
+          <w:tcPr>
+            <w:tcW w:w="1915" w:type="dxa"/>
+          </w:tcPr>
+          <w:p>
+            <w:r>
+              <w:t>X</w:t>
+            </w:r>
+          </w:p>
+        </w:tc>
+        <w:tc>
+          <w:tcPr>
+            <w:tcW w:w="1915" w:type="dxa"/>
+          </w:tcPr>
+          <w:p>
+            <w:r>
+              <w:t>X</w:t>
+            </w:r>
+          </w:p>
+        </w:tc>
+        <w:tc>
+          <w:tcPr>
+            <w:tcW w:w="1916" w:type="dxa"/>
+          </w:tcPr>
+          <w:p>
+            <w:r>
+              <w:t>X</w:t>
+            </w:r>
+          </w:p>
+        </w:tc>
+      </w:tr>
+      <w:tr>
+        <w:tc>
+          <w:tcPr>
+            <w:tcW w:w="1915" w:type="dxa"/>
+          </w:tcPr>
+          <w:p>
+            <w:r>
+              <w:t>10</w:t>
+            </w:r>
+          </w:p>
+        </w:tc>
+        <w:tc>
+          <w:tcPr>
+            <w:tcW w:w="1915" w:type="dxa"/>
+          </w:tcPr>
+          <w:p>
+            <w:r>
+              <w:t>0</w:t>
+            </w:r>
+          </w:p>
+        </w:tc>
+        <w:tc>
+          <w:tcPr>
+            <w:tcW w:w="1915" w:type="dxa"/>
+          </w:tcPr>
+          <w:p>
+            <w:r>
+              <w:t>0</w:t>
+            </w:r>
+          </w:p>
+        </w:tc>
+        <w:tc>
+          <w:tcPr>
+            <w:tcW w:w="1915" w:type="dxa"/>
+          </w:tcPr>
+          <w:p>
+            <w:r>
+              <w:t>X</w:t>
+            </w:r>
+          </w:p>
+        </w:tc>
+        <w:tc>
+          <w:tcPr>
+            <w:tcW w:w="1916" w:type="dxa"/>
+          </w:tcPr>
+          <w:p>
+            <w:r>
+              <w:t>X</w:t>
+            </w:r>
+          </w:p>
+        </w:tc>
+      </w:tr>
+    </w:tbl>
+    <w:p/>
+    <w:p>
+      <w:pPr>
+        <w:rPr>
+          <w:sz w:val="24"/>
+          <w:szCs w:val="24"/>
+        </w:rPr>
+      </w:pPr>
+      <w:proofErr w:type="gramStart"/>
+      <w:r>
+        <w:rPr>
+          <w:sz w:val="24"/>
+          <w:szCs w:val="24"/>
+        </w:rPr>
+        <w:t>C(</w:t>
+      </w:r>
+      <w:proofErr w:type="gramEnd"/>
+      <w:r>
+        <w:rPr>
+          <w:sz w:val="24"/>
+          <w:szCs w:val="24"/>
+        </w:rPr>
+        <w:t xml:space="preserve">t+1) = </w:t>
+      </w:r>
+      <w:r>
+        <w:rPr>
+          <w:sz w:val="24"/>
+          <w:szCs w:val="24"/>
+        </w:rPr>
+        <w:t>J</w:t>
+      </w:r>
+      <w:r>
+        <w:rPr>
+          <w:sz w:val="24"/>
+          <w:szCs w:val="24"/>
+          <w:vertAlign w:val="subscript"/>
+        </w:rPr>
+        <w:t xml:space="preserve">C </w:t>
+      </w:r>
+      <w:r>
+        <w:rPr>
+          <w:sz w:val="24"/>
+          <w:szCs w:val="24"/>
+        </w:rPr>
+        <w:t>= A’C’D + A’CD’</w:t>
       </w:r>
     </w:p>
     <w:tbl>
@@ -2181,7 +2944,7 @@
       <w:tr>
         <w:tc>
           <w:tcPr>
-            <w:tcW w:w="1915" w:type="dxa"/>
+            <w:tcW w:w="1871" w:type="dxa"/>
           </w:tcPr>
           <w:p>
             <w:r>
@@ -2191,7 +2954,7 @@
         </w:tc>
         <w:tc>
           <w:tcPr>
-            <w:tcW w:w="1915" w:type="dxa"/>
+            <w:tcW w:w="1871" w:type="dxa"/>
           </w:tcPr>
           <w:p>
             <w:r>
@@ -2201,19 +2964,19 @@
         </w:tc>
         <w:tc>
           <w:tcPr>
-            <w:tcW w:w="1915" w:type="dxa"/>
+            <w:tcW w:w="1869" w:type="dxa"/>
           </w:tcPr>
           <w:p/>
         </w:tc>
         <w:tc>
           <w:tcPr>
-            <w:tcW w:w="1915" w:type="dxa"/>
+            <w:tcW w:w="1869" w:type="dxa"/>
           </w:tcPr>
           <w:p/>
         </w:tc>
         <w:tc>
           <w:tcPr>
-            <w:tcW w:w="1916" w:type="dxa"/>
+            <w:tcW w:w="1870" w:type="dxa"/>
           </w:tcPr>
           <w:p/>
         </w:tc>
@@ -2221,13 +2984,13 @@
       <w:tr>
         <w:tc>
           <w:tcPr>
-            <w:tcW w:w="1915" w:type="dxa"/>
+            <w:tcW w:w="1871" w:type="dxa"/>
           </w:tcPr>
           <w:p/>
         </w:tc>
         <w:tc>
           <w:tcPr>
-            <w:tcW w:w="1915" w:type="dxa"/>
+            <w:tcW w:w="1871" w:type="dxa"/>
           </w:tcPr>
           <w:p>
             <w:r>
@@ -2237,7 +3000,7 @@
         </w:tc>
         <w:tc>
           <w:tcPr>
-            <w:tcW w:w="1915" w:type="dxa"/>
+            <w:tcW w:w="1869" w:type="dxa"/>
           </w:tcPr>
           <w:p>
             <w:r>
@@ -2247,7 +3010,7 @@
         </w:tc>
         <w:tc>
           <w:tcPr>
-            <w:tcW w:w="1915" w:type="dxa"/>
+            <w:tcW w:w="1869" w:type="dxa"/>
           </w:tcPr>
           <w:p>
             <w:r>
@@ -2257,7 +3020,7 @@
         </w:tc>
         <w:tc>
           <w:tcPr>
-            <w:tcW w:w="1916" w:type="dxa"/>
+            <w:tcW w:w="1870" w:type="dxa"/>
           </w:tcPr>
           <w:p>
             <w:r>
@@ -2269,54 +3032,51 @@
       <w:tr>
         <w:tc>
           <w:tcPr>
-            <w:tcW w:w="1915" w:type="dxa"/>
-          </w:tcPr>
-          <w:p>
-            <w:r>
-              <w:t>0</w:t>
-            </w:r>
-            <w:r>
-              <w:t>0</w:t>
-            </w:r>
-          </w:p>
-        </w:tc>
-        <w:tc>
-          <w:tcPr>
-            <w:tcW w:w="1915" w:type="dxa"/>
-          </w:tcPr>
-          <w:p>
-            <w:r>
-              <w:t>0</w:t>
-            </w:r>
-          </w:p>
-        </w:tc>
-        <w:tc>
-          <w:tcPr>
-            <w:tcW w:w="1915" w:type="dxa"/>
-          </w:tcPr>
-          <w:p>
-            <w:r>
-              <w:t>0</w:t>
-            </w:r>
-          </w:p>
-        </w:tc>
-        <w:tc>
-          <w:tcPr>
-            <w:tcW w:w="1915" w:type="dxa"/>
-          </w:tcPr>
-          <w:p>
-            <w:r>
-              <w:t>0</w:t>
-            </w:r>
-          </w:p>
-        </w:tc>
-        <w:tc>
-          <w:tcPr>
-            <w:tcW w:w="1916" w:type="dxa"/>
-          </w:tcPr>
-          <w:p>
-            <w:r>
-              <w:t>0</w:t>
+            <w:tcW w:w="1871" w:type="dxa"/>
+          </w:tcPr>
+          <w:p>
+            <w:r>
+              <w:t>00</w:t>
+            </w:r>
+          </w:p>
+        </w:tc>
+        <w:tc>
+          <w:tcPr>
+            <w:tcW w:w="1871" w:type="dxa"/>
+          </w:tcPr>
+          <w:p>
+            <w:r>
+              <w:t>0</w:t>
+            </w:r>
+          </w:p>
+        </w:tc>
+        <w:tc>
+          <w:tcPr>
+            <w:tcW w:w="1869" w:type="dxa"/>
+          </w:tcPr>
+          <w:p>
+            <w:r>
+              <w:t>1</w:t>
+            </w:r>
+          </w:p>
+        </w:tc>
+        <w:tc>
+          <w:tcPr>
+            <w:tcW w:w="1869" w:type="dxa"/>
+          </w:tcPr>
+          <w:p>
+            <w:r>
+              <w:t>0</w:t>
+            </w:r>
+          </w:p>
+        </w:tc>
+        <w:tc>
+          <w:tcPr>
+            <w:tcW w:w="1870" w:type="dxa"/>
+          </w:tcPr>
+          <w:p>
+            <w:r>
+              <w:t>1</w:t>
             </w:r>
           </w:p>
         </w:tc>
@@ -2324,54 +3084,51 @@
       <w:tr>
         <w:tc>
           <w:tcPr>
-            <w:tcW w:w="1915" w:type="dxa"/>
-          </w:tcPr>
-          <w:p>
-            <w:r>
-              <w:t>0</w:t>
-            </w:r>
-            <w:r>
-              <w:t>1</w:t>
-            </w:r>
-          </w:p>
-        </w:tc>
-        <w:tc>
-          <w:tcPr>
-            <w:tcW w:w="1915" w:type="dxa"/>
-          </w:tcPr>
-          <w:p>
-            <w:r>
-              <w:t>0</w:t>
-            </w:r>
-          </w:p>
-        </w:tc>
-        <w:tc>
-          <w:tcPr>
-            <w:tcW w:w="1915" w:type="dxa"/>
-          </w:tcPr>
-          <w:p>
-            <w:r>
-              <w:t>0</w:t>
-            </w:r>
-          </w:p>
-        </w:tc>
-        <w:tc>
-          <w:tcPr>
-            <w:tcW w:w="1915" w:type="dxa"/>
-          </w:tcPr>
-          <w:p>
-            <w:r>
-              <w:t>1</w:t>
-            </w:r>
-          </w:p>
-        </w:tc>
-        <w:tc>
-          <w:tcPr>
-            <w:tcW w:w="1916" w:type="dxa"/>
-          </w:tcPr>
-          <w:p>
-            <w:r>
-              <w:t>0</w:t>
+            <w:tcW w:w="1871" w:type="dxa"/>
+          </w:tcPr>
+          <w:p>
+            <w:r>
+              <w:t>01</w:t>
+            </w:r>
+          </w:p>
+        </w:tc>
+        <w:tc>
+          <w:tcPr>
+            <w:tcW w:w="1871" w:type="dxa"/>
+          </w:tcPr>
+          <w:p>
+            <w:r>
+              <w:t>0</w:t>
+            </w:r>
+          </w:p>
+        </w:tc>
+        <w:tc>
+          <w:tcPr>
+            <w:tcW w:w="1869" w:type="dxa"/>
+          </w:tcPr>
+          <w:p>
+            <w:r>
+              <w:t>1</w:t>
+            </w:r>
+          </w:p>
+        </w:tc>
+        <w:tc>
+          <w:tcPr>
+            <w:tcW w:w="1869" w:type="dxa"/>
+          </w:tcPr>
+          <w:p>
+            <w:r>
+              <w:t>0</w:t>
+            </w:r>
+          </w:p>
+        </w:tc>
+        <w:tc>
+          <w:tcPr>
+            <w:tcW w:w="1870" w:type="dxa"/>
+          </w:tcPr>
+          <w:p>
+            <w:r>
+              <w:t>1</w:t>
             </w:r>
           </w:p>
         </w:tc>
@@ -2379,7 +3136,7 @@
       <w:tr>
         <w:tc>
           <w:tcPr>
-            <w:tcW w:w="1915" w:type="dxa"/>
+            <w:tcW w:w="1871" w:type="dxa"/>
           </w:tcPr>
           <w:p>
             <w:r>
@@ -2389,7 +3146,7 @@
         </w:tc>
         <w:tc>
           <w:tcPr>
-            <w:tcW w:w="1915" w:type="dxa"/>
+            <w:tcW w:w="1871" w:type="dxa"/>
           </w:tcPr>
           <w:p>
             <w:r>
@@ -2399,7 +3156,7 @@
         </w:tc>
         <w:tc>
           <w:tcPr>
-            <w:tcW w:w="1915" w:type="dxa"/>
+            <w:tcW w:w="1869" w:type="dxa"/>
           </w:tcPr>
           <w:p>
             <w:r>
@@ -2409,7 +3166,7 @@
         </w:tc>
         <w:tc>
           <w:tcPr>
-            <w:tcW w:w="1915" w:type="dxa"/>
+            <w:tcW w:w="1869" w:type="dxa"/>
           </w:tcPr>
           <w:p>
             <w:r>
@@ -2419,7 +3176,7 @@
         </w:tc>
         <w:tc>
           <w:tcPr>
-            <w:tcW w:w="1916" w:type="dxa"/>
+            <w:tcW w:w="1870" w:type="dxa"/>
           </w:tcPr>
           <w:p>
             <w:r>
@@ -2431,7 +3188,7 @@
       <w:tr>
         <w:tc>
           <w:tcPr>
-            <w:tcW w:w="1915" w:type="dxa"/>
+            <w:tcW w:w="1871" w:type="dxa"/>
           </w:tcPr>
           <w:p>
             <w:r>
@@ -2441,27 +3198,27 @@
         </w:tc>
         <w:tc>
           <w:tcPr>
-            <w:tcW w:w="1915" w:type="dxa"/>
-          </w:tcPr>
-          <w:p>
-            <w:r>
-              <w:t>1</w:t>
-            </w:r>
-          </w:p>
-        </w:tc>
-        <w:tc>
-          <w:tcPr>
-            <w:tcW w:w="1915" w:type="dxa"/>
-          </w:tcPr>
-          <w:p>
-            <w:r>
-              <w:t>0</w:t>
-            </w:r>
-          </w:p>
-        </w:tc>
-        <w:tc>
-          <w:tcPr>
-            <w:tcW w:w="1915" w:type="dxa"/>
+            <w:tcW w:w="1871" w:type="dxa"/>
+          </w:tcPr>
+          <w:p>
+            <w:r>
+              <w:t>0</w:t>
+            </w:r>
+          </w:p>
+        </w:tc>
+        <w:tc>
+          <w:tcPr>
+            <w:tcW w:w="1869" w:type="dxa"/>
+          </w:tcPr>
+          <w:p>
+            <w:r>
+              <w:t>0</w:t>
+            </w:r>
+          </w:p>
+        </w:tc>
+        <w:tc>
+          <w:tcPr>
+            <w:tcW w:w="1869" w:type="dxa"/>
           </w:tcPr>
           <w:p>
             <w:r>
@@ -2471,7 +3228,7 @@
         </w:tc>
         <w:tc>
           <w:tcPr>
-            <w:tcW w:w="1916" w:type="dxa"/>
+            <w:tcW w:w="1870" w:type="dxa"/>
           </w:tcPr>
           <w:p>
             <w:r>
@@ -2483,32 +3240,49 @@
     </w:tbl>
     <w:p/>
     <w:p>
+      <w:pPr>
+        <w:rPr>
+          <w:sz w:val="24"/>
+          <w:szCs w:val="24"/>
+        </w:rPr>
+      </w:pPr>
+      <w:proofErr w:type="gramStart"/>
       <w:r>
-        <w:lastRenderedPageBreak/>
+        <w:rPr>
+          <w:sz w:val="24"/>
+          <w:szCs w:val="24"/>
+        </w:rPr>
+        <w:t>D(</w:t>
+      </w:r>
+      <w:proofErr w:type="gramEnd"/>
+      <w:r>
+        <w:rPr>
+          <w:sz w:val="24"/>
+          <w:szCs w:val="24"/>
+        </w:rPr>
+        <w:t xml:space="preserve">t+1) = </w:t>
+      </w:r>
+      <w:r>
+        <w:rPr>
+          <w:sz w:val="24"/>
+          <w:szCs w:val="24"/>
+        </w:rPr>
         <w:t>J</w:t>
       </w:r>
       <w:r>
         <w:rPr>
+          <w:sz w:val="24"/>
+          <w:szCs w:val="24"/>
           <w:vertAlign w:val="subscript"/>
         </w:rPr>
-        <w:t>B</w:t>
+        <w:t xml:space="preserve">D </w:t>
       </w:r>
       <w:r>
         <w:rPr>
-          <w:vertAlign w:val="subscript"/>
-        </w:rPr>
-        <w:t xml:space="preserve"> </w:t>
-      </w:r>
-      <w:r>
-        <w:t>=</w:t>
-      </w:r>
-      <w:r>
-        <w:t xml:space="preserve"> BC’ + </w:t>
-      </w:r>
-      <w:bookmarkStart w:id="0" w:name="_GoBack"/>
-      <w:bookmarkEnd w:id="0"/>
-      <w:r>
-        <w:t>BD’ + A’CD</w:t>
+          <w:sz w:val="24"/>
+          <w:szCs w:val="24"/>
+        </w:rPr>
+        <w:t>= D’</w:t>
       </w:r>
     </w:p>
     <w:tbl>
@@ -2527,7 +3301,7 @@
       <w:tr>
         <w:tc>
           <w:tcPr>
-            <w:tcW w:w="1915" w:type="dxa"/>
+            <w:tcW w:w="1871" w:type="dxa"/>
           </w:tcPr>
           <w:p>
             <w:r>
@@ -2537,7 +3311,7 @@
         </w:tc>
         <w:tc>
           <w:tcPr>
-            <w:tcW w:w="1915" w:type="dxa"/>
+            <w:tcW w:w="1871" w:type="dxa"/>
           </w:tcPr>
           <w:p>
             <w:r>
@@ -2547,19 +3321,19 @@
         </w:tc>
         <w:tc>
           <w:tcPr>
-            <w:tcW w:w="1915" w:type="dxa"/>
+            <w:tcW w:w="1869" w:type="dxa"/>
           </w:tcPr>
           <w:p/>
         </w:tc>
         <w:tc>
           <w:tcPr>
-            <w:tcW w:w="1915" w:type="dxa"/>
+            <w:tcW w:w="1869" w:type="dxa"/>
           </w:tcPr>
           <w:p/>
         </w:tc>
         <w:tc>
           <w:tcPr>
-            <w:tcW w:w="1916" w:type="dxa"/>
+            <w:tcW w:w="1870" w:type="dxa"/>
           </w:tcPr>
           <w:p/>
         </w:tc>
@@ -2567,13 +3341,13 @@
       <w:tr>
         <w:tc>
           <w:tcPr>
-            <w:tcW w:w="1915" w:type="dxa"/>
+            <w:tcW w:w="1871" w:type="dxa"/>
           </w:tcPr>
           <w:p/>
         </w:tc>
         <w:tc>
           <w:tcPr>
-            <w:tcW w:w="1915" w:type="dxa"/>
+            <w:tcW w:w="1871" w:type="dxa"/>
           </w:tcPr>
           <w:p>
             <w:r>
@@ -2583,7 +3357,7 @@
         </w:tc>
         <w:tc>
           <w:tcPr>
-            <w:tcW w:w="1915" w:type="dxa"/>
+            <w:tcW w:w="1869" w:type="dxa"/>
           </w:tcPr>
           <w:p>
             <w:r>
@@ -2593,7 +3367,7 @@
         </w:tc>
         <w:tc>
           <w:tcPr>
-            <w:tcW w:w="1915" w:type="dxa"/>
+            <w:tcW w:w="1869" w:type="dxa"/>
           </w:tcPr>
           <w:p>
             <w:r>
@@ -2603,7 +3377,7 @@
         </w:tc>
         <w:tc>
           <w:tcPr>
-            <w:tcW w:w="1916" w:type="dxa"/>
+            <w:tcW w:w="1870" w:type="dxa"/>
           </w:tcPr>
           <w:p>
             <w:r>
@@ -2615,7 +3389,7 @@
       <w:tr>
         <w:tc>
           <w:tcPr>
-            <w:tcW w:w="1915" w:type="dxa"/>
+            <w:tcW w:w="1871" w:type="dxa"/>
           </w:tcPr>
           <w:p>
             <w:r>
@@ -2625,41 +3399,41 @@
         </w:tc>
         <w:tc>
           <w:tcPr>
-            <w:tcW w:w="1915" w:type="dxa"/>
-          </w:tcPr>
-          <w:p>
-            <w:r>
-              <w:t>0</w:t>
-            </w:r>
-          </w:p>
-        </w:tc>
-        <w:tc>
-          <w:tcPr>
-            <w:tcW w:w="1915" w:type="dxa"/>
-          </w:tcPr>
-          <w:p>
-            <w:r>
-              <w:t>0</w:t>
-            </w:r>
-          </w:p>
-        </w:tc>
-        <w:tc>
-          <w:tcPr>
-            <w:tcW w:w="1915" w:type="dxa"/>
-          </w:tcPr>
-          <w:p>
-            <w:r>
-              <w:t>1</w:t>
-            </w:r>
-          </w:p>
-        </w:tc>
-        <w:tc>
-          <w:tcPr>
-            <w:tcW w:w="1916" w:type="dxa"/>
-          </w:tcPr>
-          <w:p>
-            <w:r>
-              <w:t>0</w:t>
+            <w:tcW w:w="1871" w:type="dxa"/>
+          </w:tcPr>
+          <w:p>
+            <w:r>
+              <w:t>1</w:t>
+            </w:r>
+          </w:p>
+        </w:tc>
+        <w:tc>
+          <w:tcPr>
+            <w:tcW w:w="1869" w:type="dxa"/>
+          </w:tcPr>
+          <w:p>
+            <w:r>
+              <w:t>0</w:t>
+            </w:r>
+          </w:p>
+        </w:tc>
+        <w:tc>
+          <w:tcPr>
+            <w:tcW w:w="1869" w:type="dxa"/>
+          </w:tcPr>
+          <w:p>
+            <w:r>
+              <w:t>0</w:t>
+            </w:r>
+          </w:p>
+        </w:tc>
+        <w:tc>
+          <w:tcPr>
+            <w:tcW w:w="1870" w:type="dxa"/>
+          </w:tcPr>
+          <w:p>
+            <w:r>
+              <w:t>1</w:t>
             </w:r>
           </w:p>
         </w:tc>
@@ -2667,7 +3441,7 @@
       <w:tr>
         <w:tc>
           <w:tcPr>
-            <w:tcW w:w="1915" w:type="dxa"/>
+            <w:tcW w:w="1871" w:type="dxa"/>
           </w:tcPr>
           <w:p>
             <w:r>
@@ -2677,37 +3451,37 @@
         </w:tc>
         <w:tc>
           <w:tcPr>
-            <w:tcW w:w="1915" w:type="dxa"/>
-          </w:tcPr>
-          <w:p>
-            <w:r>
-              <w:t>1</w:t>
-            </w:r>
-          </w:p>
-        </w:tc>
-        <w:tc>
-          <w:tcPr>
-            <w:tcW w:w="1915" w:type="dxa"/>
-          </w:tcPr>
-          <w:p>
-            <w:r>
-              <w:t>1</w:t>
-            </w:r>
-          </w:p>
-        </w:tc>
-        <w:tc>
-          <w:tcPr>
-            <w:tcW w:w="1915" w:type="dxa"/>
-          </w:tcPr>
-          <w:p>
-            <w:r>
-              <w:t>0</w:t>
-            </w:r>
-          </w:p>
-        </w:tc>
-        <w:tc>
-          <w:tcPr>
-            <w:tcW w:w="1916" w:type="dxa"/>
+            <w:tcW w:w="1871" w:type="dxa"/>
+          </w:tcPr>
+          <w:p>
+            <w:r>
+              <w:t>1</w:t>
+            </w:r>
+          </w:p>
+        </w:tc>
+        <w:tc>
+          <w:tcPr>
+            <w:tcW w:w="1869" w:type="dxa"/>
+          </w:tcPr>
+          <w:p>
+            <w:r>
+              <w:t>0</w:t>
+            </w:r>
+          </w:p>
+        </w:tc>
+        <w:tc>
+          <w:tcPr>
+            <w:tcW w:w="1869" w:type="dxa"/>
+          </w:tcPr>
+          <w:p>
+            <w:r>
+              <w:t>0</w:t>
+            </w:r>
+          </w:p>
+        </w:tc>
+        <w:tc>
+          <w:tcPr>
+            <w:tcW w:w="1870" w:type="dxa"/>
           </w:tcPr>
           <w:p>
             <w:r>
@@ -2719,7 +3493,7 @@
       <w:tr>
         <w:tc>
           <w:tcPr>
-            <w:tcW w:w="1915" w:type="dxa"/>
+            <w:tcW w:w="1871" w:type="dxa"/>
           </w:tcPr>
           <w:p>
             <w:r>
@@ -2729,7 +3503,7 @@
         </w:tc>
         <w:tc>
           <w:tcPr>
-            <w:tcW w:w="1915" w:type="dxa"/>
+            <w:tcW w:w="1871" w:type="dxa"/>
           </w:tcPr>
           <w:p>
             <w:r>
@@ -2739,7 +3513,7 @@
         </w:tc>
         <w:tc>
           <w:tcPr>
-            <w:tcW w:w="1915" w:type="dxa"/>
+            <w:tcW w:w="1869" w:type="dxa"/>
           </w:tcPr>
           <w:p>
             <w:r>
@@ -2749,7 +3523,7 @@
         </w:tc>
         <w:tc>
           <w:tcPr>
-            <w:tcW w:w="1915" w:type="dxa"/>
+            <w:tcW w:w="1869" w:type="dxa"/>
           </w:tcPr>
           <w:p>
             <w:r>
@@ -2759,7 +3533,7 @@
         </w:tc>
         <w:tc>
           <w:tcPr>
-            <w:tcW w:w="1916" w:type="dxa"/>
+            <w:tcW w:w="1870" w:type="dxa"/>
           </w:tcPr>
           <w:p>
             <w:r>
@@ -2771,7 +3545,7 @@
       <w:tr>
         <w:tc>
           <w:tcPr>
-            <w:tcW w:w="1915" w:type="dxa"/>
+            <w:tcW w:w="1871" w:type="dxa"/>
           </w:tcPr>
           <w:p>
             <w:r>
@@ -2781,27 +3555,27 @@
         </w:tc>
         <w:tc>
           <w:tcPr>
-            <w:tcW w:w="1915" w:type="dxa"/>
-          </w:tcPr>
-          <w:p>
-            <w:r>
-              <w:t>0</w:t>
-            </w:r>
-          </w:p>
-        </w:tc>
-        <w:tc>
-          <w:tcPr>
-            <w:tcW w:w="1915" w:type="dxa"/>
-          </w:tcPr>
-          <w:p>
-            <w:r>
-              <w:t>0</w:t>
-            </w:r>
-          </w:p>
-        </w:tc>
-        <w:tc>
-          <w:tcPr>
-            <w:tcW w:w="1915" w:type="dxa"/>
+            <w:tcW w:w="1871" w:type="dxa"/>
+          </w:tcPr>
+          <w:p>
+            <w:r>
+              <w:t>1</w:t>
+            </w:r>
+          </w:p>
+        </w:tc>
+        <w:tc>
+          <w:tcPr>
+            <w:tcW w:w="1869" w:type="dxa"/>
+          </w:tcPr>
+          <w:p>
+            <w:r>
+              <w:t>0</w:t>
+            </w:r>
+          </w:p>
+        </w:tc>
+        <w:tc>
+          <w:tcPr>
+            <w:tcW w:w="1869" w:type="dxa"/>
           </w:tcPr>
           <w:p>
             <w:r>
@@ -2811,7 +3585,7 @@
         </w:tc>
         <w:tc>
           <w:tcPr>
-            <w:tcW w:w="1916" w:type="dxa"/>
+            <w:tcW w:w="1870" w:type="dxa"/>
           </w:tcPr>
           <w:p>
             <w:r>
@@ -2823,672 +3597,1099 @@
     </w:tbl>
     <w:p/>
     <w:p>
+      <w:bookmarkStart w:id="0" w:name="_GoBack"/>
+      <w:bookmarkEnd w:id="0"/>
       <w:r>
-        <w:t>J</w:t>
-      </w:r>
-      <w:r>
-        <w:rPr>
-          <w:vertAlign w:val="subscript"/>
-        </w:rPr>
-        <w:t>C</w:t>
-      </w:r>
-      <w:r>
-        <w:rPr>
-          <w:vertAlign w:val="subscript"/>
-        </w:rPr>
-        <w:t xml:space="preserve"> </w:t>
-      </w:r>
-      <w:r>
-        <w:t xml:space="preserve">= </w:t>
-      </w:r>
-      <w:r>
-        <w:t>A’C’D + A’CD’</w:t>
+        <w:rPr>
+          <w:noProof/>
+        </w:rPr>
+        <mc:AlternateContent>
+          <mc:Choice Requires="wpg">
+            <w:drawing>
+              <wp:anchor distT="0" distB="0" distL="114300" distR="114300" simplePos="0" relativeHeight="251680768" behindDoc="0" locked="0" layoutInCell="1" allowOverlap="1" wp14:anchorId="67021D0A" wp14:editId="25B5B656">
+                <wp:simplePos x="0" y="0"/>
+                <wp:positionH relativeFrom="column">
+                  <wp:posOffset>228600</wp:posOffset>
+                </wp:positionH>
+                <wp:positionV relativeFrom="paragraph">
+                  <wp:posOffset>126365</wp:posOffset>
+                </wp:positionV>
+                <wp:extent cx="5483860" cy="2252980"/>
+                <wp:effectExtent l="50800" t="25400" r="78740" b="109220"/>
+                <wp:wrapThrough wrapText="bothSides">
+                  <wp:wrapPolygon edited="0">
+                    <wp:start x="800" y="-244"/>
+                    <wp:lineTo x="-200" y="0"/>
+                    <wp:lineTo x="-200" y="6818"/>
+                    <wp:lineTo x="200" y="7793"/>
+                    <wp:lineTo x="200" y="9254"/>
+                    <wp:lineTo x="700" y="11689"/>
+                    <wp:lineTo x="-200" y="11689"/>
+                    <wp:lineTo x="-200" y="19481"/>
+                    <wp:lineTo x="700" y="22160"/>
+                    <wp:lineTo x="900" y="22404"/>
+                    <wp:lineTo x="20710" y="22404"/>
+                    <wp:lineTo x="21810" y="19725"/>
+                    <wp:lineTo x="21810" y="15585"/>
+                    <wp:lineTo x="20509" y="11689"/>
+                    <wp:lineTo x="21410" y="7793"/>
+                    <wp:lineTo x="21810" y="4140"/>
+                    <wp:lineTo x="21810" y="3409"/>
+                    <wp:lineTo x="21310" y="1461"/>
+                    <wp:lineTo x="20810" y="-244"/>
+                    <wp:lineTo x="800" y="-244"/>
+                  </wp:wrapPolygon>
+                </wp:wrapThrough>
+                <wp:docPr id="10312" name="Group 10312"/>
+                <wp:cNvGraphicFramePr/>
+                <a:graphic xmlns:a="http://schemas.openxmlformats.org/drawingml/2006/main">
+                  <a:graphicData uri="http://schemas.microsoft.com/office/word/2010/wordprocessingGroup">
+                    <wpg:wgp>
+                      <wpg:cNvGrpSpPr/>
+                      <wpg:grpSpPr>
+                        <a:xfrm>
+                          <a:off x="0" y="0"/>
+                          <a:ext cx="5483860" cy="2252980"/>
+                          <a:chOff x="0" y="0"/>
+                          <a:chExt cx="5483860" cy="2252980"/>
+                        </a:xfrm>
+                      </wpg:grpSpPr>
+                      <wps:wsp>
+                        <wps:cNvPr id="25" name="Oval 25"/>
+                        <wps:cNvSpPr/>
+                        <wps:spPr>
+                          <a:xfrm>
+                            <a:off x="0" y="0"/>
+                            <a:ext cx="797560" cy="881380"/>
+                          </a:xfrm>
+                          <a:prstGeom prst="ellipse">
+                            <a:avLst/>
+                          </a:prstGeom>
+                        </wps:spPr>
+                        <wps:style>
+                          <a:lnRef idx="1">
+                            <a:schemeClr val="accent1"/>
+                          </a:lnRef>
+                          <a:fillRef idx="3">
+                            <a:schemeClr val="accent1"/>
+                          </a:fillRef>
+                          <a:effectRef idx="2">
+                            <a:schemeClr val="accent1"/>
+                          </a:effectRef>
+                          <a:fontRef idx="minor">
+                            <a:schemeClr val="lt1"/>
+                          </a:fontRef>
+                        </wps:style>
+                        <wps:txbx>
+                          <w:txbxContent>
+                            <w:p>
+                              <w:pPr>
+                                <w:jc w:val="center"/>
+                              </w:pPr>
+                              <w:r>
+                                <w:t>0</w:t>
+                              </w:r>
+                              <w:r>
+                                <w:t>000</w:t>
+                              </w:r>
+                            </w:p>
+                          </w:txbxContent>
+                        </wps:txbx>
+                        <wps:bodyPr rot="0" spcFirstLastPara="0" vertOverflow="overflow" horzOverflow="overflow" vert="horz" wrap="square" lIns="91440" tIns="45720" rIns="91440" bIns="45720" numCol="1" spcCol="0" rtlCol="0" fromWordArt="0" anchor="ctr" anchorCtr="0" forceAA="0" compatLnSpc="1">
+                          <a:prstTxWarp prst="textNoShape">
+                            <a:avLst/>
+                          </a:prstTxWarp>
+                          <a:noAutofit/>
+                        </wps:bodyPr>
+                      </wps:wsp>
+                      <wps:wsp>
+                        <wps:cNvPr id="26" name="Oval 26"/>
+                        <wps:cNvSpPr/>
+                        <wps:spPr>
+                          <a:xfrm>
+                            <a:off x="1145540" y="0"/>
+                            <a:ext cx="797560" cy="881380"/>
+                          </a:xfrm>
+                          <a:prstGeom prst="ellipse">
+                            <a:avLst/>
+                          </a:prstGeom>
+                        </wps:spPr>
+                        <wps:style>
+                          <a:lnRef idx="1">
+                            <a:schemeClr val="accent1"/>
+                          </a:lnRef>
+                          <a:fillRef idx="3">
+                            <a:schemeClr val="accent1"/>
+                          </a:fillRef>
+                          <a:effectRef idx="2">
+                            <a:schemeClr val="accent1"/>
+                          </a:effectRef>
+                          <a:fontRef idx="minor">
+                            <a:schemeClr val="lt1"/>
+                          </a:fontRef>
+                        </wps:style>
+                        <wps:txbx>
+                          <w:txbxContent>
+                            <w:p>
+                              <w:pPr>
+                                <w:jc w:val="center"/>
+                              </w:pPr>
+                              <w:r>
+                                <w:t>0</w:t>
+                              </w:r>
+                              <w:r>
+                                <w:t>001</w:t>
+                              </w:r>
+                            </w:p>
+                          </w:txbxContent>
+                        </wps:txbx>
+                        <wps:bodyPr rot="0" spcFirstLastPara="0" vertOverflow="overflow" horzOverflow="overflow" vert="horz" wrap="square" lIns="91440" tIns="45720" rIns="91440" bIns="45720" numCol="1" spcCol="0" rtlCol="0" fromWordArt="0" anchor="ctr" anchorCtr="0" forceAA="0" compatLnSpc="1">
+                          <a:prstTxWarp prst="textNoShape">
+                            <a:avLst/>
+                          </a:prstTxWarp>
+                          <a:noAutofit/>
+                        </wps:bodyPr>
+                      </wps:wsp>
+                      <wps:wsp>
+                        <wps:cNvPr id="27" name="Oval 27"/>
+                        <wps:cNvSpPr/>
+                        <wps:spPr>
+                          <a:xfrm>
+                            <a:off x="2286000" y="0"/>
+                            <a:ext cx="797560" cy="881380"/>
+                          </a:xfrm>
+                          <a:prstGeom prst="ellipse">
+                            <a:avLst/>
+                          </a:prstGeom>
+                        </wps:spPr>
+                        <wps:style>
+                          <a:lnRef idx="1">
+                            <a:schemeClr val="accent1"/>
+                          </a:lnRef>
+                          <a:fillRef idx="3">
+                            <a:schemeClr val="accent1"/>
+                          </a:fillRef>
+                          <a:effectRef idx="2">
+                            <a:schemeClr val="accent1"/>
+                          </a:effectRef>
+                          <a:fontRef idx="minor">
+                            <a:schemeClr val="lt1"/>
+                          </a:fontRef>
+                        </wps:style>
+                        <wps:txbx>
+                          <w:txbxContent>
+                            <w:p>
+                              <w:pPr>
+                                <w:jc w:val="center"/>
+                              </w:pPr>
+                              <w:r>
+                                <w:t>0</w:t>
+                              </w:r>
+                              <w:r>
+                                <w:t>010</w:t>
+                              </w:r>
+                            </w:p>
+                          </w:txbxContent>
+                        </wps:txbx>
+                        <wps:bodyPr rot="0" spcFirstLastPara="0" vertOverflow="overflow" horzOverflow="overflow" vert="horz" wrap="square" lIns="91440" tIns="45720" rIns="91440" bIns="45720" numCol="1" spcCol="0" rtlCol="0" fromWordArt="0" anchor="ctr" anchorCtr="0" forceAA="0" compatLnSpc="1">
+                          <a:prstTxWarp prst="textNoShape">
+                            <a:avLst/>
+                          </a:prstTxWarp>
+                          <a:noAutofit/>
+                        </wps:bodyPr>
+                      </wps:wsp>
+                      <wps:wsp>
+                        <wps:cNvPr id="28" name="Oval 28"/>
+                        <wps:cNvSpPr/>
+                        <wps:spPr>
+                          <a:xfrm>
+                            <a:off x="3543300" y="0"/>
+                            <a:ext cx="797560" cy="881380"/>
+                          </a:xfrm>
+                          <a:prstGeom prst="ellipse">
+                            <a:avLst/>
+                          </a:prstGeom>
+                        </wps:spPr>
+                        <wps:style>
+                          <a:lnRef idx="1">
+                            <a:schemeClr val="accent1"/>
+                          </a:lnRef>
+                          <a:fillRef idx="3">
+                            <a:schemeClr val="accent1"/>
+                          </a:fillRef>
+                          <a:effectRef idx="2">
+                            <a:schemeClr val="accent1"/>
+                          </a:effectRef>
+                          <a:fontRef idx="minor">
+                            <a:schemeClr val="lt1"/>
+                          </a:fontRef>
+                        </wps:style>
+                        <wps:txbx>
+                          <w:txbxContent>
+                            <w:p>
+                              <w:pPr>
+                                <w:jc w:val="center"/>
+                              </w:pPr>
+                              <w:r>
+                                <w:t>0</w:t>
+                              </w:r>
+                              <w:r>
+                                <w:t>011</w:t>
+                              </w:r>
+                            </w:p>
+                          </w:txbxContent>
+                        </wps:txbx>
+                        <wps:bodyPr rot="0" spcFirstLastPara="0" vertOverflow="overflow" horzOverflow="overflow" vert="horz" wrap="square" lIns="91440" tIns="45720" rIns="91440" bIns="45720" numCol="1" spcCol="0" rtlCol="0" fromWordArt="0" anchor="ctr" anchorCtr="0" forceAA="0" compatLnSpc="1">
+                          <a:prstTxWarp prst="textNoShape">
+                            <a:avLst/>
+                          </a:prstTxWarp>
+                          <a:noAutofit/>
+                        </wps:bodyPr>
+                      </wps:wsp>
+                      <wps:wsp>
+                        <wps:cNvPr id="29" name="Oval 29"/>
+                        <wps:cNvSpPr/>
+                        <wps:spPr>
+                          <a:xfrm>
+                            <a:off x="4686300" y="1371600"/>
+                            <a:ext cx="797560" cy="881380"/>
+                          </a:xfrm>
+                          <a:prstGeom prst="ellipse">
+                            <a:avLst/>
+                          </a:prstGeom>
+                        </wps:spPr>
+                        <wps:style>
+                          <a:lnRef idx="1">
+                            <a:schemeClr val="accent1"/>
+                          </a:lnRef>
+                          <a:fillRef idx="3">
+                            <a:schemeClr val="accent1"/>
+                          </a:fillRef>
+                          <a:effectRef idx="2">
+                            <a:schemeClr val="accent1"/>
+                          </a:effectRef>
+                          <a:fontRef idx="minor">
+                            <a:schemeClr val="lt1"/>
+                          </a:fontRef>
+                        </wps:style>
+                        <wps:txbx>
+                          <w:txbxContent>
+                            <w:p>
+                              <w:pPr>
+                                <w:jc w:val="center"/>
+                              </w:pPr>
+                              <w:r>
+                                <w:t>0</w:t>
+                              </w:r>
+                              <w:r>
+                                <w:t>101</w:t>
+                              </w:r>
+                            </w:p>
+                          </w:txbxContent>
+                        </wps:txbx>
+                        <wps:bodyPr rot="0" spcFirstLastPara="0" vertOverflow="overflow" horzOverflow="overflow" vert="horz" wrap="square" lIns="91440" tIns="45720" rIns="91440" bIns="45720" numCol="1" spcCol="0" rtlCol="0" fromWordArt="0" anchor="ctr" anchorCtr="0" forceAA="0" compatLnSpc="1">
+                          <a:prstTxWarp prst="textNoShape">
+                            <a:avLst/>
+                          </a:prstTxWarp>
+                          <a:noAutofit/>
+                        </wps:bodyPr>
+                      </wps:wsp>
+                      <wps:wsp>
+                        <wps:cNvPr id="7" name="Straight Arrow Connector 7"/>
+                        <wps:cNvCnPr/>
+                        <wps:spPr>
+                          <a:xfrm>
+                            <a:off x="800100" y="457200"/>
+                            <a:ext cx="342900" cy="0"/>
+                          </a:xfrm>
+                          <a:prstGeom prst="straightConnector1">
+                            <a:avLst/>
+                          </a:prstGeom>
+                          <a:ln w="38100">
+                            <a:tailEnd type="arrow"/>
+                          </a:ln>
+                        </wps:spPr>
+                        <wps:style>
+                          <a:lnRef idx="2">
+                            <a:schemeClr val="accent1"/>
+                          </a:lnRef>
+                          <a:fillRef idx="0">
+                            <a:schemeClr val="accent1"/>
+                          </a:fillRef>
+                          <a:effectRef idx="1">
+                            <a:schemeClr val="accent1"/>
+                          </a:effectRef>
+                          <a:fontRef idx="minor">
+                            <a:schemeClr val="tx1"/>
+                          </a:fontRef>
+                        </wps:style>
+                        <wps:bodyPr/>
+                      </wps:wsp>
+                      <wps:wsp>
+                        <wps:cNvPr id="8" name="Straight Arrow Connector 8"/>
+                        <wps:cNvCnPr/>
+                        <wps:spPr>
+                          <a:xfrm>
+                            <a:off x="5029200" y="914400"/>
+                            <a:ext cx="0" cy="457200"/>
+                          </a:xfrm>
+                          <a:prstGeom prst="straightConnector1">
+                            <a:avLst/>
+                          </a:prstGeom>
+                          <a:ln w="38100">
+                            <a:tailEnd type="arrow"/>
+                          </a:ln>
+                        </wps:spPr>
+                        <wps:style>
+                          <a:lnRef idx="2">
+                            <a:schemeClr val="accent1"/>
+                          </a:lnRef>
+                          <a:fillRef idx="0">
+                            <a:schemeClr val="accent1"/>
+                          </a:fillRef>
+                          <a:effectRef idx="1">
+                            <a:schemeClr val="accent1"/>
+                          </a:effectRef>
+                          <a:fontRef idx="minor">
+                            <a:schemeClr val="tx1"/>
+                          </a:fontRef>
+                        </wps:style>
+                        <wps:bodyPr/>
+                      </wps:wsp>
+                      <wps:wsp>
+                        <wps:cNvPr id="12" name="Oval 12"/>
+                        <wps:cNvSpPr/>
+                        <wps:spPr>
+                          <a:xfrm>
+                            <a:off x="4686300" y="0"/>
+                            <a:ext cx="797560" cy="881380"/>
+                          </a:xfrm>
+                          <a:prstGeom prst="ellipse">
+                            <a:avLst/>
+                          </a:prstGeom>
+                        </wps:spPr>
+                        <wps:style>
+                          <a:lnRef idx="1">
+                            <a:schemeClr val="accent1"/>
+                          </a:lnRef>
+                          <a:fillRef idx="3">
+                            <a:schemeClr val="accent1"/>
+                          </a:fillRef>
+                          <a:effectRef idx="2">
+                            <a:schemeClr val="accent1"/>
+                          </a:effectRef>
+                          <a:fontRef idx="minor">
+                            <a:schemeClr val="lt1"/>
+                          </a:fontRef>
+                        </wps:style>
+                        <wps:txbx>
+                          <w:txbxContent>
+                            <w:p>
+                              <w:pPr>
+                                <w:jc w:val="center"/>
+                              </w:pPr>
+                              <w:r>
+                                <w:t>0</w:t>
+                              </w:r>
+                              <w:r>
+                                <w:t>100</w:t>
+                              </w:r>
+                            </w:p>
+                          </w:txbxContent>
+                        </wps:txbx>
+                        <wps:bodyPr rot="0" spcFirstLastPara="0" vertOverflow="overflow" horzOverflow="overflow" vert="horz" wrap="square" lIns="91440" tIns="45720" rIns="91440" bIns="45720" numCol="1" spcCol="0" rtlCol="0" fromWordArt="0" anchor="ctr" anchorCtr="0" forceAA="0" compatLnSpc="1">
+                          <a:prstTxWarp prst="textNoShape">
+                            <a:avLst/>
+                          </a:prstTxWarp>
+                          <a:noAutofit/>
+                        </wps:bodyPr>
+                      </wps:wsp>
+                      <wps:wsp>
+                        <wps:cNvPr id="13" name="Oval 13"/>
+                        <wps:cNvSpPr/>
+                        <wps:spPr>
+                          <a:xfrm>
+                            <a:off x="0" y="1371600"/>
+                            <a:ext cx="797560" cy="881380"/>
+                          </a:xfrm>
+                          <a:prstGeom prst="ellipse">
+                            <a:avLst/>
+                          </a:prstGeom>
+                        </wps:spPr>
+                        <wps:style>
+                          <a:lnRef idx="1">
+                            <a:schemeClr val="accent1"/>
+                          </a:lnRef>
+                          <a:fillRef idx="3">
+                            <a:schemeClr val="accent1"/>
+                          </a:fillRef>
+                          <a:effectRef idx="2">
+                            <a:schemeClr val="accent1"/>
+                          </a:effectRef>
+                          <a:fontRef idx="minor">
+                            <a:schemeClr val="lt1"/>
+                          </a:fontRef>
+                        </wps:style>
+                        <wps:txbx>
+                          <w:txbxContent>
+                            <w:p>
+                              <w:pPr>
+                                <w:jc w:val="center"/>
+                              </w:pPr>
+                              <w:r>
+                                <w:t>1001</w:t>
+                              </w:r>
+                            </w:p>
+                          </w:txbxContent>
+                        </wps:txbx>
+                        <wps:bodyPr rot="0" spcFirstLastPara="0" vertOverflow="overflow" horzOverflow="overflow" vert="horz" wrap="square" lIns="91440" tIns="45720" rIns="91440" bIns="45720" numCol="1" spcCol="0" rtlCol="0" fromWordArt="0" anchor="ctr" anchorCtr="0" forceAA="0" compatLnSpc="1">
+                          <a:prstTxWarp prst="textNoShape">
+                            <a:avLst/>
+                          </a:prstTxWarp>
+                          <a:noAutofit/>
+                        </wps:bodyPr>
+                      </wps:wsp>
+                      <wps:wsp>
+                        <wps:cNvPr id="20" name="Oval 20"/>
+                        <wps:cNvSpPr/>
+                        <wps:spPr>
+                          <a:xfrm>
+                            <a:off x="1145540" y="1371600"/>
+                            <a:ext cx="797560" cy="881380"/>
+                          </a:xfrm>
+                          <a:prstGeom prst="ellipse">
+                            <a:avLst/>
+                          </a:prstGeom>
+                        </wps:spPr>
+                        <wps:style>
+                          <a:lnRef idx="1">
+                            <a:schemeClr val="accent1"/>
+                          </a:lnRef>
+                          <a:fillRef idx="3">
+                            <a:schemeClr val="accent1"/>
+                          </a:fillRef>
+                          <a:effectRef idx="2">
+                            <a:schemeClr val="accent1"/>
+                          </a:effectRef>
+                          <a:fontRef idx="minor">
+                            <a:schemeClr val="lt1"/>
+                          </a:fontRef>
+                        </wps:style>
+                        <wps:txbx>
+                          <w:txbxContent>
+                            <w:p>
+                              <w:pPr>
+                                <w:jc w:val="center"/>
+                              </w:pPr>
+                              <w:r>
+                                <w:t>1000</w:t>
+                              </w:r>
+                            </w:p>
+                          </w:txbxContent>
+                        </wps:txbx>
+                        <wps:bodyPr rot="0" spcFirstLastPara="0" vertOverflow="overflow" horzOverflow="overflow" vert="horz" wrap="square" lIns="91440" tIns="45720" rIns="91440" bIns="45720" numCol="1" spcCol="0" rtlCol="0" fromWordArt="0" anchor="ctr" anchorCtr="0" forceAA="0" compatLnSpc="1">
+                          <a:prstTxWarp prst="textNoShape">
+                            <a:avLst/>
+                          </a:prstTxWarp>
+                          <a:noAutofit/>
+                        </wps:bodyPr>
+                      </wps:wsp>
+                      <wps:wsp>
+                        <wps:cNvPr id="21" name="Oval 21"/>
+                        <wps:cNvSpPr/>
+                        <wps:spPr>
+                          <a:xfrm>
+                            <a:off x="2286000" y="1371600"/>
+                            <a:ext cx="797560" cy="881380"/>
+                          </a:xfrm>
+                          <a:prstGeom prst="ellipse">
+                            <a:avLst/>
+                          </a:prstGeom>
+                        </wps:spPr>
+                        <wps:style>
+                          <a:lnRef idx="1">
+                            <a:schemeClr val="accent1"/>
+                          </a:lnRef>
+                          <a:fillRef idx="3">
+                            <a:schemeClr val="accent1"/>
+                          </a:fillRef>
+                          <a:effectRef idx="2">
+                            <a:schemeClr val="accent1"/>
+                          </a:effectRef>
+                          <a:fontRef idx="minor">
+                            <a:schemeClr val="lt1"/>
+                          </a:fontRef>
+                        </wps:style>
+                        <wps:txbx>
+                          <w:txbxContent>
+                            <w:p>
+                              <w:pPr>
+                                <w:jc w:val="center"/>
+                              </w:pPr>
+                              <w:r>
+                                <w:t>0111</w:t>
+                              </w:r>
+                            </w:p>
+                          </w:txbxContent>
+                        </wps:txbx>
+                        <wps:bodyPr rot="0" spcFirstLastPara="0" vertOverflow="overflow" horzOverflow="overflow" vert="horz" wrap="square" lIns="91440" tIns="45720" rIns="91440" bIns="45720" numCol="1" spcCol="0" rtlCol="0" fromWordArt="0" anchor="ctr" anchorCtr="0" forceAA="0" compatLnSpc="1">
+                          <a:prstTxWarp prst="textNoShape">
+                            <a:avLst/>
+                          </a:prstTxWarp>
+                          <a:noAutofit/>
+                        </wps:bodyPr>
+                      </wps:wsp>
+                      <wps:wsp>
+                        <wps:cNvPr id="22" name="Oval 22"/>
+                        <wps:cNvSpPr/>
+                        <wps:spPr>
+                          <a:xfrm>
+                            <a:off x="3543300" y="1371600"/>
+                            <a:ext cx="797560" cy="881380"/>
+                          </a:xfrm>
+                          <a:prstGeom prst="ellipse">
+                            <a:avLst/>
+                          </a:prstGeom>
+                        </wps:spPr>
+                        <wps:style>
+                          <a:lnRef idx="1">
+                            <a:schemeClr val="accent1"/>
+                          </a:lnRef>
+                          <a:fillRef idx="3">
+                            <a:schemeClr val="accent1"/>
+                          </a:fillRef>
+                          <a:effectRef idx="2">
+                            <a:schemeClr val="accent1"/>
+                          </a:effectRef>
+                          <a:fontRef idx="minor">
+                            <a:schemeClr val="lt1"/>
+                          </a:fontRef>
+                        </wps:style>
+                        <wps:txbx>
+                          <w:txbxContent>
+                            <w:p>
+                              <w:pPr>
+                                <w:jc w:val="center"/>
+                              </w:pPr>
+                              <w:r>
+                                <w:t>0110</w:t>
+                              </w:r>
+                            </w:p>
+                          </w:txbxContent>
+                        </wps:txbx>
+                        <wps:bodyPr rot="0" spcFirstLastPara="0" vertOverflow="overflow" horzOverflow="overflow" vert="horz" wrap="square" lIns="91440" tIns="45720" rIns="91440" bIns="45720" numCol="1" spcCol="0" rtlCol="0" fromWordArt="0" anchor="ctr" anchorCtr="0" forceAA="0" compatLnSpc="1">
+                          <a:prstTxWarp prst="textNoShape">
+                            <a:avLst/>
+                          </a:prstTxWarp>
+                          <a:noAutofit/>
+                        </wps:bodyPr>
+                      </wps:wsp>
+                      <wps:wsp>
+                        <wps:cNvPr id="23" name="Straight Arrow Connector 23"/>
+                        <wps:cNvCnPr/>
+                        <wps:spPr>
+                          <a:xfrm flipV="1">
+                            <a:off x="342900" y="914400"/>
+                            <a:ext cx="0" cy="457200"/>
+                          </a:xfrm>
+                          <a:prstGeom prst="straightConnector1">
+                            <a:avLst/>
+                          </a:prstGeom>
+                          <a:ln w="38100">
+                            <a:tailEnd type="arrow"/>
+                          </a:ln>
+                        </wps:spPr>
+                        <wps:style>
+                          <a:lnRef idx="2">
+                            <a:schemeClr val="accent1"/>
+                          </a:lnRef>
+                          <a:fillRef idx="0">
+                            <a:schemeClr val="accent1"/>
+                          </a:fillRef>
+                          <a:effectRef idx="1">
+                            <a:schemeClr val="accent1"/>
+                          </a:effectRef>
+                          <a:fontRef idx="minor">
+                            <a:schemeClr val="tx1"/>
+                          </a:fontRef>
+                        </wps:style>
+                        <wps:bodyPr/>
+                      </wps:wsp>
+                      <wps:wsp>
+                        <wps:cNvPr id="24" name="Straight Arrow Connector 24"/>
+                        <wps:cNvCnPr/>
+                        <wps:spPr>
+                          <a:xfrm>
+                            <a:off x="1943100" y="457200"/>
+                            <a:ext cx="342900" cy="0"/>
+                          </a:xfrm>
+                          <a:prstGeom prst="straightConnector1">
+                            <a:avLst/>
+                          </a:prstGeom>
+                          <a:ln w="38100">
+                            <a:tailEnd type="arrow"/>
+                          </a:ln>
+                        </wps:spPr>
+                        <wps:style>
+                          <a:lnRef idx="2">
+                            <a:schemeClr val="accent1"/>
+                          </a:lnRef>
+                          <a:fillRef idx="0">
+                            <a:schemeClr val="accent1"/>
+                          </a:fillRef>
+                          <a:effectRef idx="1">
+                            <a:schemeClr val="accent1"/>
+                          </a:effectRef>
+                          <a:fontRef idx="minor">
+                            <a:schemeClr val="tx1"/>
+                          </a:fontRef>
+                        </wps:style>
+                        <wps:bodyPr/>
+                      </wps:wsp>
+                      <wps:wsp>
+                        <wps:cNvPr id="10306" name="Straight Arrow Connector 10306"/>
+                        <wps:cNvCnPr/>
+                        <wps:spPr>
+                          <a:xfrm>
+                            <a:off x="3086100" y="457200"/>
+                            <a:ext cx="342900" cy="0"/>
+                          </a:xfrm>
+                          <a:prstGeom prst="straightConnector1">
+                            <a:avLst/>
+                          </a:prstGeom>
+                          <a:ln w="38100">
+                            <a:tailEnd type="arrow"/>
+                          </a:ln>
+                        </wps:spPr>
+                        <wps:style>
+                          <a:lnRef idx="2">
+                            <a:schemeClr val="accent1"/>
+                          </a:lnRef>
+                          <a:fillRef idx="0">
+                            <a:schemeClr val="accent1"/>
+                          </a:fillRef>
+                          <a:effectRef idx="1">
+                            <a:schemeClr val="accent1"/>
+                          </a:effectRef>
+                          <a:fontRef idx="minor">
+                            <a:schemeClr val="tx1"/>
+                          </a:fontRef>
+                        </wps:style>
+                        <wps:bodyPr/>
+                      </wps:wsp>
+                      <wps:wsp>
+                        <wps:cNvPr id="10307" name="Straight Arrow Connector 10307"/>
+                        <wps:cNvCnPr/>
+                        <wps:spPr>
+                          <a:xfrm>
+                            <a:off x="4343400" y="457200"/>
+                            <a:ext cx="342900" cy="0"/>
+                          </a:xfrm>
+                          <a:prstGeom prst="straightConnector1">
+                            <a:avLst/>
+                          </a:prstGeom>
+                          <a:ln w="38100">
+                            <a:tailEnd type="arrow"/>
+                          </a:ln>
+                        </wps:spPr>
+                        <wps:style>
+                          <a:lnRef idx="2">
+                            <a:schemeClr val="accent1"/>
+                          </a:lnRef>
+                          <a:fillRef idx="0">
+                            <a:schemeClr val="accent1"/>
+                          </a:fillRef>
+                          <a:effectRef idx="1">
+                            <a:schemeClr val="accent1"/>
+                          </a:effectRef>
+                          <a:fontRef idx="minor">
+                            <a:schemeClr val="tx1"/>
+                          </a:fontRef>
+                        </wps:style>
+                        <wps:bodyPr/>
+                      </wps:wsp>
+                      <wps:wsp>
+                        <wps:cNvPr id="10308" name="Straight Arrow Connector 10308"/>
+                        <wps:cNvCnPr/>
+                        <wps:spPr>
+                          <a:xfrm flipH="1">
+                            <a:off x="800100" y="1828800"/>
+                            <a:ext cx="342900" cy="0"/>
+                          </a:xfrm>
+                          <a:prstGeom prst="straightConnector1">
+                            <a:avLst/>
+                          </a:prstGeom>
+                          <a:ln w="38100">
+                            <a:tailEnd type="arrow"/>
+                          </a:ln>
+                        </wps:spPr>
+                        <wps:style>
+                          <a:lnRef idx="2">
+                            <a:schemeClr val="accent1"/>
+                          </a:lnRef>
+                          <a:fillRef idx="0">
+                            <a:schemeClr val="accent1"/>
+                          </a:fillRef>
+                          <a:effectRef idx="1">
+                            <a:schemeClr val="accent1"/>
+                          </a:effectRef>
+                          <a:fontRef idx="minor">
+                            <a:schemeClr val="tx1"/>
+                          </a:fontRef>
+                        </wps:style>
+                        <wps:bodyPr/>
+                      </wps:wsp>
+                      <wps:wsp>
+                        <wps:cNvPr id="10309" name="Straight Arrow Connector 10309"/>
+                        <wps:cNvCnPr/>
+                        <wps:spPr>
+                          <a:xfrm flipH="1">
+                            <a:off x="1943100" y="1828800"/>
+                            <a:ext cx="342900" cy="0"/>
+                          </a:xfrm>
+                          <a:prstGeom prst="straightConnector1">
+                            <a:avLst/>
+                          </a:prstGeom>
+                          <a:ln w="38100">
+                            <a:tailEnd type="arrow"/>
+                          </a:ln>
+                        </wps:spPr>
+                        <wps:style>
+                          <a:lnRef idx="2">
+                            <a:schemeClr val="accent1"/>
+                          </a:lnRef>
+                          <a:fillRef idx="0">
+                            <a:schemeClr val="accent1"/>
+                          </a:fillRef>
+                          <a:effectRef idx="1">
+                            <a:schemeClr val="accent1"/>
+                          </a:effectRef>
+                          <a:fontRef idx="minor">
+                            <a:schemeClr val="tx1"/>
+                          </a:fontRef>
+                        </wps:style>
+                        <wps:bodyPr/>
+                      </wps:wsp>
+                      <wps:wsp>
+                        <wps:cNvPr id="10310" name="Straight Arrow Connector 10310"/>
+                        <wps:cNvCnPr/>
+                        <wps:spPr>
+                          <a:xfrm flipH="1">
+                            <a:off x="3086100" y="1828800"/>
+                            <a:ext cx="342900" cy="0"/>
+                          </a:xfrm>
+                          <a:prstGeom prst="straightConnector1">
+                            <a:avLst/>
+                          </a:prstGeom>
+                          <a:ln w="38100">
+                            <a:tailEnd type="arrow"/>
+                          </a:ln>
+                        </wps:spPr>
+                        <wps:style>
+                          <a:lnRef idx="2">
+                            <a:schemeClr val="accent1"/>
+                          </a:lnRef>
+                          <a:fillRef idx="0">
+                            <a:schemeClr val="accent1"/>
+                          </a:fillRef>
+                          <a:effectRef idx="1">
+                            <a:schemeClr val="accent1"/>
+                          </a:effectRef>
+                          <a:fontRef idx="minor">
+                            <a:schemeClr val="tx1"/>
+                          </a:fontRef>
+                        </wps:style>
+                        <wps:bodyPr/>
+                      </wps:wsp>
+                      <wps:wsp>
+                        <wps:cNvPr id="10311" name="Straight Arrow Connector 10311"/>
+                        <wps:cNvCnPr/>
+                        <wps:spPr>
+                          <a:xfrm flipH="1">
+                            <a:off x="4343400" y="1828800"/>
+                            <a:ext cx="342900" cy="0"/>
+                          </a:xfrm>
+                          <a:prstGeom prst="straightConnector1">
+                            <a:avLst/>
+                          </a:prstGeom>
+                          <a:ln w="38100">
+                            <a:tailEnd type="arrow"/>
+                          </a:ln>
+                        </wps:spPr>
+                        <wps:style>
+                          <a:lnRef idx="2">
+                            <a:schemeClr val="accent1"/>
+                          </a:lnRef>
+                          <a:fillRef idx="0">
+                            <a:schemeClr val="accent1"/>
+                          </a:fillRef>
+                          <a:effectRef idx="1">
+                            <a:schemeClr val="accent1"/>
+                          </a:effectRef>
+                          <a:fontRef idx="minor">
+                            <a:schemeClr val="tx1"/>
+                          </a:fontRef>
+                        </wps:style>
+                        <wps:bodyPr/>
+                      </wps:wsp>
+                    </wpg:wgp>
+                  </a:graphicData>
+                </a:graphic>
+              </wp:anchor>
+            </w:drawing>
+          </mc:Choice>
+          <mc:Fallback>
+            <w:pict>
+              <v:group id="Group 10312" o:spid="_x0000_s1026" style="position:absolute;margin-left:18pt;margin-top:9.95pt;width:431.8pt;height:177.4pt;z-index:251680768" coordsize="5483860,2252980" o:gfxdata="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">
+                <v:oval id="Oval 25" o:spid="_x0000_s1027" style="position:absolute;width:797560;height:881380;visibility:visible;mso-wrap-style:square;v-text-anchor:middle" o:gfxdata="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" fillcolor="#254163 [1636]" strokecolor="#4579b8 [3044]">
+                  <v:fill color2="#4477b6 [3012]" rotate="t" colors="0 #2c5d98;52429f #3c7bc7;1 #3a7ccb" type="gradient">
+                    <o:fill v:ext="view" type="gradientUnscaled"/>
+                  </v:fill>
+                  <v:shadow on="t" opacity="22937f" mv:blur="40000f" origin=",.5" offset="0,23000emu"/>
+                  <v:textbox>
+                    <w:txbxContent>
+                      <w:p>
+                        <w:pPr>
+                          <w:jc w:val="center"/>
+                        </w:pPr>
+                        <w:r>
+                          <w:t>0</w:t>
+                        </w:r>
+                        <w:r>
+                          <w:t>000</w:t>
+                        </w:r>
+                      </w:p>
+                    </w:txbxContent>
+                  </v:textbox>
+                </v:oval>
+                <v:oval id="Oval 26" o:spid="_x0000_s1028" style="position:absolute;left:1145540;width:797560;height:881380;visibility:visible;mso-wrap-style:square;v-text-anchor:middle" o:gfxdata="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" fillcolor="#254163 [1636]" strokecolor="#4579b8 [3044]">
+                  <v:fill color2="#4477b6 [3012]" rotate="t" colors="0 #2c5d98;52429f #3c7bc7;1 #3a7ccb" type="gradient">
+                    <o:fill v:ext="view" type="gradientUnscaled"/>
+                  </v:fill>
+                  <v:shadow on="t" opacity="22937f" mv:blur="40000f" origin=",.5" offset="0,23000emu"/>
+                  <v:textbox>
+                    <w:txbxContent>
+                      <w:p>
+                        <w:pPr>
+                          <w:jc w:val="center"/>
+                        </w:pPr>
+                        <w:r>
+                          <w:t>0</w:t>
+                        </w:r>
+                        <w:r>
+                          <w:t>001</w:t>
+                        </w:r>
+                      </w:p>
+                    </w:txbxContent>
+                  </v:textbox>
+                </v:oval>
+                <v:oval id="Oval 27" o:spid="_x0000_s1029" style="position:absolute;left:2286000;width:797560;height:881380;visibility:visible;mso-wrap-style:square;v-text-anchor:middle" o:gfxdata="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" fillcolor="#254163 [1636]" strokecolor="#4579b8 [3044]">
+                  <v:fill color2="#4477b6 [3012]" rotate="t" colors="0 #2c5d98;52429f #3c7bc7;1 #3a7ccb" type="gradient">
+                    <o:fill v:ext="view" type="gradientUnscaled"/>
+                  </v:fill>
+                  <v:shadow on="t" opacity="22937f" mv:blur="40000f" origin=",.5" offset="0,23000emu"/>
+                  <v:textbox>
+                    <w:txbxContent>
+                      <w:p>
+                        <w:pPr>
+                          <w:jc w:val="center"/>
+                        </w:pPr>
+                        <w:r>
+                          <w:t>0</w:t>
+                        </w:r>
+                        <w:r>
+                          <w:t>010</w:t>
+                        </w:r>
+                      </w:p>
+                    </w:txbxContent>
+                  </v:textbox>
+                </v:oval>
+                <v:oval id="Oval 28" o:spid="_x0000_s1030" style="position:absolute;left:3543300;width:797560;height:881380;visibility:visible;mso-wrap-style:square;v-text-anchor:middle" o:gfxdata="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" fillcolor="#254163 [1636]" strokecolor="#4579b8 [3044]">
+                  <v:fill color2="#4477b6 [3012]" rotate="t" colors="0 #2c5d98;52429f #3c7bc7;1 #3a7ccb" type="gradient">
+                    <o:fill v:ext="view" type="gradientUnscaled"/>
+                  </v:fill>
+                  <v:shadow on="t" opacity="22937f" mv:blur="40000f" origin=",.5" offset="0,23000emu"/>
+                  <v:textbox>
+                    <w:txbxContent>
+                      <w:p>
+                        <w:pPr>
+                          <w:jc w:val="center"/>
+                        </w:pPr>
+                        <w:r>
+                          <w:t>0</w:t>
+                        </w:r>
+                        <w:r>
+                          <w:t>011</w:t>
+                        </w:r>
+                      </w:p>
+                    </w:txbxContent>
+                  </v:textbox>
+                </v:oval>
+                <v:oval id="Oval 29" o:spid="_x0000_s1031" style="position:absolute;left:4686300;top:1371600;width:797560;height:881380;visibility:visible;mso-wrap-style:square;v-text-anchor:middle" o:gfxdata="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" fillcolor="#254163 [1636]" strokecolor="#4579b8 [3044]">
+                  <v:fill color2="#4477b6 [3012]" rotate="t" colors="0 #2c5d98;52429f #3c7bc7;1 #3a7ccb" type="gradient">
+                    <o:fill v:ext="view" type="gradientUnscaled"/>
+                  </v:fill>
+                  <v:shadow on="t" opacity="22937f" mv:blur="40000f" origin=",.5" offset="0,23000emu"/>
+                  <v:textbox>
+                    <w:txbxContent>
+                      <w:p>
+                        <w:pPr>
+                          <w:jc w:val="center"/>
+                        </w:pPr>
+                        <w:r>
+                          <w:t>0</w:t>
+                        </w:r>
+                        <w:r>
+                          <w:t>101</w:t>
+                        </w:r>
+                      </w:p>
+                    </w:txbxContent>
+                  </v:textbox>
+                </v:oval>
+                <v:shapetype id="_x0000_t32" coordsize="21600,21600" o:spt="32" o:oned="t" path="m0,0l21600,21600e" filled="f">
+                  <v:path arrowok="t" fillok="f" o:connecttype="none"/>
+                  <o:lock v:ext="edit" shapetype="t"/>
+                </v:shapetype>
+                <v:shape id="Straight Arrow Connector 7" o:spid="_x0000_s1032" type="#_x0000_t32" style="position:absolute;left:800100;top:457200;width:342900;height:0;visibility:visible;mso-wrap-style:square" o:connectortype="straight" o:gfxdata="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" strokecolor="#4f81bd [3204]" strokeweight="3pt">
+                  <v:stroke endarrow="open"/>
+                  <v:shadow on="t" opacity="24903f" mv:blur="40000f" origin=",.5" offset="0,20000emu"/>
+                </v:shape>
+                <v:shape id="Straight Arrow Connector 8" o:spid="_x0000_s1033" type="#_x0000_t32" style="position:absolute;left:5029200;top:914400;width:0;height:457200;visibility:visible;mso-wrap-style:square" o:connectortype="straight" o:gfxdata="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" strokecolor="#4f81bd [3204]" strokeweight="3pt">
+                  <v:stroke endarrow="open"/>
+                  <v:shadow on="t" opacity="24903f" mv:blur="40000f" origin=",.5" offset="0,20000emu"/>
+                </v:shape>
+                <v:oval id="Oval 12" o:spid="_x0000_s1034" style="position:absolute;left:4686300;width:797560;height:881380;visibility:visible;mso-wrap-style:square;v-text-anchor:middle" o:gfxdata="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" fillcolor="#254163 [1636]" strokecolor="#4579b8 [3044]">
+                  <v:fill color2="#4477b6 [3012]" rotate="t" colors="0 #2c5d98;52429f #3c7bc7;1 #3a7ccb" type="gradient">
+                    <o:fill v:ext="view" type="gradientUnscaled"/>
+                  </v:fill>
+                  <v:shadow on="t" opacity="22937f" mv:blur="40000f" origin=",.5" offset="0,23000emu"/>
+                  <v:textbox>
+                    <w:txbxContent>
+                      <w:p>
+                        <w:pPr>
+                          <w:jc w:val="center"/>
+                        </w:pPr>
+                        <w:r>
+                          <w:t>0</w:t>
+                        </w:r>
+                        <w:r>
+                          <w:t>100</w:t>
+                        </w:r>
+                      </w:p>
+                    </w:txbxContent>
+                  </v:textbox>
+                </v:oval>
+                <v:oval id="Oval 13" o:spid="_x0000_s1035" style="position:absolute;top:1371600;width:797560;height:881380;visibility:visible;mso-wrap-style:square;v-text-anchor:middle" o:gfxdata="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" fillcolor="#254163 [1636]" strokecolor="#4579b8 [3044]">
+                  <v:fill color2="#4477b6 [3012]" rotate="t" colors="0 #2c5d98;52429f #3c7bc7;1 #3a7ccb" type="gradient">
+                    <o:fill v:ext="view" type="gradientUnscaled"/>
+                  </v:fill>
+                  <v:shadow on="t" opacity="22937f" mv:blur="40000f" origin=",.5" offset="0,23000emu"/>
+                  <v:textbox>
+                    <w:txbxContent>
+                      <w:p>
+                        <w:pPr>
+                          <w:jc w:val="center"/>
+                        </w:pPr>
+                        <w:r>
+                          <w:t>1001</w:t>
+                        </w:r>
+                      </w:p>
+                    </w:txbxContent>
+                  </v:textbox>
+                </v:oval>
+                <v:oval id="Oval 20" o:spid="_x0000_s1036" style="position:absolute;left:1145540;top:1371600;width:797560;height:881380;visibility:visible;mso-wrap-style:square;v-text-anchor:middle" o:gfxdata="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" fillcolor="#254163 [1636]" strokecolor="#4579b8 [3044]">
+                  <v:fill color2="#4477b6 [3012]" rotate="t" colors="0 #2c5d98;52429f #3c7bc7;1 #3a7ccb" type="gradient">
+                    <o:fill v:ext="view" type="gradientUnscaled"/>
+                  </v:fill>
+                  <v:shadow on="t" opacity="22937f" mv:blur="40000f" origin=",.5" offset="0,23000emu"/>
+                  <v:textbox>
+                    <w:txbxContent>
+                      <w:p>
+                        <w:pPr>
+                          <w:jc w:val="center"/>
+                        </w:pPr>
+                        <w:r>
+                          <w:t>1000</w:t>
+                        </w:r>
+                      </w:p>
+                    </w:txbxContent>
+                  </v:textbox>
+                </v:oval>
+                <v:oval id="Oval 21" o:spid="_x0000_s1037" style="position:absolute;left:2286000;top:1371600;width:797560;height:881380;visibility:visible;mso-wrap-style:square;v-text-anchor:middle" o:gfxdata="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" fillcolor="#254163 [1636]" strokecolor="#4579b8 [3044]">
+                  <v:fill color2="#4477b6 [3012]" rotate="t" colors="0 #2c5d98;52429f #3c7bc7;1 #3a7ccb" type="gradient">
+                    <o:fill v:ext="view" type="gradientUnscaled"/>
+                  </v:fill>
+                  <v:shadow on="t" opacity="22937f" mv:blur="40000f" origin=",.5" offset="0,23000emu"/>
+                  <v:textbox>
+                    <w:txbxContent>
+                      <w:p>
+                        <w:pPr>
+                          <w:jc w:val="center"/>
+                        </w:pPr>
+                        <w:r>
+                          <w:t>0111</w:t>
+                        </w:r>
+                      </w:p>
+                    </w:txbxContent>
+                  </v:textbox>
+                </v:oval>
+                <v:oval id="Oval 22" o:spid="_x0000_s1038" style="position:absolute;left:3543300;top:1371600;width:797560;height:881380;visibility:visible;mso-wrap-style:square;v-text-anchor:middle" o:gfxdata="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" fillcolor="#254163 [1636]" strokecolor="#4579b8 [3044]">
+                  <v:fill color2="#4477b6 [3012]" rotate="t" colors="0 #2c5d98;52429f #3c7bc7;1 #3a7ccb" type="gradient">
+                    <o:fill v:ext="view" type="gradientUnscaled"/>
+                  </v:fill>
+                  <v:shadow on="t" opacity="22937f" mv:blur="40000f" origin=",.5" offset="0,23000emu"/>
+                  <v:textbox>
+                    <w:txbxContent>
+                      <w:p>
+                        <w:pPr>
+                          <w:jc w:val="center"/>
+                        </w:pPr>
+                        <w:r>
+                          <w:t>0110</w:t>
+                        </w:r>
+                      </w:p>
+                    </w:txbxContent>
+                  </v:textbox>
+                </v:oval>
+                <v:shape id="Straight Arrow Connector 23" o:spid="_x0000_s1039" type="#_x0000_t32" style="position:absolute;left:342900;top:914400;width:0;height:457200;flip:y;visibility:visible;mso-wrap-style:square" o:connectortype="straight" o:gfxdata="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" strokecolor="#4f81bd [3204]" strokeweight="3pt">
+                  <v:stroke endarrow="open"/>
+                  <v:shadow on="t" opacity="24903f" mv:blur="40000f" origin=",.5" offset="0,20000emu"/>
+                </v:shape>
+                <v:shape id="Straight Arrow Connector 24" o:spid="_x0000_s1040" type="#_x0000_t32" style="position:absolute;left:1943100;top:457200;width:342900;height:0;visibility:visible;mso-wrap-style:square" o:connectortype="straight" o:gfxdata="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" strokecolor="#4f81bd [3204]" strokeweight="3pt">
+                  <v:stroke endarrow="open"/>
+                  <v:shadow on="t" opacity="24903f" mv:blur="40000f" origin=",.5" offset="0,20000emu"/>
+                </v:shape>
+                <v:shape id="Straight Arrow Connector 10306" o:spid="_x0000_s1041" type="#_x0000_t32" style="position:absolute;left:3086100;top:457200;width:342900;height:0;visibility:visible;mso-wrap-style:square" o:connectortype="straight" o:gfxdata="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" strokecolor="#4f81bd [3204]" strokeweight="3pt">
+                  <v:stroke endarrow="open"/>
+                  <v:shadow on="t" opacity="24903f" mv:blur="40000f" origin=",.5" offset="0,20000emu"/>
+                </v:shape>
+                <v:shape id="Straight Arrow Connector 10307" o:spid="_x0000_s1042" type="#_x0000_t32" style="position:absolute;left:4343400;top:457200;width:342900;height:0;visibility:visible;mso-wrap-style:square" o:connectortype="straight" o:gfxdata="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" strokecolor="#4f81bd [3204]" strokeweight="3pt">
+                  <v:stroke endarrow="open"/>
+                  <v:shadow on="t" opacity="24903f" mv:blur="40000f" origin=",.5" offset="0,20000emu"/>
+                </v:shape>
+                <v:shape id="Straight Arrow Connector 10308" o:spid="_x0000_s1043" type="#_x0000_t32" style="position:absolute;left:800100;top:1828800;width:342900;height:0;flip:x;visibility:visible;mso-wrap-style:square" o:connectortype="straight" o:gfxdata="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" strokecolor="#4f81bd [3204]" strokeweight="3pt">
+                  <v:stroke endarrow="open"/>
+                  <v:shadow on="t" opacity="24903f" mv:blur="40000f" origin=",.5" offset="0,20000emu"/>
+                </v:shape>
+                <v:shape id="Straight Arrow Connector 10309" o:spid="_x0000_s1044" type="#_x0000_t32" style="position:absolute;left:1943100;top:1828800;width:342900;height:0;flip:x;visibility:visible;mso-wrap-style:square" o:connectortype="straight" o:gfxdata="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" strokecolor="#4f81bd [3204]" strokeweight="3pt">
+                  <v:stroke endarrow="open"/>
+                  <v:shadow on="t" opacity="24903f" mv:blur="40000f" origin=",.5" offset="0,20000emu"/>
+                </v:shape>
+                <v:shape id="Straight Arrow Connector 10310" o:spid="_x0000_s1045" type="#_x0000_t32" style="position:absolute;left:3086100;top:1828800;width:342900;height:0;flip:x;visibility:visible;mso-wrap-style:square" o:connectortype="straight" o:gfxdata="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" strokecolor="#4f81bd [3204]" strokeweight="3pt">
+                  <v:stroke endarrow="open"/>
+                  <v:shadow on="t" opacity="24903f" mv:blur="40000f" origin=",.5" offset="0,20000emu"/>
+                </v:shape>
+                <v:shape id="Straight Arrow Connector 10311" o:spid="_x0000_s1046" type="#_x0000_t32" style="position:absolute;left:4343400;top:1828800;width:342900;height:0;flip:x;visibility:visible;mso-wrap-style:square" o:connectortype="straight" o:gfxdata="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" strokecolor="#4f81bd [3204]" strokeweight="3pt">
+                  <v:stroke endarrow="open"/>
+                  <v:shadow on="t" opacity="24903f" mv:blur="40000f" origin=",.5" offset="0,20000emu"/>
+                </v:shape>
+                <w10:wrap type="through"/>
+              </v:group>
+            </w:pict>
+          </mc:Fallback>
+        </mc:AlternateContent>
       </w:r>
     </w:p>
-    <w:tbl>
-      <w:tblPr>
-        <w:tblStyle w:val="TableGrid"/>
-        <w:tblW w:w="0" w:type="auto"/>
-        <w:tblLook w:val="04A0" w:firstRow="1" w:lastRow="0" w:firstColumn="1" w:lastColumn="0" w:noHBand="0" w:noVBand="1"/>
-      </w:tblPr>
-      <w:tblGrid>
-        <w:gridCol w:w="1871"/>
-        <w:gridCol w:w="1871"/>
-        <w:gridCol w:w="1869"/>
-        <w:gridCol w:w="1869"/>
-        <w:gridCol w:w="1870"/>
-      </w:tblGrid>
-      <w:tr>
-        <w:tc>
-          <w:tcPr>
-            <w:tcW w:w="1871" w:type="dxa"/>
-          </w:tcPr>
-          <w:p>
-            <w:r>
-              <w:t>AB</w:t>
-            </w:r>
-          </w:p>
-        </w:tc>
-        <w:tc>
-          <w:tcPr>
-            <w:tcW w:w="1871" w:type="dxa"/>
-          </w:tcPr>
-          <w:p>
-            <w:r>
-              <w:t>CD</w:t>
-            </w:r>
-          </w:p>
-        </w:tc>
-        <w:tc>
-          <w:tcPr>
-            <w:tcW w:w="1869" w:type="dxa"/>
-          </w:tcPr>
-          <w:p/>
-        </w:tc>
-        <w:tc>
-          <w:tcPr>
-            <w:tcW w:w="1869" w:type="dxa"/>
-          </w:tcPr>
-          <w:p/>
-        </w:tc>
-        <w:tc>
-          <w:tcPr>
-            <w:tcW w:w="1870" w:type="dxa"/>
-          </w:tcPr>
-          <w:p/>
-        </w:tc>
-      </w:tr>
-      <w:tr>
-        <w:tc>
-          <w:tcPr>
-            <w:tcW w:w="1871" w:type="dxa"/>
-          </w:tcPr>
-          <w:p/>
-        </w:tc>
-        <w:tc>
-          <w:tcPr>
-            <w:tcW w:w="1871" w:type="dxa"/>
-          </w:tcPr>
-          <w:p>
-            <w:r>
-              <w:t>00</w:t>
-            </w:r>
-          </w:p>
-        </w:tc>
-        <w:tc>
-          <w:tcPr>
-            <w:tcW w:w="1869" w:type="dxa"/>
-          </w:tcPr>
-          <w:p>
-            <w:r>
-              <w:t>01</w:t>
-            </w:r>
-          </w:p>
-        </w:tc>
-        <w:tc>
-          <w:tcPr>
-            <w:tcW w:w="1869" w:type="dxa"/>
-          </w:tcPr>
-          <w:p>
-            <w:r>
-              <w:t>11</w:t>
-            </w:r>
-          </w:p>
-        </w:tc>
-        <w:tc>
-          <w:tcPr>
-            <w:tcW w:w="1870" w:type="dxa"/>
-          </w:tcPr>
-          <w:p>
-            <w:r>
-              <w:t>10</w:t>
-            </w:r>
-          </w:p>
-        </w:tc>
-      </w:tr>
-      <w:tr>
-        <w:tc>
-          <w:tcPr>
-            <w:tcW w:w="1871" w:type="dxa"/>
-          </w:tcPr>
-          <w:p>
-            <w:r>
-              <w:t>00</w:t>
-            </w:r>
-          </w:p>
-        </w:tc>
-        <w:tc>
-          <w:tcPr>
-            <w:tcW w:w="1871" w:type="dxa"/>
-          </w:tcPr>
-          <w:p>
-            <w:r>
-              <w:t>0</w:t>
-            </w:r>
-          </w:p>
-        </w:tc>
-        <w:tc>
-          <w:tcPr>
-            <w:tcW w:w="1869" w:type="dxa"/>
-          </w:tcPr>
-          <w:p>
-            <w:r>
-              <w:t>1</w:t>
-            </w:r>
-          </w:p>
-        </w:tc>
-        <w:tc>
-          <w:tcPr>
-            <w:tcW w:w="1869" w:type="dxa"/>
-          </w:tcPr>
-          <w:p>
-            <w:r>
-              <w:t>0</w:t>
-            </w:r>
-          </w:p>
-        </w:tc>
-        <w:tc>
-          <w:tcPr>
-            <w:tcW w:w="1870" w:type="dxa"/>
-          </w:tcPr>
-          <w:p>
-            <w:r>
-              <w:t>1</w:t>
-            </w:r>
-          </w:p>
-        </w:tc>
-      </w:tr>
-      <w:tr>
-        <w:tc>
-          <w:tcPr>
-            <w:tcW w:w="1871" w:type="dxa"/>
-          </w:tcPr>
-          <w:p>
-            <w:r>
-              <w:t>01</w:t>
-            </w:r>
-          </w:p>
-        </w:tc>
-        <w:tc>
-          <w:tcPr>
-            <w:tcW w:w="1871" w:type="dxa"/>
-          </w:tcPr>
-          <w:p>
-            <w:r>
-              <w:t>0</w:t>
-            </w:r>
-          </w:p>
-        </w:tc>
-        <w:tc>
-          <w:tcPr>
-            <w:tcW w:w="1869" w:type="dxa"/>
-          </w:tcPr>
-          <w:p>
-            <w:r>
-              <w:t>1</w:t>
-            </w:r>
-          </w:p>
-        </w:tc>
-        <w:tc>
-          <w:tcPr>
-            <w:tcW w:w="1869" w:type="dxa"/>
-          </w:tcPr>
-          <w:p>
-            <w:r>
-              <w:t>0</w:t>
-            </w:r>
-          </w:p>
-        </w:tc>
-        <w:tc>
-          <w:tcPr>
-            <w:tcW w:w="1870" w:type="dxa"/>
-          </w:tcPr>
-          <w:p>
-            <w:r>
-              <w:t>1</w:t>
-            </w:r>
-          </w:p>
-        </w:tc>
-      </w:tr>
-      <w:tr>
-        <w:tc>
-          <w:tcPr>
-            <w:tcW w:w="1871" w:type="dxa"/>
-          </w:tcPr>
-          <w:p>
-            <w:r>
-              <w:t>11</w:t>
-            </w:r>
-          </w:p>
-        </w:tc>
-        <w:tc>
-          <w:tcPr>
-            <w:tcW w:w="1871" w:type="dxa"/>
-          </w:tcPr>
-          <w:p>
-            <w:r>
-              <w:t>X</w:t>
-            </w:r>
-          </w:p>
-        </w:tc>
-        <w:tc>
-          <w:tcPr>
-            <w:tcW w:w="1869" w:type="dxa"/>
-          </w:tcPr>
-          <w:p>
-            <w:r>
-              <w:t>X</w:t>
-            </w:r>
-          </w:p>
-        </w:tc>
-        <w:tc>
-          <w:tcPr>
-            <w:tcW w:w="1869" w:type="dxa"/>
-          </w:tcPr>
-          <w:p>
-            <w:r>
-              <w:t>X</w:t>
-            </w:r>
-          </w:p>
-        </w:tc>
-        <w:tc>
-          <w:tcPr>
-            <w:tcW w:w="1870" w:type="dxa"/>
-          </w:tcPr>
-          <w:p>
-            <w:r>
-              <w:t>X</w:t>
-            </w:r>
-          </w:p>
-        </w:tc>
-      </w:tr>
-      <w:tr>
-        <w:tc>
-          <w:tcPr>
-            <w:tcW w:w="1871" w:type="dxa"/>
-          </w:tcPr>
-          <w:p>
-            <w:r>
-              <w:t>10</w:t>
-            </w:r>
-          </w:p>
-        </w:tc>
-        <w:tc>
-          <w:tcPr>
-            <w:tcW w:w="1871" w:type="dxa"/>
-          </w:tcPr>
-          <w:p>
-            <w:r>
-              <w:t>0</w:t>
-            </w:r>
-          </w:p>
-        </w:tc>
-        <w:tc>
-          <w:tcPr>
-            <w:tcW w:w="1869" w:type="dxa"/>
-          </w:tcPr>
-          <w:p>
-            <w:r>
-              <w:t>0</w:t>
-            </w:r>
-          </w:p>
-        </w:tc>
-        <w:tc>
-          <w:tcPr>
-            <w:tcW w:w="1869" w:type="dxa"/>
-          </w:tcPr>
-          <w:p>
-            <w:r>
-              <w:t>X</w:t>
-            </w:r>
-          </w:p>
-        </w:tc>
-        <w:tc>
-          <w:tcPr>
-            <w:tcW w:w="1870" w:type="dxa"/>
-          </w:tcPr>
-          <w:p>
-            <w:r>
-              <w:t>X</w:t>
-            </w:r>
-          </w:p>
-        </w:tc>
-      </w:tr>
-    </w:tbl>
-    <w:p/>
-    <w:p>
-      <w:r>
-        <w:t>J</w:t>
-      </w:r>
-      <w:r>
-        <w:rPr>
-          <w:vertAlign w:val="subscript"/>
-        </w:rPr>
-        <w:t>D</w:t>
-      </w:r>
-      <w:r>
-        <w:rPr>
-          <w:vertAlign w:val="subscript"/>
-        </w:rPr>
-        <w:t xml:space="preserve"> </w:t>
-      </w:r>
-      <w:r>
-        <w:t xml:space="preserve">= </w:t>
-      </w:r>
-      <w:r>
-        <w:t>D’</w:t>
-      </w:r>
-    </w:p>
-    <w:tbl>
-      <w:tblPr>
-        <w:tblStyle w:val="TableGrid"/>
-        <w:tblW w:w="0" w:type="auto"/>
-        <w:tblLook w:val="04A0" w:firstRow="1" w:lastRow="0" w:firstColumn="1" w:lastColumn="0" w:noHBand="0" w:noVBand="1"/>
-      </w:tblPr>
-      <w:tblGrid>
-        <w:gridCol w:w="1871"/>
-        <w:gridCol w:w="1871"/>
-        <w:gridCol w:w="1869"/>
-        <w:gridCol w:w="1869"/>
-        <w:gridCol w:w="1870"/>
-      </w:tblGrid>
-      <w:tr>
-        <w:tc>
-          <w:tcPr>
-            <w:tcW w:w="1871" w:type="dxa"/>
-          </w:tcPr>
-          <w:p>
-            <w:r>
-              <w:t>AB</w:t>
-            </w:r>
-          </w:p>
-        </w:tc>
-        <w:tc>
-          <w:tcPr>
-            <w:tcW w:w="1871" w:type="dxa"/>
-          </w:tcPr>
-          <w:p>
-            <w:r>
-              <w:t>CD</w:t>
-            </w:r>
-          </w:p>
-        </w:tc>
-        <w:tc>
-          <w:tcPr>
-            <w:tcW w:w="1869" w:type="dxa"/>
-          </w:tcPr>
-          <w:p/>
-        </w:tc>
-        <w:tc>
-          <w:tcPr>
-            <w:tcW w:w="1869" w:type="dxa"/>
-          </w:tcPr>
-          <w:p/>
-        </w:tc>
-        <w:tc>
-          <w:tcPr>
-            <w:tcW w:w="1870" w:type="dxa"/>
-          </w:tcPr>
-          <w:p/>
-        </w:tc>
-      </w:tr>
-      <w:tr>
-        <w:tc>
-          <w:tcPr>
-            <w:tcW w:w="1871" w:type="dxa"/>
-          </w:tcPr>
-          <w:p/>
-        </w:tc>
-        <w:tc>
-          <w:tcPr>
-            <w:tcW w:w="1871" w:type="dxa"/>
-          </w:tcPr>
-          <w:p>
-            <w:r>
-              <w:t>00</w:t>
-            </w:r>
-          </w:p>
-        </w:tc>
-        <w:tc>
-          <w:tcPr>
-            <w:tcW w:w="1869" w:type="dxa"/>
-          </w:tcPr>
-          <w:p>
-            <w:r>
-              <w:t>01</w:t>
-            </w:r>
-          </w:p>
-        </w:tc>
-        <w:tc>
-          <w:tcPr>
-            <w:tcW w:w="1869" w:type="dxa"/>
-          </w:tcPr>
-          <w:p>
-            <w:r>
-              <w:t>11</w:t>
-            </w:r>
-          </w:p>
-        </w:tc>
-        <w:tc>
-          <w:tcPr>
-            <w:tcW w:w="1870" w:type="dxa"/>
-          </w:tcPr>
-          <w:p>
-            <w:r>
-              <w:t>10</w:t>
-            </w:r>
-          </w:p>
-        </w:tc>
-      </w:tr>
-      <w:tr>
-        <w:tc>
-          <w:tcPr>
-            <w:tcW w:w="1871" w:type="dxa"/>
-          </w:tcPr>
-          <w:p>
-            <w:r>
-              <w:t>00</w:t>
-            </w:r>
-          </w:p>
-        </w:tc>
-        <w:tc>
-          <w:tcPr>
-            <w:tcW w:w="1871" w:type="dxa"/>
-          </w:tcPr>
-          <w:p>
-            <w:r>
-              <w:t>1</w:t>
-            </w:r>
-          </w:p>
-        </w:tc>
-        <w:tc>
-          <w:tcPr>
-            <w:tcW w:w="1869" w:type="dxa"/>
-          </w:tcPr>
-          <w:p>
-            <w:r>
-              <w:t>0</w:t>
-            </w:r>
-          </w:p>
-        </w:tc>
-        <w:tc>
-          <w:tcPr>
-            <w:tcW w:w="1869" w:type="dxa"/>
-          </w:tcPr>
-          <w:p>
-            <w:r>
-              <w:t>0</w:t>
-            </w:r>
-          </w:p>
-        </w:tc>
-        <w:tc>
-          <w:tcPr>
-            <w:tcW w:w="1870" w:type="dxa"/>
-          </w:tcPr>
-          <w:p>
-            <w:r>
-              <w:t>1</w:t>
-            </w:r>
-          </w:p>
-        </w:tc>
-      </w:tr>
-      <w:tr>
-        <w:tc>
-          <w:tcPr>
-            <w:tcW w:w="1871" w:type="dxa"/>
-          </w:tcPr>
-          <w:p>
-            <w:r>
-              <w:t>01</w:t>
-            </w:r>
-          </w:p>
-        </w:tc>
-        <w:tc>
-          <w:tcPr>
-            <w:tcW w:w="1871" w:type="dxa"/>
-          </w:tcPr>
-          <w:p>
-            <w:r>
-              <w:t>1</w:t>
-            </w:r>
-          </w:p>
-        </w:tc>
-        <w:tc>
-          <w:tcPr>
-            <w:tcW w:w="1869" w:type="dxa"/>
-          </w:tcPr>
-          <w:p>
-            <w:r>
-              <w:t>0</w:t>
-            </w:r>
-          </w:p>
-        </w:tc>
-        <w:tc>
-          <w:tcPr>
-            <w:tcW w:w="1869" w:type="dxa"/>
-          </w:tcPr>
-          <w:p>
-            <w:r>
-              <w:t>0</w:t>
-            </w:r>
-          </w:p>
-        </w:tc>
-        <w:tc>
-          <w:tcPr>
-            <w:tcW w:w="1870" w:type="dxa"/>
-          </w:tcPr>
-          <w:p>
-            <w:r>
-              <w:t>1</w:t>
-            </w:r>
-          </w:p>
-        </w:tc>
-      </w:tr>
-      <w:tr>
-        <w:tc>
-          <w:tcPr>
-            <w:tcW w:w="1871" w:type="dxa"/>
-          </w:tcPr>
-          <w:p>
-            <w:r>
-              <w:t>11</w:t>
-            </w:r>
-          </w:p>
-        </w:tc>
-        <w:tc>
-          <w:tcPr>
-            <w:tcW w:w="1871" w:type="dxa"/>
-          </w:tcPr>
-          <w:p>
-            <w:r>
-              <w:t>X</w:t>
-            </w:r>
-          </w:p>
-        </w:tc>
-        <w:tc>
-          <w:tcPr>
-            <w:tcW w:w="1869" w:type="dxa"/>
-          </w:tcPr>
-          <w:p>
-            <w:r>
-              <w:t>X</w:t>
-            </w:r>
-          </w:p>
-        </w:tc>
-        <w:tc>
-          <w:tcPr>
-            <w:tcW w:w="1869" w:type="dxa"/>
-          </w:tcPr>
-          <w:p>
-            <w:r>
-              <w:t>X</w:t>
-            </w:r>
-          </w:p>
-        </w:tc>
-        <w:tc>
-          <w:tcPr>
-            <w:tcW w:w="1870" w:type="dxa"/>
-          </w:tcPr>
-          <w:p>
-            <w:r>
-              <w:t>X</w:t>
-            </w:r>
-          </w:p>
-        </w:tc>
-      </w:tr>
-      <w:tr>
-        <w:tc>
-          <w:tcPr>
-            <w:tcW w:w="1871" w:type="dxa"/>
-          </w:tcPr>
-          <w:p>
-            <w:r>
-              <w:t>10</w:t>
-            </w:r>
-          </w:p>
-        </w:tc>
-        <w:tc>
-          <w:tcPr>
-            <w:tcW w:w="1871" w:type="dxa"/>
-          </w:tcPr>
-          <w:p>
-            <w:r>
-              <w:t>1</w:t>
-            </w:r>
-          </w:p>
-        </w:tc>
-        <w:tc>
-          <w:tcPr>
-            <w:tcW w:w="1869" w:type="dxa"/>
-          </w:tcPr>
-          <w:p>
-            <w:r>
-              <w:t>0</w:t>
-            </w:r>
-          </w:p>
-        </w:tc>
-        <w:tc>
-          <w:tcPr>
-            <w:tcW w:w="1869" w:type="dxa"/>
-          </w:tcPr>
-          <w:p>
-            <w:r>
-              <w:t>X</w:t>
-            </w:r>
-          </w:p>
-        </w:tc>
-        <w:tc>
-          <w:tcPr>
-            <w:tcW w:w="1870" w:type="dxa"/>
-          </w:tcPr>
-          <w:p>
-            <w:r>
-              <w:t>X</w:t>
-            </w:r>
-          </w:p>
-        </w:tc>
-      </w:tr>
-    </w:tbl>
     <w:p/>
     <w:sectPr>
       <w:pgSz w:w="12240" w:h="15840"/>
@@ -3501,7 +4702,7 @@
 </file>
 
 <file path=word/styles.xml><?xml version="1.0" encoding="utf-8"?>
-<w:styles xmlns:mc="http://schemas.openxmlformats.org/markup-compatibility/2006" xmlns:r="http://schemas.openxmlformats.org/officeDocument/2006/relationships" xmlns:w="http://schemas.openxmlformats.org/wordprocessingml/2006/main" xmlns:w14="http://schemas.microsoft.com/office/word/2010/wordml" xmlns:w15="http://schemas.microsoft.com/office/word/2012/wordml" xmlns:w16se="http://schemas.microsoft.com/office/word/2015/wordml/symex" mc:Ignorable="w14 w15 w16se">
+<w:styles xmlns:mc="http://schemas.openxmlformats.org/markup-compatibility/2006" xmlns:r="http://schemas.openxmlformats.org/officeDocument/2006/relationships" xmlns:w="http://schemas.openxmlformats.org/wordprocessingml/2006/main" xmlns:w14="http://schemas.microsoft.com/office/word/2010/wordml" mc:Ignorable="w14">
   <w:docDefaults>
     <w:rPrDefault>
       <w:rPr>
@@ -3517,369 +4718,153 @@
       </w:pPr>
     </w:pPrDefault>
   </w:docDefaults>
-  <w:latentStyles w:defLockedState="0" w:defUIPriority="99" w:defSemiHidden="0" w:defUnhideWhenUsed="0" w:defQFormat="0" w:count="371">
-    <w:lsdException w:name="Normal" w:uiPriority="0" w:qFormat="1"/>
-    <w:lsdException w:name="heading 1" w:uiPriority="9" w:qFormat="1"/>
-    <w:lsdException w:name="heading 2" w:semiHidden="1" w:uiPriority="9" w:unhideWhenUsed="1" w:qFormat="1"/>
-    <w:lsdException w:name="heading 3" w:semiHidden="1" w:uiPriority="9" w:unhideWhenUsed="1" w:qFormat="1"/>
-    <w:lsdException w:name="heading 4" w:semiHidden="1" w:uiPriority="9" w:unhideWhenUsed="1" w:qFormat="1"/>
-    <w:lsdException w:name="heading 5" w:semiHidden="1" w:uiPriority="9" w:unhideWhenUsed="1" w:qFormat="1"/>
-    <w:lsdException w:name="heading 6" w:semiHidden="1" w:uiPriority="9" w:unhideWhenUsed="1" w:qFormat="1"/>
-    <w:lsdException w:name="heading 7" w:semiHidden="1" w:uiPriority="9" w:unhideWhenUsed="1" w:qFormat="1"/>
-    <w:lsdException w:name="heading 8" w:semiHidden="1" w:uiPriority="9" w:unhideWhenUsed="1" w:qFormat="1"/>
-    <w:lsdException w:name="heading 9" w:semiHidden="1" w:uiPriority="9" w:unhideWhenUsed="1" w:qFormat="1"/>
-    <w:lsdException w:name="index 1" w:semiHidden="1" w:unhideWhenUsed="1"/>
-    <w:lsdException w:name="index 2" w:semiHidden="1" w:unhideWhenUsed="1"/>
-    <w:lsdException w:name="index 3" w:semiHidden="1" w:unhideWhenUsed="1"/>
-    <w:lsdException w:name="index 4" w:semiHidden="1" w:unhideWhenUsed="1"/>
-    <w:lsdException w:name="index 5" w:semiHidden="1" w:unhideWhenUsed="1"/>
-    <w:lsdException w:name="index 6" w:semiHidden="1" w:unhideWhenUsed="1"/>
-    <w:lsdException w:name="index 7" w:semiHidden="1" w:unhideWhenUsed="1"/>
-    <w:lsdException w:name="index 8" w:semiHidden="1" w:unhideWhenUsed="1"/>
-    <w:lsdException w:name="index 9" w:semiHidden="1" w:unhideWhenUsed="1"/>
-    <w:lsdException w:name="toc 1" w:semiHidden="1" w:uiPriority="39" w:unhideWhenUsed="1"/>
-    <w:lsdException w:name="toc 2" w:semiHidden="1" w:uiPriority="39" w:unhideWhenUsed="1"/>
-    <w:lsdException w:name="toc 3" w:semiHidden="1" w:uiPriority="39" w:unhideWhenUsed="1"/>
-    <w:lsdException w:name="toc 4" w:semiHidden="1" w:uiPriority="39" w:unhideWhenUsed="1"/>
-    <w:lsdException w:name="toc 5" w:semiHidden="1" w:uiPriority="39" w:unhideWhenUsed="1"/>
-    <w:lsdException w:name="toc 6" w:semiHidden="1" w:uiPriority="39" w:unhideWhenUsed="1"/>
-    <w:lsdException w:name="toc 7" w:semiHidden="1" w:uiPriority="39" w:unhideWhenUsed="1"/>
-    <w:lsdException w:name="toc 8" w:semiHidden="1" w:uiPriority="39" w:unhideWhenUsed="1"/>
-    <w:lsdException w:name="toc 9" w:semiHidden="1" w:uiPriority="39" w:unhideWhenUsed="1"/>
-    <w:lsdException w:name="Normal Indent" w:semiHidden="1" w:unhideWhenUsed="1"/>
-    <w:lsdException w:name="footnote text" w:semiHidden="1" w:unhideWhenUsed="1"/>
-    <w:lsdException w:name="annotation text" w:semiHidden="1" w:unhideWhenUsed="1"/>
-    <w:lsdException w:name="header" w:semiHidden="1" w:unhideWhenUsed="1"/>
-    <w:lsdException w:name="footer" w:semiHidden="1" w:unhideWhenUsed="1"/>
-    <w:lsdException w:name="index heading" w:semiHidden="1" w:unhideWhenUsed="1"/>
-    <w:lsdException w:name="caption" w:semiHidden="1" w:uiPriority="35" w:unhideWhenUsed="1" w:qFormat="1"/>
-    <w:lsdException w:name="table of figures" w:semiHidden="1" w:unhideWhenUsed="1"/>
-    <w:lsdException w:name="envelope address" w:semiHidden="1" w:unhideWhenUsed="1"/>
-    <w:lsdException w:name="envelope return" w:semiHidden="1" w:unhideWhenUsed="1"/>
-    <w:lsdException w:name="footnote reference" w:semiHidden="1" w:unhideWhenUsed="1"/>
-    <w:lsdException w:name="annotation reference" w:semiHidden="1" w:unhideWhenUsed="1"/>
-    <w:lsdException w:name="line number" w:semiHidden="1" w:unhideWhenUsed="1"/>
-    <w:lsdException w:name="page number" w:semiHidden="1" w:unhideWhenUsed="1"/>
-    <w:lsdException w:name="endnote reference" w:semiHidden="1" w:unhideWhenUsed="1"/>
-    <w:lsdException w:name="endnote text" w:semiHidden="1" w:unhideWhenUsed="1"/>
-    <w:lsdException w:name="table of authorities" w:semiHidden="1" w:unhideWhenUsed="1"/>
-    <w:lsdException w:name="macro" w:semiHidden="1" w:unhideWhenUsed="1"/>
-    <w:lsdException w:name="toa heading" w:semiHidden="1" w:unhideWhenUsed="1"/>
-    <w:lsdException w:name="List" w:semiHidden="1" w:unhideWhenUsed="1"/>
-    <w:lsdException w:name="List Bullet" w:semiHidden="1" w:unhideWhenUsed="1"/>
-    <w:lsdException w:name="List Number" w:semiHidden="1" w:unhideWhenUsed="1"/>
-    <w:lsdException w:name="List 2" w:semiHidden="1" w:unhideWhenUsed="1"/>
-    <w:lsdException w:name="List 3" w:semiHidden="1" w:unhideWhenUsed="1"/>
-    <w:lsdException w:name="List 4" w:semiHidden="1" w:unhideWhenUsed="1"/>
-    <w:lsdException w:name="List 5" w:semiHidden="1" w:unhideWhenUsed="1"/>
-    <w:lsdException w:name="List Bullet 2" w:semiHidden="1" w:unhideWhenUsed="1"/>
-    <w:lsdException w:name="List Bullet 3" w:semiHidden="1" w:unhideWhenUsed="1"/>
-    <w:lsdException w:name="List Bullet 4" w:semiHidden="1" w:unhideWhenUsed="1"/>
-    <w:lsdException w:name="List Bullet 5" w:semiHidden="1" w:unhideWhenUsed="1"/>
-    <w:lsdException w:name="List Number 2" w:semiHidden="1" w:unhideWhenUsed="1"/>
-    <w:lsdException w:name="List Number 3" w:semiHidden="1" w:unhideWhenUsed="1"/>
-    <w:lsdException w:name="List Number 4" w:semiHidden="1" w:unhideWhenUsed="1"/>
-    <w:lsdException w:name="List Number 5" w:semiHidden="1" w:unhideWhenUsed="1"/>
-    <w:lsdException w:name="Title" w:uiPriority="10" w:qFormat="1"/>
-    <w:lsdException w:name="Closing" w:semiHidden="1" w:unhideWhenUsed="1"/>
-    <w:lsdException w:name="Signature" w:semiHidden="1" w:unhideWhenUsed="1"/>
-    <w:lsdException w:name="Default Paragraph Font" w:semiHidden="1" w:uiPriority="1" w:unhideWhenUsed="1"/>
-    <w:lsdException w:name="Body Text" w:semiHidden="1" w:unhideWhenUsed="1"/>
-    <w:lsdException w:name="Body Text Indent" w:semiHidden="1" w:unhideWhenUsed="1"/>
-    <w:lsdException w:name="List Continue" w:semiHidden="1" w:unhideWhenUsed="1"/>
-    <w:lsdException w:name="List Continue 2" w:semiHidden="1" w:unhideWhenUsed="1"/>
-    <w:lsdException w:name="List Continue 3" w:semiHidden="1" w:unhideWhenUsed="1"/>
-    <w:lsdException w:name="List Continue 4" w:semiHidden="1" w:unhideWhenUsed="1"/>
-    <w:lsdException w:name="List Continue 5" w:semiHidden="1" w:unhideWhenUsed="1"/>
-    <w:lsdException w:name="Message Header" w:semiHidden="1" w:unhideWhenUsed="1"/>
-    <w:lsdException w:name="Subtitle" w:uiPriority="11" w:qFormat="1"/>
-    <w:lsdException w:name="Salutation" w:semiHidden="1" w:unhideWhenUsed="1"/>
-    <w:lsdException w:name="Date" w:semiHidden="1" w:unhideWhenUsed="1"/>
-    <w:lsdException w:name="Body Text First Indent" w:semiHidden="1" w:unhideWhenUsed="1"/>
-    <w:lsdException w:name="Body Text First Indent 2" w:semiHidden="1" w:unhideWhenUsed="1"/>
-    <w:lsdException w:name="Note Heading" w:semiHidden="1" w:unhideWhenUsed="1"/>
-    <w:lsdException w:name="Body Text 2" w:semiHidden="1" w:unhideWhenUsed="1"/>
-    <w:lsdException w:name="Body Text 3" w:semiHidden="1" w:unhideWhenUsed="1"/>
-    <w:lsdException w:name="Body Text Indent 2" w:semiHidden="1" w:unhideWhenUsed="1"/>
-    <w:lsdException w:name="Body Text Indent 3" w:semiHidden="1" w:unhideWhenUsed="1"/>
-    <w:lsdException w:name="Block Text" w:semiHidden="1" w:unhideWhenUsed="1"/>
-    <w:lsdException w:name="Hyperlink" w:semiHidden="1" w:unhideWhenUsed="1"/>
-    <w:lsdException w:name="FollowedHyperlink" w:semiHidden="1" w:unhideWhenUsed="1"/>
-    <w:lsdException w:name="Strong" w:uiPriority="22" w:qFormat="1"/>
-    <w:lsdException w:name="Emphasis" w:uiPriority="20" w:qFormat="1"/>
-    <w:lsdException w:name="Document Map" w:semiHidden="1" w:unhideWhenUsed="1"/>
-    <w:lsdException w:name="Plain Text" w:semiHidden="1" w:unhideWhenUsed="1"/>
-    <w:lsdException w:name="E-mail Signature" w:semiHidden="1" w:unhideWhenUsed="1"/>
-    <w:lsdException w:name="HTML Top of Form" w:semiHidden="1" w:unhideWhenUsed="1"/>
-    <w:lsdException w:name="HTML Bottom of Form" w:semiHidden="1" w:unhideWhenUsed="1"/>
-    <w:lsdException w:name="Normal (Web)" w:semiHidden="1" w:unhideWhenUsed="1"/>
-    <w:lsdException w:name="HTML Acronym" w:semiHidden="1" w:unhideWhenUsed="1"/>
-    <w:lsdException w:name="HTML Address" w:semiHidden="1" w:unhideWhenUsed="1"/>
-    <w:lsdException w:name="HTML Cite" w:semiHidden="1" w:unhideWhenUsed="1"/>
-    <w:lsdException w:name="HTML Code" w:semiHidden="1" w:unhideWhenUsed="1"/>
-    <w:lsdException w:name="HTML Definition" w:semiHidden="1" w:unhideWhenUsed="1"/>
-    <w:lsdException w:name="HTML Keyboard" w:semiHidden="1" w:unhideWhenUsed="1"/>
-    <w:lsdException w:name="HTML Preformatted" w:semiHidden="1" w:unhideWhenUsed="1"/>
-    <w:lsdException w:name="HTML Sample" w:semiHidden="1" w:unhideWhenUsed="1"/>
-    <w:lsdException w:name="HTML Typewriter" w:semiHidden="1" w:unhideWhenUsed="1"/>
-    <w:lsdException w:name="HTML Variable" w:semiHidden="1" w:unhideWhenUsed="1"/>
-    <w:lsdException w:name="Normal Table" w:semiHidden="1" w:unhideWhenUsed="1"/>
-    <w:lsdException w:name="annotation subject" w:semiHidden="1" w:unhideWhenUsed="1"/>
-    <w:lsdException w:name="No List" w:semiHidden="1" w:unhideWhenUsed="1"/>
-    <w:lsdException w:name="Outline List 1" w:semiHidden="1" w:unhideWhenUsed="1"/>
-    <w:lsdException w:name="Outline List 2" w:semiHidden="1" w:unhideWhenUsed="1"/>
-    <w:lsdException w:name="Outline List 3" w:semiHidden="1" w:unhideWhenUsed="1"/>
-    <w:lsdException w:name="Table Simple 1" w:semiHidden="1" w:unhideWhenUsed="1"/>
-    <w:lsdException w:name="Table Simple 2" w:semiHidden="1" w:unhideWhenUsed="1"/>
-    <w:lsdException w:name="Table Simple 3" w:semiHidden="1" w:unhideWhenUsed="1"/>
-    <w:lsdException w:name="Table Classic 1" w:semiHidden="1" w:unhideWhenUsed="1"/>
-    <w:lsdException w:name="Table Classic 2" w:semiHidden="1" w:unhideWhenUsed="1"/>
-    <w:lsdException w:name="Table Classic 3" w:semiHidden="1" w:unhideWhenUsed="1"/>
-    <w:lsdException w:name="Table Classic 4" w:semiHidden="1" w:unhideWhenUsed="1"/>
-    <w:lsdException w:name="Table Colorful 1" w:semiHidden="1" w:unhideWhenUsed="1"/>
-    <w:lsdException w:name="Table Colorful 2" w:semiHidden="1" w:unhideWhenUsed="1"/>
-    <w:lsdException w:name="Table Colorful 3" w:semiHidden="1" w:unhideWhenUsed="1"/>
-    <w:lsdException w:name="Table Columns 1" w:semiHidden="1" w:unhideWhenUsed="1"/>
-    <w:lsdException w:name="Table Columns 2" w:semiHidden="1" w:unhideWhenUsed="1"/>
-    <w:lsdException w:name="Table Columns 3" w:semiHidden="1" w:unhideWhenUsed="1"/>
-    <w:lsdException w:name="Table Columns 4" w:semiHidden="1" w:unhideWhenUsed="1"/>
-    <w:lsdException w:name="Table Columns 5" w:semiHidden="1" w:unhideWhenUsed="1"/>
-    <w:lsdException w:name="Table Grid 1" w:semiHidden="1" w:unhideWhenUsed="1"/>
-    <w:lsdException w:name="Table Grid 2" w:semiHidden="1" w:unhideWhenUsed="1"/>
-    <w:lsdException w:name="Table Grid 3" w:semiHidden="1" w:unhideWhenUsed="1"/>
-    <w:lsdException w:name="Table Grid 4" w:semiHidden="1" w:unhideWhenUsed="1"/>
-    <w:lsdException w:name="Table Grid 5" w:semiHidden="1" w:unhideWhenUsed="1"/>
-    <w:lsdException w:name="Table Grid 6" w:semiHidden="1" w:unhideWhenUsed="1"/>
-    <w:lsdException w:name="Table Grid 7" w:semiHidden="1" w:unhideWhenUsed="1"/>
-    <w:lsdException w:name="Table Grid 8" w:semiHidden="1" w:unhideWhenUsed="1"/>
-    <w:lsdException w:name="Table List 1" w:semiHidden="1" w:unhideWhenUsed="1"/>
-    <w:lsdException w:name="Table List 2" w:semiHidden="1" w:unhideWhenUsed="1"/>
-    <w:lsdException w:name="Table List 3" w:semiHidden="1" w:unhideWhenUsed="1"/>
-    <w:lsdException w:name="Table List 4" w:semiHidden="1" w:unhideWhenUsed="1"/>
-    <w:lsdException w:name="Table List 5" w:semiHidden="1" w:unhideWhenUsed="1"/>
-    <w:lsdException w:name="Table List 6" w:semiHidden="1" w:unhideWhenUsed="1"/>
-    <w:lsdException w:name="Table List 7" w:semiHidden="1" w:unhideWhenUsed="1"/>
-    <w:lsdException w:name="Table List 8" w:semiHidden="1" w:unhideWhenUsed="1"/>
-    <w:lsdException w:name="Table 3D effects 1" w:semiHidden="1" w:unhideWhenUsed="1"/>
-    <w:lsdException w:name="Table 3D effects 2" w:semiHidden="1" w:unhideWhenUsed="1"/>
-    <w:lsdException w:name="Table 3D effects 3" w:semiHidden="1" w:unhideWhenUsed="1"/>
-    <w:lsdException w:name="Table Contemporary" w:semiHidden="1" w:unhideWhenUsed="1"/>
-    <w:lsdException w:name="Table Elegant" w:semiHidden="1" w:unhideWhenUsed="1"/>
-    <w:lsdException w:name="Table Professional" w:semiHidden="1" w:unhideWhenUsed="1"/>
-    <w:lsdException w:name="Table Subtle 1" w:semiHidden="1" w:unhideWhenUsed="1"/>
-    <w:lsdException w:name="Table Subtle 2" w:semiHidden="1" w:unhideWhenUsed="1"/>
-    <w:lsdException w:name="Table Web 1" w:semiHidden="1" w:unhideWhenUsed="1"/>
-    <w:lsdException w:name="Table Web 2" w:semiHidden="1" w:unhideWhenUsed="1"/>
-    <w:lsdException w:name="Table Web 3" w:semiHidden="1" w:unhideWhenUsed="1"/>
-    <w:lsdException w:name="Balloon Text" w:semiHidden="1" w:unhideWhenUsed="1"/>
-    <w:lsdException w:name="Table Grid" w:uiPriority="39"/>
-    <w:lsdException w:name="Table Theme" w:semiHidden="1" w:unhideWhenUsed="1"/>
-    <w:lsdException w:name="Placeholder Text" w:semiHidden="1"/>
-    <w:lsdException w:name="No Spacing" w:uiPriority="1" w:qFormat="1"/>
-    <w:lsdException w:name="Light Shading" w:uiPriority="60"/>
-    <w:lsdException w:name="Light List" w:uiPriority="61"/>
-    <w:lsdException w:name="Light Grid" w:uiPriority="62"/>
-    <w:lsdException w:name="Medium Shading 1" w:uiPriority="63"/>
-    <w:lsdException w:name="Medium Shading 2" w:uiPriority="64"/>
-    <w:lsdException w:name="Medium List 1" w:uiPriority="65"/>
-    <w:lsdException w:name="Medium List 2" w:uiPriority="66"/>
-    <w:lsdException w:name="Medium Grid 1" w:uiPriority="67"/>
-    <w:lsdException w:name="Medium Grid 2" w:uiPriority="68"/>
-    <w:lsdException w:name="Medium Grid 3" w:uiPriority="69"/>
-    <w:lsdException w:name="Dark List" w:uiPriority="70"/>
-    <w:lsdException w:name="Colorful Shading" w:uiPriority="71"/>
-    <w:lsdException w:name="Colorful List" w:uiPriority="72"/>
-    <w:lsdException w:name="Colorful Grid" w:uiPriority="73"/>
-    <w:lsdException w:name="Light Shading Accent 1" w:uiPriority="60"/>
-    <w:lsdException w:name="Light List Accent 1" w:uiPriority="61"/>
-    <w:lsdException w:name="Light Grid Accent 1" w:uiPriority="62"/>
-    <w:lsdException w:name="Medium Shading 1 Accent 1" w:uiPriority="63"/>
-    <w:lsdException w:name="Medium Shading 2 Accent 1" w:uiPriority="64"/>
-    <w:lsdException w:name="Medium List 1 Accent 1" w:uiPriority="65"/>
-    <w:lsdException w:name="Revision" w:semiHidden="1"/>
-    <w:lsdException w:name="List Paragraph" w:uiPriority="34" w:qFormat="1"/>
-    <w:lsdException w:name="Quote" w:uiPriority="29" w:qFormat="1"/>
-    <w:lsdException w:name="Intense Quote" w:uiPriority="30" w:qFormat="1"/>
-    <w:lsdException w:name="Medium List 2 Accent 1" w:uiPriority="66"/>
-    <w:lsdException w:name="Medium Grid 1 Accent 1" w:uiPriority="67"/>
-    <w:lsdException w:name="Medium Grid 2 Accent 1" w:uiPriority="68"/>
-    <w:lsdException w:name="Medium Grid 3 Accent 1" w:uiPriority="69"/>
-    <w:lsdException w:name="Dark List Accent 1" w:uiPriority="70"/>
-    <w:lsdException w:name="Colorful Shading Accent 1" w:uiPriority="71"/>
-    <w:lsdException w:name="Colorful List Accent 1" w:uiPriority="72"/>
-    <w:lsdException w:name="Colorful Grid Accent 1" w:uiPriority="73"/>
-    <w:lsdException w:name="Light Shading Accent 2" w:uiPriority="60"/>
-    <w:lsdException w:name="Light List Accent 2" w:uiPriority="61"/>
-    <w:lsdException w:name="Light Grid Accent 2" w:uiPriority="62"/>
-    <w:lsdException w:name="Medium Shading 1 Accent 2" w:uiPriority="63"/>
-    <w:lsdException w:name="Medium Shading 2 Accent 2" w:uiPriority="64"/>
-    <w:lsdException w:name="Medium List 1 Accent 2" w:uiPriority="65"/>
-    <w:lsdException w:name="Medium List 2 Accent 2" w:uiPriority="66"/>
-    <w:lsdException w:name="Medium Grid 1 Accent 2" w:uiPriority="67"/>
-    <w:lsdException w:name="Medium Grid 2 Accent 2" w:uiPriority="68"/>
-    <w:lsdException w:name="Medium Grid 3 Accent 2" w:uiPriority="69"/>
-    <w:lsdException w:name="Dark List Accent 2" w:uiPriority="70"/>
-    <w:lsdException w:name="Colorful Shading Accent 2" w:uiPriority="71"/>
-    <w:lsdException w:name="Colorful List Accent 2" w:uiPriority="72"/>
-    <w:lsdException w:name="Colorful Grid Accent 2" w:uiPriority="73"/>
-    <w:lsdException w:name="Light Shading Accent 3" w:uiPriority="60"/>
-    <w:lsdException w:name="Light List Accent 3" w:uiPriority="61"/>
-    <w:lsdException w:name="Light Grid Accent 3" w:uiPriority="62"/>
-    <w:lsdException w:name="Medium Shading 1 Accent 3" w:uiPriority="63"/>
-    <w:lsdException w:name="Medium Shading 2 Accent 3" w:uiPriority="64"/>
-    <w:lsdException w:name="Medium List 1 Accent 3" w:uiPriority="65"/>
-    <w:lsdException w:name="Medium List 2 Accent 3" w:uiPriority="66"/>
-    <w:lsdException w:name="Medium Grid 1 Accent 3" w:uiPriority="67"/>
-    <w:lsdException w:name="Medium Grid 2 Accent 3" w:uiPriority="68"/>
-    <w:lsdException w:name="Medium Grid 3 Accent 3" w:uiPriority="69"/>
-    <w:lsdException w:name="Dark List Accent 3" w:uiPriority="70"/>
-    <w:lsdException w:name="Colorful Shading Accent 3" w:uiPriority="71"/>
-    <w:lsdException w:name="Colorful List Accent 3" w:uiPriority="72"/>
-    <w:lsdException w:name="Colorful Grid Accent 3" w:uiPriority="73"/>
-    <w:lsdException w:name="Light Shading Accent 4" w:uiPriority="60"/>
-    <w:lsdException w:name="Light List Accent 4" w:uiPriority="61"/>
-    <w:lsdException w:name="Light Grid Accent 4" w:uiPriority="62"/>
-    <w:lsdException w:name="Medium Shading 1 Accent 4" w:uiPriority="63"/>
-    <w:lsdException w:name="Medium Shading 2 Accent 4" w:uiPriority="64"/>
-    <w:lsdException w:name="Medium List 1 Accent 4" w:uiPriority="65"/>
-    <w:lsdException w:name="Medium List 2 Accent 4" w:uiPriority="66"/>
-    <w:lsdException w:name="Medium Grid 1 Accent 4" w:uiPriority="67"/>
-    <w:lsdException w:name="Medium Grid 2 Accent 4" w:uiPriority="68"/>
-    <w:lsdException w:name="Medium Grid 3 Accent 4" w:uiPriority="69"/>
-    <w:lsdException w:name="Dark List Accent 4" w:uiPriority="70"/>
-    <w:lsdException w:name="Colorful Shading Accent 4" w:uiPriority="71"/>
-    <w:lsdException w:name="Colorful List Accent 4" w:uiPriority="72"/>
-    <w:lsdException w:name="Colorful Grid Accent 4" w:uiPriority="73"/>
-    <w:lsdException w:name="Light Shading Accent 5" w:uiPriority="60"/>
-    <w:lsdException w:name="Light List Accent 5" w:uiPriority="61"/>
-    <w:lsdException w:name="Light Grid Accent 5" w:uiPriority="62"/>
-    <w:lsdException w:name="Medium Shading 1 Accent 5" w:uiPriority="63"/>
-    <w:lsdException w:name="Medium Shading 2 Accent 5" w:uiPriority="64"/>
-    <w:lsdException w:name="Medium List 1 Accent 5" w:uiPriority="65"/>
-    <w:lsdException w:name="Medium List 2 Accent 5" w:uiPriority="66"/>
-    <w:lsdException w:name="Medium Grid 1 Accent 5" w:uiPriority="67"/>
-    <w:lsdException w:name="Medium Grid 2 Accent 5" w:uiPriority="68"/>
-    <w:lsdException w:name="Medium Grid 3 Accent 5" w:uiPriority="69"/>
-    <w:lsdException w:name="Dark List Accent 5" w:uiPriority="70"/>
-    <w:lsdException w:name="Colorful Shading Accent 5" w:uiPriority="71"/>
-    <w:lsdException w:name="Colorful List Accent 5" w:uiPriority="72"/>
-    <w:lsdException w:name="Colorful Grid Accent 5" w:uiPriority="73"/>
-    <w:lsdException w:name="Light Shading Accent 6" w:uiPriority="60"/>
-    <w:lsdException w:name="Light List Accent 6" w:uiPriority="61"/>
-    <w:lsdException w:name="Light Grid Accent 6" w:uiPriority="62"/>
-    <w:lsdException w:name="Medium Shading 1 Accent 6" w:uiPriority="63"/>
-    <w:lsdException w:name="Medium Shading 2 Accent 6" w:uiPriority="64"/>
-    <w:lsdException w:name="Medium List 1 Accent 6" w:uiPriority="65"/>
-    <w:lsdException w:name="Medium List 2 Accent 6" w:uiPriority="66"/>
-    <w:lsdException w:name="Medium Grid 1 Accent 6" w:uiPriority="67"/>
-    <w:lsdException w:name="Medium Grid 2 Accent 6" w:uiPriority="68"/>
-    <w:lsdException w:name="Medium Grid 3 Accent 6" w:uiPriority="69"/>
-    <w:lsdException w:name="Dark List Accent 6" w:uiPriority="70"/>
-    <w:lsdException w:name="Colorful Shading Accent 6" w:uiPriority="71"/>
-    <w:lsdException w:name="Colorful List Accent 6" w:uiPriority="72"/>
-    <w:lsdException w:name="Colorful Grid Accent 6" w:uiPriority="73"/>
-    <w:lsdException w:name="Subtle Emphasis" w:uiPriority="19" w:qFormat="1"/>
-    <w:lsdException w:name="Intense Emphasis" w:uiPriority="21" w:qFormat="1"/>
-    <w:lsdException w:name="Subtle Reference" w:uiPriority="31" w:qFormat="1"/>
-    <w:lsdException w:name="Intense Reference" w:uiPriority="32" w:qFormat="1"/>
-    <w:lsdException w:name="Book Title" w:uiPriority="33" w:qFormat="1"/>
-    <w:lsdException w:name="Bibliography" w:semiHidden="1" w:uiPriority="37" w:unhideWhenUsed="1"/>
-    <w:lsdException w:name="TOC Heading" w:semiHidden="1" w:uiPriority="39" w:unhideWhenUsed="1" w:qFormat="1"/>
-    <w:lsdException w:name="Grid Table 4" w:uiPriority="49"/>
-    <w:lsdException w:name="Grid Table 5 Dark" w:uiPriority="50"/>
-    <w:lsdException w:name="Grid Table 6 Colorful" w:uiPriority="51"/>
-    <w:lsdException w:name="Grid Table 7 Colorful" w:uiPriority="52"/>
-    <w:lsdException w:name="Grid Table 1 Light Accent 1" w:uiPriority="46"/>
-    <w:lsdException w:name="Grid Table 2 Accent 1" w:uiPriority="47"/>
-    <w:lsdException w:name="Grid Table 3 Accent 1" w:uiPriority="48"/>
-    <w:lsdException w:name="Grid Table 4 Accent 1" w:uiPriority="49"/>
-    <w:lsdException w:name="Grid Table 5 Dark Accent 1" w:uiPriority="50"/>
-    <w:lsdException w:name="Grid Table 6 Colorful Accent 1" w:uiPriority="51"/>
-    <w:lsdException w:name="Grid Table 7 Colorful Accent 1" w:uiPriority="52"/>
-    <w:lsdException w:name="Grid Table 1 Light Accent 2" w:uiPriority="46"/>
-    <w:lsdException w:name="Grid Table 2 Accent 2" w:uiPriority="47"/>
-    <w:lsdException w:name="Grid Table 3 Accent 2" w:uiPriority="48"/>
-    <w:lsdException w:name="Grid Table 4 Accent 2" w:uiPriority="49"/>
-    <w:lsdException w:name="Grid Table 5 Dark Accent 2" w:uiPriority="50"/>
-    <w:lsdException w:name="Grid Table 6 Colorful Accent 2" w:uiPriority="51"/>
-    <w:lsdException w:name="Grid Table 7 Colorful Accent 2" w:uiPriority="52"/>
-    <w:lsdException w:name="Grid Table 1 Light Accent 3" w:uiPriority="46"/>
-    <w:lsdException w:name="Grid Table 2 Accent 3" w:uiPriority="47"/>
-    <w:lsdException w:name="Grid Table 3 Accent 3" w:uiPriority="48"/>
-    <w:lsdException w:name="Grid Table 4 Accent 3" w:uiPriority="49"/>
-    <w:lsdException w:name="Grid Table 5 Dark Accent 3" w:uiPriority="50"/>
-    <w:lsdException w:name="Grid Table 6 Colorful Accent 3" w:uiPriority="51"/>
-    <w:lsdException w:name="Grid Table 7 Colorful Accent 3" w:uiPriority="52"/>
-    <w:lsdException w:name="Grid Table 1 Light Accent 4" w:uiPriority="46"/>
-    <w:lsdException w:name="Grid Table 2 Accent 4" w:uiPriority="47"/>
-    <w:lsdException w:name="Grid Table 3 Accent 4" w:uiPriority="48"/>
-    <w:lsdException w:name="Grid Table 4 Accent 4" w:uiPriority="49"/>
-    <w:lsdException w:name="Grid Table 5 Dark Accent 4" w:uiPriority="50"/>
-    <w:lsdException w:name="Grid Table 6 Colorful Accent 4" w:uiPriority="51"/>
-    <w:lsdException w:name="Grid Table 7 Colorful Accent 4" w:uiPriority="52"/>
-    <w:lsdException w:name="Grid Table 1 Light Accent 5" w:uiPriority="46"/>
-    <w:lsdException w:name="Grid Table 2 Accent 5" w:uiPriority="47"/>
-    <w:lsdException w:name="Grid Table 3 Accent 5" w:uiPriority="48"/>
-    <w:lsdException w:name="Grid Table 4 Accent 5" w:uiPriority="49"/>
-    <w:lsdException w:name="Grid Table 5 Dark Accent 5" w:uiPriority="50"/>
-    <w:lsdException w:name="Grid Table 6 Colorful Accent 5" w:uiPriority="51"/>
-    <w:lsdException w:name="Grid Table 7 Colorful Accent 5" w:uiPriority="52"/>
-    <w:lsdException w:name="Grid Table 1 Light Accent 6" w:uiPriority="46"/>
-    <w:lsdException w:name="Grid Table 2 Accent 6" w:uiPriority="47"/>
-    <w:lsdException w:name="Grid Table 3 Accent 6" w:uiPriority="48"/>
-    <w:lsdException w:name="Grid Table 4 Accent 6" w:uiPriority="49"/>
-    <w:lsdException w:name="Grid Table 5 Dark Accent 6" w:uiPriority="50"/>
-    <w:lsdException w:name="Grid Table 6 Colorful Accent 6" w:uiPriority="51"/>
-    <w:lsdException w:name="Grid Table 7 Colorful Accent 6" w:uiPriority="52"/>
-    <w:lsdException w:name="List Table 1 Light" w:uiPriority="46"/>
-    <w:lsdException w:name="List Table 2" w:uiPriority="47"/>
-    <w:lsdException w:name="List Table 3" w:uiPriority="48"/>
-    <w:lsdException w:name="List Table 4" w:uiPriority="49"/>
-    <w:lsdException w:name="List Table 5 Dark" w:uiPriority="50"/>
-    <w:lsdException w:name="List Table 6 Colorful" w:uiPriority="51"/>
-    <w:lsdException w:name="List Table 7 Colorful" w:uiPriority="52"/>
-    <w:lsdException w:name="List Table 1 Light Accent 1" w:uiPriority="46"/>
-    <w:lsdException w:name="List Table 2 Accent 1" w:uiPriority="47"/>
-    <w:lsdException w:name="List Table 3 Accent 1" w:uiPriority="48"/>
-    <w:lsdException w:name="List Table 4 Accent 1" w:uiPriority="49"/>
-    <w:lsdException w:name="List Table 5 Dark Accent 1" w:uiPriority="50"/>
-    <w:lsdException w:name="List Table 6 Colorful Accent 1" w:uiPriority="51"/>
-    <w:lsdException w:name="List Table 7 Colorful Accent 1" w:uiPriority="52"/>
-    <w:lsdException w:name="List Table 1 Light Accent 2" w:uiPriority="46"/>
-    <w:lsdException w:name="List Table 2 Accent 2" w:uiPriority="47"/>
-    <w:lsdException w:name="List Table 3 Accent 2" w:uiPriority="48"/>
-    <w:lsdException w:name="List Table 4 Accent 2" w:uiPriority="49"/>
-    <w:lsdException w:name="List Table 5 Dark Accent 2" w:uiPriority="50"/>
-    <w:lsdException w:name="List Table 6 Colorful Accent 2" w:uiPriority="51"/>
-    <w:lsdException w:name="List Table 7 Colorful Accent 2" w:uiPriority="52"/>
-    <w:lsdException w:name="List Table 1 Light Accent 3" w:uiPriority="46"/>
-    <w:lsdException w:name="List Table 2 Accent 3" w:uiPriority="47"/>
-    <w:lsdException w:name="List Table 3 Accent 3" w:uiPriority="48"/>
-    <w:lsdException w:name="List Table 4 Accent 3" w:uiPriority="49"/>
-    <w:lsdException w:name="List Table 5 Dark Accent 3" w:uiPriority="50"/>
-    <w:lsdException w:name="List Table 6 Colorful Accent 3" w:uiPriority="51"/>
-    <w:lsdException w:name="List Table 7 Colorful Accent 3" w:uiPriority="52"/>
-    <w:lsdException w:name="List Table 1 Light Accent 4" w:uiPriority="46"/>
-    <w:lsdException w:name="List Table 2 Accent 4" w:uiPriority="47"/>
-    <w:lsdException w:name="List Table 3 Accent 4" w:uiPriority="48"/>
-    <w:lsdException w:name="List Table 4 Accent 4" w:uiPriority="49"/>
-    <w:lsdException w:name="List Table 5 Dark Accent 4" w:uiPriority="50"/>
-    <w:lsdException w:name="List Table 6 Colorful Accent 4" w:uiPriority="51"/>
-    <w:lsdException w:name="List Table 7 Colorful Accent 4" w:uiPriority="52"/>
-    <w:lsdException w:name="List Table 1 Light Accent 5" w:uiPriority="46"/>
-    <w:lsdException w:name="List Table 2 Accent 5" w:uiPriority="47"/>
-    <w:lsdException w:name="List Table 3 Accent 5" w:uiPriority="48"/>
-    <w:lsdException w:name="List Table 4 Accent 5" w:uiPriority="49"/>
-    <w:lsdException w:name="List Table 5 Dark Accent 5" w:uiPriority="50"/>
-    <w:lsdException w:name="List Table 6 Colorful Accent 5" w:uiPriority="51"/>
-    <w:lsdException w:name="List Table 7 Colorful Accent 5" w:uiPriority="52"/>
-    <w:lsdException w:name="List Table 1 Light Accent 6" w:uiPriority="46"/>
-    <w:lsdException w:name="List Table 2 Accent 6" w:uiPriority="47"/>
-    <w:lsdException w:name="List Table 3 Accent 6" w:uiPriority="48"/>
-    <w:lsdException w:name="List Table 4 Accent 6" w:uiPriority="49"/>
-    <w:lsdException w:name="List Table 5 Dark Accent 6" w:uiPriority="50"/>
-    <w:lsdException w:name="List Table 6 Colorful Accent 6" w:uiPriority="51"/>
-    <w:lsdException w:name="List Table 7 Colorful Accent 6" w:uiPriority="52"/>
+  <w:latentStyles w:defLockedState="0" w:defUIPriority="99" w:defSemiHidden="1" w:defUnhideWhenUsed="1" w:defQFormat="0" w:count="276">
+    <w:lsdException w:name="Normal" w:semiHidden="0" w:uiPriority="0" w:unhideWhenUsed="0" w:qFormat="1"/>
+    <w:lsdException w:name="heading 1" w:semiHidden="0" w:uiPriority="9" w:unhideWhenUsed="0" w:qFormat="1"/>
+    <w:lsdException w:name="heading 2" w:uiPriority="9" w:qFormat="1"/>
+    <w:lsdException w:name="heading 3" w:uiPriority="9" w:qFormat="1"/>
+    <w:lsdException w:name="heading 4" w:uiPriority="9" w:qFormat="1"/>
+    <w:lsdException w:name="heading 5" w:uiPriority="9" w:qFormat="1"/>
+    <w:lsdException w:name="heading 6" w:uiPriority="9" w:qFormat="1"/>
+    <w:lsdException w:name="heading 7" w:uiPriority="9" w:qFormat="1"/>
+    <w:lsdException w:name="heading 8" w:uiPriority="9" w:qFormat="1"/>
+    <w:lsdException w:name="heading 9" w:uiPriority="9" w:qFormat="1"/>
+    <w:lsdException w:name="toc 1" w:uiPriority="39"/>
+    <w:lsdException w:name="toc 2" w:uiPriority="39"/>
+    <w:lsdException w:name="toc 3" w:uiPriority="39"/>
+    <w:lsdException w:name="toc 4" w:uiPriority="39"/>
+    <w:lsdException w:name="toc 5" w:uiPriority="39"/>
+    <w:lsdException w:name="toc 6" w:uiPriority="39"/>
+    <w:lsdException w:name="toc 7" w:uiPriority="39"/>
+    <w:lsdException w:name="toc 8" w:uiPriority="39"/>
+    <w:lsdException w:name="toc 9" w:uiPriority="39"/>
+    <w:lsdException w:name="caption" w:uiPriority="35" w:qFormat="1"/>
+    <w:lsdException w:name="Title" w:semiHidden="0" w:uiPriority="10" w:unhideWhenUsed="0" w:qFormat="1"/>
+    <w:lsdException w:name="Default Paragraph Font" w:uiPriority="1"/>
+    <w:lsdException w:name="Subtitle" w:semiHidden="0" w:uiPriority="11" w:unhideWhenUsed="0" w:qFormat="1"/>
+    <w:lsdException w:name="Strong" w:semiHidden="0" w:uiPriority="22" w:unhideWhenUsed="0" w:qFormat="1"/>
+    <w:lsdException w:name="Emphasis" w:semiHidden="0" w:uiPriority="20" w:unhideWhenUsed="0" w:qFormat="1"/>
+    <w:lsdException w:name="Table Grid" w:semiHidden="0" w:uiPriority="39" w:unhideWhenUsed="0"/>
+    <w:lsdException w:name="Note Level 1" w:semiHidden="0" w:unhideWhenUsed="0"/>
+    <w:lsdException w:name="Note Level 2" w:semiHidden="0" w:unhideWhenUsed="0"/>
+    <w:lsdException w:name="Note Level 3" w:semiHidden="0" w:unhideWhenUsed="0"/>
+    <w:lsdException w:name="Note Level 4" w:semiHidden="0" w:unhideWhenUsed="0"/>
+    <w:lsdException w:name="Note Level 5" w:semiHidden="0" w:unhideWhenUsed="0"/>
+    <w:lsdException w:name="Note Level 6" w:semiHidden="0" w:unhideWhenUsed="0"/>
+    <w:lsdException w:name="Note Level 7" w:semiHidden="0" w:unhideWhenUsed="0"/>
+    <w:lsdException w:name="Note Level 8" w:semiHidden="0" w:unhideWhenUsed="0"/>
+    <w:lsdException w:name="Note Level 9" w:semiHidden="0" w:unhideWhenUsed="0"/>
+    <w:lsdException w:name="Placeholder Text" w:unhideWhenUsed="0"/>
+    <w:lsdException w:name="No Spacing" w:semiHidden="0" w:uiPriority="1" w:unhideWhenUsed="0" w:qFormat="1"/>
+    <w:lsdException w:name="Light Shading" w:semiHidden="0" w:uiPriority="60" w:unhideWhenUsed="0"/>
+    <w:lsdException w:name="Light List" w:semiHidden="0" w:uiPriority="61" w:unhideWhenUsed="0"/>
+    <w:lsdException w:name="Light Grid" w:semiHidden="0" w:uiPriority="62" w:unhideWhenUsed="0"/>
+    <w:lsdException w:name="Medium Shading 1" w:semiHidden="0" w:uiPriority="63" w:unhideWhenUsed="0"/>
+    <w:lsdException w:name="Medium Shading 2" w:semiHidden="0" w:uiPriority="64" w:unhideWhenUsed="0"/>
+    <w:lsdException w:name="Medium List 1" w:semiHidden="0" w:uiPriority="65" w:unhideWhenUsed="0"/>
+    <w:lsdException w:name="Medium List 2" w:semiHidden="0" w:uiPriority="66" w:unhideWhenUsed="0"/>
+    <w:lsdException w:name="Medium Grid 1" w:semiHidden="0" w:uiPriority="67" w:unhideWhenUsed="0"/>
+    <w:lsdException w:name="Medium Grid 2" w:semiHidden="0" w:uiPriority="68" w:unhideWhenUsed="0"/>
+    <w:lsdException w:name="Medium Grid 3" w:semiHidden="0" w:uiPriority="69" w:unhideWhenUsed="0"/>
+    <w:lsdException w:name="Dark List" w:semiHidden="0" w:uiPriority="70" w:unhideWhenUsed="0"/>
+    <w:lsdException w:name="Colorful Shading" w:semiHidden="0" w:uiPriority="71" w:unhideWhenUsed="0"/>
+    <w:lsdException w:name="Colorful List" w:semiHidden="0" w:uiPriority="72" w:unhideWhenUsed="0"/>
+    <w:lsdException w:name="Colorful Grid" w:semiHidden="0" w:uiPriority="73" w:unhideWhenUsed="0"/>
+    <w:lsdException w:name="Light Shading Accent 1" w:semiHidden="0" w:uiPriority="60" w:unhideWhenUsed="0"/>
+    <w:lsdException w:name="Light List Accent 1" w:semiHidden="0" w:uiPriority="61" w:unhideWhenUsed="0"/>
+    <w:lsdException w:name="Light Grid Accent 1" w:semiHidden="0" w:uiPriority="62" w:unhideWhenUsed="0"/>
+    <w:lsdException w:name="Medium Shading 1 Accent 1" w:semiHidden="0" w:uiPriority="63" w:unhideWhenUsed="0"/>
+    <w:lsdException w:name="Medium Shading 2 Accent 1" w:semiHidden="0" w:uiPriority="64" w:unhideWhenUsed="0"/>
+    <w:lsdException w:name="Medium List 1 Accent 1" w:semiHidden="0" w:uiPriority="65" w:unhideWhenUsed="0"/>
+    <w:lsdException w:name="Revision" w:unhideWhenUsed="0"/>
+    <w:lsdException w:name="List Paragraph" w:semiHidden="0" w:uiPriority="34" w:unhideWhenUsed="0" w:qFormat="1"/>
+    <w:lsdException w:name="Quote" w:semiHidden="0" w:uiPriority="29" w:unhideWhenUsed="0" w:qFormat="1"/>
+    <w:lsdException w:name="Intense Quote" w:semiHidden="0" w:uiPriority="30" w:unhideWhenUsed="0" w:qFormat="1"/>
+    <w:lsdException w:name="Medium List 2 Accent 1" w:semiHidden="0" w:uiPriority="66" w:unhideWhenUsed="0"/>
+    <w:lsdException w:name="Medium Grid 1 Accent 1" w:semiHidden="0" w:uiPriority="67" w:unhideWhenUsed="0"/>
+    <w:lsdException w:name="Medium Grid 2 Accent 1" w:semiHidden="0" w:uiPriority="68" w:unhideWhenUsed="0"/>
+    <w:lsdException w:name="Medium Grid 3 Accent 1" w:semiHidden="0" w:uiPriority="69" w:unhideWhenUsed="0"/>
+    <w:lsdException w:name="Dark List Accent 1" w:semiHidden="0" w:uiPriority="70" w:unhideWhenUsed="0"/>
+    <w:lsdException w:name="Colorful Shading Accent 1" w:semiHidden="0" w:uiPriority="71" w:unhideWhenUsed="0"/>
+    <w:lsdException w:name="Colorful List Accent 1" w:semiHidden="0" w:uiPriority="72" w:unhideWhenUsed="0"/>
+    <w:lsdException w:name="Colorful Grid Accent 1" w:semiHidden="0" w:uiPriority="73" w:unhideWhenUsed="0"/>
+    <w:lsdException w:name="Light Shading Accent 2" w:semiHidden="0" w:uiPriority="60" w:unhideWhenUsed="0"/>
+    <w:lsdException w:name="Light List Accent 2" w:semiHidden="0" w:uiPriority="61" w:unhideWhenUsed="0"/>
+    <w:lsdException w:name="Light Grid Accent 2" w:semiHidden="0" w:uiPriority="62" w:unhideWhenUsed="0"/>
+    <w:lsdException w:name="Medium Shading 1 Accent 2" w:semiHidden="0" w:uiPriority="63" w:unhideWhenUsed="0"/>
+    <w:lsdException w:name="Medium Shading 2 Accent 2" w:semiHidden="0" w:uiPriority="64" w:unhideWhenUsed="0"/>
+    <w:lsdException w:name="Medium List 1 Accent 2" w:semiHidden="0" w:uiPriority="65" w:unhideWhenUsed="0"/>
+    <w:lsdException w:name="Medium List 2 Accent 2" w:semiHidden="0" w:uiPriority="66" w:unhideWhenUsed="0"/>
+    <w:lsdException w:name="Medium Grid 1 Accent 2" w:semiHidden="0" w:uiPriority="67" w:unhideWhenUsed="0"/>
+    <w:lsdException w:name="Medium Grid 2 Accent 2" w:semiHidden="0" w:uiPriority="68" w:unhideWhenUsed="0"/>
+    <w:lsdException w:name="Medium Grid 3 Accent 2" w:semiHidden="0" w:uiPriority="69" w:unhideWhenUsed="0"/>
+    <w:lsdException w:name="Dark List Accent 2" w:semiHidden="0" w:uiPriority="70" w:unhideWhenUsed="0"/>
+    <w:lsdException w:name="Colorful Shading Accent 2" w:semiHidden="0" w:uiPriority="71" w:unhideWhenUsed="0"/>
+    <w:lsdException w:name="Colorful List Accent 2" w:semiHidden="0" w:uiPriority="72" w:unhideWhenUsed="0"/>
+    <w:lsdException w:name="Colorful Grid Accent 2" w:semiHidden="0" w:uiPriority="73" w:unhideWhenUsed="0"/>
+    <w:lsdException w:name="Light Shading Accent 3" w:semiHidden="0" w:uiPriority="60" w:unhideWhenUsed="0"/>
+    <w:lsdException w:name="Light List Accent 3" w:semiHidden="0" w:uiPriority="61" w:unhideWhenUsed="0"/>
+    <w:lsdException w:name="Light Grid Accent 3" w:semiHidden="0" w:uiPriority="62" w:unhideWhenUsed="0"/>
+    <w:lsdException w:name="Medium Shading 1 Accent 3" w:semiHidden="0" w:uiPriority="63" w:unhideWhenUsed="0"/>
+    <w:lsdException w:name="Medium Shading 2 Accent 3" w:semiHidden="0" w:uiPriority="64" w:unhideWhenUsed="0"/>
+    <w:lsdException w:name="Medium List 1 Accent 3" w:semiHidden="0" w:uiPriority="65" w:unhideWhenUsed="0"/>
+    <w:lsdException w:name="Medium List 2 Accent 3" w:semiHidden="0" w:uiPriority="66" w:unhideWhenUsed="0"/>
+    <w:lsdException w:name="Medium Grid 1 Accent 3" w:semiHidden="0" w:uiPriority="67" w:unhideWhenUsed="0"/>
+    <w:lsdException w:name="Medium Grid 2 Accent 3" w:semiHidden="0" w:uiPriority="68" w:unhideWhenUsed="0"/>
+    <w:lsdException w:name="Medium Grid 3 Accent 3" w:semiHidden="0" w:uiPriority="69" w:unhideWhenUsed="0"/>
+    <w:lsdException w:name="Dark List Accent 3" w:semiHidden="0" w:uiPriority="70" w:unhideWhenUsed="0"/>
+    <w:lsdException w:name="Colorful Shading Accent 3" w:semiHidden="0" w:uiPriority="71" w:unhideWhenUsed="0"/>
+    <w:lsdException w:name="Colorful List Accent 3" w:semiHidden="0" w:uiPriority="72" w:unhideWhenUsed="0"/>
+    <w:lsdException w:name="Colorful Grid Accent 3" w:semiHidden="0" w:uiPriority="73" w:unhideWhenUsed="0"/>
+    <w:lsdException w:name="Light Shading Accent 4" w:semiHidden="0" w:uiPriority="60" w:unhideWhenUsed="0"/>
+    <w:lsdException w:name="Light List Accent 4" w:semiHidden="0" w:uiPriority="61" w:unhideWhenUsed="0"/>
+    <w:lsdException w:name="Light Grid Accent 4" w:semiHidden="0" w:uiPriority="62" w:unhideWhenUsed="0"/>
+    <w:lsdException w:name="Medium Shading 1 Accent 4" w:semiHidden="0" w:uiPriority="63" w:unhideWhenUsed="0"/>
+    <w:lsdException w:name="Medium Shading 2 Accent 4" w:semiHidden="0" w:uiPriority="64" w:unhideWhenUsed="0"/>
+    <w:lsdException w:name="Medium List 1 Accent 4" w:semiHidden="0" w:uiPriority="65" w:unhideWhenUsed="0"/>
+    <w:lsdException w:name="Medium List 2 Accent 4" w:semiHidden="0" w:uiPriority="66" w:unhideWhenUsed="0"/>
+    <w:lsdException w:name="Medium Grid 1 Accent 4" w:semiHidden="0" w:uiPriority="67" w:unhideWhenUsed="0"/>
+    <w:lsdException w:name="Medium Grid 2 Accent 4" w:semiHidden="0" w:uiPriority="68" w:unhideWhenUsed="0"/>
+    <w:lsdException w:name="Medium Grid 3 Accent 4" w:semiHidden="0" w:uiPriority="69" w:unhideWhenUsed="0"/>
+    <w:lsdException w:name="Dark List Accent 4" w:semiHidden="0" w:uiPriority="70" w:unhideWhenUsed="0"/>
+    <w:lsdException w:name="Colorful Shading Accent 4" w:semiHidden="0" w:uiPriority="71" w:unhideWhenUsed="0"/>
+    <w:lsdException w:name="Colorful List Accent 4" w:semiHidden="0" w:uiPriority="72" w:unhideWhenUsed="0"/>
+    <w:lsdException w:name="Colorful Grid Accent 4" w:semiHidden="0" w:uiPriority="73" w:unhideWhenUsed="0"/>
+    <w:lsdException w:name="Light Shading Accent 5" w:semiHidden="0" w:uiPriority="60" w:unhideWhenUsed="0"/>
+    <w:lsdException w:name="Light List Accent 5" w:semiHidden="0" w:uiPriority="61" w:unhideWhenUsed="0"/>
+    <w:lsdException w:name="Light Grid Accent 5" w:semiHidden="0" w:uiPriority="62" w:unhideWhenUsed="0"/>
+    <w:lsdException w:name="Medium Shading 1 Accent 5" w:semiHidden="0" w:uiPriority="63" w:unhideWhenUsed="0"/>
+    <w:lsdException w:name="Medium Shading 2 Accent 5" w:semiHidden="0" w:uiPriority="64" w:unhideWhenUsed="0"/>
+    <w:lsdException w:name="Medium List 1 Accent 5" w:semiHidden="0" w:uiPriority="65" w:unhideWhenUsed="0"/>
+    <w:lsdException w:name="Medium List 2 Accent 5" w:semiHidden="0" w:uiPriority="66" w:unhideWhenUsed="0"/>
+    <w:lsdException w:name="Medium Grid 1 Accent 5" w:semiHidden="0" w:uiPriority="67" w:unhideWhenUsed="0"/>
+    <w:lsdException w:name="Medium Grid 2 Accent 5" w:semiHidden="0" w:uiPriority="68" w:unhideWhenUsed="0"/>
+    <w:lsdException w:name="Medium Grid 3 Accent 5" w:semiHidden="0" w:uiPriority="69" w:unhideWhenUsed="0"/>
+    <w:lsdException w:name="Dark List Accent 5" w:semiHidden="0" w:uiPriority="70" w:unhideWhenUsed="0"/>
+    <w:lsdException w:name="Colorful Shading Accent 5" w:semiHidden="0" w:uiPriority="71" w:unhideWhenUsed="0"/>
+    <w:lsdException w:name="Colorful List Accent 5" w:semiHidden="0" w:uiPriority="72" w:unhideWhenUsed="0"/>
+    <w:lsdException w:name="Colorful Grid Accent 5" w:semiHidden="0" w:uiPriority="73" w:unhideWhenUsed="0"/>
+    <w:lsdException w:name="Light Shading Accent 6" w:semiHidden="0" w:uiPriority="60" w:unhideWhenUsed="0"/>
+    <w:lsdException w:name="Light List Accent 6" w:semiHidden="0" w:uiPriority="61" w:unhideWhenUsed="0"/>
+    <w:lsdException w:name="Light Grid Accent 6" w:semiHidden="0" w:uiPriority="62" w:unhideWhenUsed="0"/>
+    <w:lsdException w:name="Medium Shading 1 Accent 6" w:semiHidden="0" w:uiPriority="63" w:unhideWhenUsed="0"/>
+    <w:lsdException w:name="Medium Shading 2 Accent 6" w:semiHidden="0" w:uiPriority="64" w:unhideWhenUsed="0"/>
+    <w:lsdException w:name="Medium List 1 Accent 6" w:semiHidden="0" w:uiPriority="65" w:unhideWhenUsed="0"/>
+    <w:lsdException w:name="Medium List 2 Accent 6" w:semiHidden="0" w:uiPriority="66" w:unhideWhenUsed="0"/>
+    <w:lsdException w:name="Medium Grid 1 Accent 6" w:semiHidden="0" w:uiPriority="67" w:unhideWhenUsed="0"/>
+    <w:lsdException w:name="Medium Grid 2 Accent 6" w:semiHidden="0" w:uiPriority="68" w:unhideWhenUsed="0"/>
+    <w:lsdException w:name="Medium Grid 3 Accent 6" w:semiHidden="0" w:uiPriority="69" w:unhideWhenUsed="0"/>
+    <w:lsdException w:name="Dark List Accent 6" w:semiHidden="0" w:uiPriority="70" w:unhideWhenUsed="0"/>
+    <w:lsdException w:name="Colorful Shading Accent 6" w:semiHidden="0" w:uiPriority="71" w:unhideWhenUsed="0"/>
+    <w:lsdException w:name="Colorful List Accent 6" w:semiHidden="0" w:uiPriority="72" w:unhideWhenUsed="0"/>
+    <w:lsdException w:name="Colorful Grid Accent 6" w:semiHidden="0" w:uiPriority="73" w:unhideWhenUsed="0"/>
+    <w:lsdException w:name="Subtle Emphasis" w:semiHidden="0" w:uiPriority="19" w:unhideWhenUsed="0" w:qFormat="1"/>
+    <w:lsdException w:name="Intense Emphasis" w:semiHidden="0" w:uiPriority="21" w:unhideWhenUsed="0" w:qFormat="1"/>
+    <w:lsdException w:name="Subtle Reference" w:semiHidden="0" w:uiPriority="31" w:unhideWhenUsed="0" w:qFormat="1"/>
+    <w:lsdException w:name="Intense Reference" w:semiHidden="0" w:uiPriority="32" w:unhideWhenUsed="0" w:qFormat="1"/>
+    <w:lsdException w:name="Book Title" w:semiHidden="0" w:uiPriority="33" w:unhideWhenUsed="0" w:qFormat="1"/>
+    <w:lsdException w:name="Bibliography" w:uiPriority="37"/>
+    <w:lsdException w:name="TOC Heading" w:uiPriority="39" w:qFormat="1"/>
   </w:latentStyles>
   <w:style w:type="paragraph" w:default="1" w:styleId="Normal">
     <w:name w:val="Normal"/>
@@ -3927,6 +4912,7 @@
       <w:lang w:eastAsia="zh-CN"/>
     </w:rPr>
     <w:tblPr>
+      <w:tblInd w:w="0" w:type="dxa"/>
       <w:tblBorders>
         <w:top w:val="single" w:sz="4" w:space="0" w:color="auto"/>
         <w:left w:val="single" w:sz="4" w:space="0" w:color="auto"/>
@@ -3935,6 +4921,243 @@
         <w:insideH w:val="single" w:sz="4" w:space="0" w:color="auto"/>
         <w:insideV w:val="single" w:sz="4" w:space="0" w:color="auto"/>
       </w:tblBorders>
+      <w:tblCellMar>
+        <w:top w:w="0" w:type="dxa"/>
+        <w:left w:w="108" w:type="dxa"/>
+        <w:bottom w:w="0" w:type="dxa"/>
+        <w:right w:w="108" w:type="dxa"/>
+      </w:tblCellMar>
+    </w:tblPr>
+  </w:style>
+</w:styles>
+</file>
+
+<file path=word/stylesWithEffects.xml><?xml version="1.0" encoding="utf-8"?>
+<w:styles xmlns:wpc="http://schemas.microsoft.com/office/word/2010/wordprocessingCanvas" xmlns:mo="http://schemas.microsoft.com/office/mac/office/2008/main" xmlns:mc="http://schemas.openxmlformats.org/markup-compatibility/2006" xmlns:mv="urn:schemas-microsoft-com:mac:vml" xmlns:o="urn:schemas-microsoft-com:office:office" xmlns:r="http://schemas.openxmlformats.org/officeDocument/2006/relationships" xmlns:m="http://schemas.openxmlformats.org/officeDocument/2006/math" xmlns:v="urn:schemas-microsoft-com:vml" xmlns:wp14="http://schemas.microsoft.com/office/word/2010/wordprocessingDrawing" xmlns:wp="http://schemas.openxmlformats.org/drawingml/2006/wordprocessingDrawing" xmlns:w10="urn:schemas-microsoft-com:office:word" xmlns:w="http://schemas.openxmlformats.org/wordprocessingml/2006/main" xmlns:w14="http://schemas.microsoft.com/office/word/2010/wordml" xmlns:wpg="http://schemas.microsoft.com/office/word/2010/wordprocessingGroup" xmlns:wpi="http://schemas.microsoft.com/office/word/2010/wordprocessingInk" xmlns:wne="http://schemas.microsoft.com/office/word/2006/wordml" xmlns:wps="http://schemas.microsoft.com/office/word/2010/wordprocessingShape" mc:Ignorable="w14 wp14">
+  <w:docDefaults>
+    <w:rPrDefault>
+      <w:rPr>
+        <w:rFonts w:asciiTheme="minorHAnsi" w:eastAsiaTheme="minorHAnsi" w:hAnsiTheme="minorHAnsi" w:cstheme="minorBidi"/>
+        <w:sz w:val="22"/>
+        <w:szCs w:val="22"/>
+        <w:lang w:val="en-US" w:eastAsia="en-US" w:bidi="ar-SA"/>
+      </w:rPr>
+    </w:rPrDefault>
+    <w:pPrDefault>
+      <w:pPr>
+        <w:spacing w:after="200" w:line="276" w:lineRule="auto"/>
+      </w:pPr>
+    </w:pPrDefault>
+  </w:docDefaults>
+  <w:latentStyles w:defLockedState="0" w:defUIPriority="99" w:defSemiHidden="1" w:defUnhideWhenUsed="1" w:defQFormat="0" w:count="276">
+    <w:lsdException w:name="Normal" w:semiHidden="0" w:uiPriority="0" w:unhideWhenUsed="0" w:qFormat="1"/>
+    <w:lsdException w:name="heading 1" w:semiHidden="0" w:uiPriority="9" w:unhideWhenUsed="0" w:qFormat="1"/>
+    <w:lsdException w:name="heading 2" w:uiPriority="9" w:qFormat="1"/>
+    <w:lsdException w:name="heading 3" w:uiPriority="9" w:qFormat="1"/>
+    <w:lsdException w:name="heading 4" w:uiPriority="9" w:qFormat="1"/>
+    <w:lsdException w:name="heading 5" w:uiPriority="9" w:qFormat="1"/>
+    <w:lsdException w:name="heading 6" w:uiPriority="9" w:qFormat="1"/>
+    <w:lsdException w:name="heading 7" w:uiPriority="9" w:qFormat="1"/>
+    <w:lsdException w:name="heading 8" w:uiPriority="9" w:qFormat="1"/>
+    <w:lsdException w:name="heading 9" w:uiPriority="9" w:qFormat="1"/>
+    <w:lsdException w:name="toc 1" w:uiPriority="39"/>
+    <w:lsdException w:name="toc 2" w:uiPriority="39"/>
+    <w:lsdException w:name="toc 3" w:uiPriority="39"/>
+    <w:lsdException w:name="toc 4" w:uiPriority="39"/>
+    <w:lsdException w:name="toc 5" w:uiPriority="39"/>
+    <w:lsdException w:name="toc 6" w:uiPriority="39"/>
+    <w:lsdException w:name="toc 7" w:uiPriority="39"/>
+    <w:lsdException w:name="toc 8" w:uiPriority="39"/>
+    <w:lsdException w:name="toc 9" w:uiPriority="39"/>
+    <w:lsdException w:name="caption" w:uiPriority="35" w:qFormat="1"/>
+    <w:lsdException w:name="Title" w:semiHidden="0" w:uiPriority="10" w:unhideWhenUsed="0" w:qFormat="1"/>
+    <w:lsdException w:name="Default Paragraph Font" w:uiPriority="1"/>
+    <w:lsdException w:name="Subtitle" w:semiHidden="0" w:uiPriority="11" w:unhideWhenUsed="0" w:qFormat="1"/>
+    <w:lsdException w:name="Strong" w:semiHidden="0" w:uiPriority="22" w:unhideWhenUsed="0" w:qFormat="1"/>
+    <w:lsdException w:name="Emphasis" w:semiHidden="0" w:uiPriority="20" w:unhideWhenUsed="0" w:qFormat="1"/>
+    <w:lsdException w:name="Table Grid" w:semiHidden="0" w:uiPriority="39" w:unhideWhenUsed="0"/>
+    <w:lsdException w:name="Note Level 1" w:semiHidden="0" w:unhideWhenUsed="0"/>
+    <w:lsdException w:name="Note Level 2" w:semiHidden="0" w:unhideWhenUsed="0"/>
+    <w:lsdException w:name="Note Level 3" w:semiHidden="0" w:unhideWhenUsed="0"/>
+    <w:lsdException w:name="Note Level 4" w:semiHidden="0" w:unhideWhenUsed="0"/>
+    <w:lsdException w:name="Note Level 5" w:semiHidden="0" w:unhideWhenUsed="0"/>
+    <w:lsdException w:name="Note Level 6" w:semiHidden="0" w:unhideWhenUsed="0"/>
+    <w:lsdException w:name="Note Level 7" w:semiHidden="0" w:unhideWhenUsed="0"/>
+    <w:lsdException w:name="Note Level 8" w:semiHidden="0" w:unhideWhenUsed="0"/>
+    <w:lsdException w:name="Note Level 9" w:semiHidden="0" w:unhideWhenUsed="0"/>
+    <w:lsdException w:name="Placeholder Text" w:unhideWhenUsed="0"/>
+    <w:lsdException w:name="No Spacing" w:semiHidden="0" w:uiPriority="1" w:unhideWhenUsed="0" w:qFormat="1"/>
+    <w:lsdException w:name="Light Shading" w:semiHidden="0" w:uiPriority="60" w:unhideWhenUsed="0"/>
+    <w:lsdException w:name="Light List" w:semiHidden="0" w:uiPriority="61" w:unhideWhenUsed="0"/>
+    <w:lsdException w:name="Light Grid" w:semiHidden="0" w:uiPriority="62" w:unhideWhenUsed="0"/>
+    <w:lsdException w:name="Medium Shading 1" w:semiHidden="0" w:uiPriority="63" w:unhideWhenUsed="0"/>
+    <w:lsdException w:name="Medium Shading 2" w:semiHidden="0" w:uiPriority="64" w:unhideWhenUsed="0"/>
+    <w:lsdException w:name="Medium List 1" w:semiHidden="0" w:uiPriority="65" w:unhideWhenUsed="0"/>
+    <w:lsdException w:name="Medium List 2" w:semiHidden="0" w:uiPriority="66" w:unhideWhenUsed="0"/>
+    <w:lsdException w:name="Medium Grid 1" w:semiHidden="0" w:uiPriority="67" w:unhideWhenUsed="0"/>
+    <w:lsdException w:name="Medium Grid 2" w:semiHidden="0" w:uiPriority="68" w:unhideWhenUsed="0"/>
+    <w:lsdException w:name="Medium Grid 3" w:semiHidden="0" w:uiPriority="69" w:unhideWhenUsed="0"/>
+    <w:lsdException w:name="Dark List" w:semiHidden="0" w:uiPriority="70" w:unhideWhenUsed="0"/>
+    <w:lsdException w:name="Colorful Shading" w:semiHidden="0" w:uiPriority="71" w:unhideWhenUsed="0"/>
+    <w:lsdException w:name="Colorful List" w:semiHidden="0" w:uiPriority="72" w:unhideWhenUsed="0"/>
+    <w:lsdException w:name="Colorful Grid" w:semiHidden="0" w:uiPriority="73" w:unhideWhenUsed="0"/>
+    <w:lsdException w:name="Light Shading Accent 1" w:semiHidden="0" w:uiPriority="60" w:unhideWhenUsed="0"/>
+    <w:lsdException w:name="Light List Accent 1" w:semiHidden="0" w:uiPriority="61" w:unhideWhenUsed="0"/>
+    <w:lsdException w:name="Light Grid Accent 1" w:semiHidden="0" w:uiPriority="62" w:unhideWhenUsed="0"/>
+    <w:lsdException w:name="Medium Shading 1 Accent 1" w:semiHidden="0" w:uiPriority="63" w:unhideWhenUsed="0"/>
+    <w:lsdException w:name="Medium Shading 2 Accent 1" w:semiHidden="0" w:uiPriority="64" w:unhideWhenUsed="0"/>
+    <w:lsdException w:name="Medium List 1 Accent 1" w:semiHidden="0" w:uiPriority="65" w:unhideWhenUsed="0"/>
+    <w:lsdException w:name="Revision" w:unhideWhenUsed="0"/>
+    <w:lsdException w:name="List Paragraph" w:semiHidden="0" w:uiPriority="34" w:unhideWhenUsed="0" w:qFormat="1"/>
+    <w:lsdException w:name="Quote" w:semiHidden="0" w:uiPriority="29" w:unhideWhenUsed="0" w:qFormat="1"/>
+    <w:lsdException w:name="Intense Quote" w:semiHidden="0" w:uiPriority="30" w:unhideWhenUsed="0" w:qFormat="1"/>
+    <w:lsdException w:name="Medium List 2 Accent 1" w:semiHidden="0" w:uiPriority="66" w:unhideWhenUsed="0"/>
+    <w:lsdException w:name="Medium Grid 1 Accent 1" w:semiHidden="0" w:uiPriority="67" w:unhideWhenUsed="0"/>
+    <w:lsdException w:name="Medium Grid 2 Accent 1" w:semiHidden="0" w:uiPriority="68" w:unhideWhenUsed="0"/>
+    <w:lsdException w:name="Medium Grid 3 Accent 1" w:semiHidden="0" w:uiPriority="69" w:unhideWhenUsed="0"/>
+    <w:lsdException w:name="Dark List Accent 1" w:semiHidden="0" w:uiPriority="70" w:unhideWhenUsed="0"/>
+    <w:lsdException w:name="Colorful Shading Accent 1" w:semiHidden="0" w:uiPriority="71" w:unhideWhenUsed="0"/>
+    <w:lsdException w:name="Colorful List Accent 1" w:semiHidden="0" w:uiPriority="72" w:unhideWhenUsed="0"/>
+    <w:lsdException w:name="Colorful Grid Accent 1" w:semiHidden="0" w:uiPriority="73" w:unhideWhenUsed="0"/>
+    <w:lsdException w:name="Light Shading Accent 2" w:semiHidden="0" w:uiPriority="60" w:unhideWhenUsed="0"/>
+    <w:lsdException w:name="Light List Accent 2" w:semiHidden="0" w:uiPriority="61" w:unhideWhenUsed="0"/>
+    <w:lsdException w:name="Light Grid Accent 2" w:semiHidden="0" w:uiPriority="62" w:unhideWhenUsed="0"/>
+    <w:lsdException w:name="Medium Shading 1 Accent 2" w:semiHidden="0" w:uiPriority="63" w:unhideWhenUsed="0"/>
+    <w:lsdException w:name="Medium Shading 2 Accent 2" w:semiHidden="0" w:uiPriority="64" w:unhideWhenUsed="0"/>
+    <w:lsdException w:name="Medium List 1 Accent 2" w:semiHidden="0" w:uiPriority="65" w:unhideWhenUsed="0"/>
+    <w:lsdException w:name="Medium List 2 Accent 2" w:semiHidden="0" w:uiPriority="66" w:unhideWhenUsed="0"/>
+    <w:lsdException w:name="Medium Grid 1 Accent 2" w:semiHidden="0" w:uiPriority="67" w:unhideWhenUsed="0"/>
+    <w:lsdException w:name="Medium Grid 2 Accent 2" w:semiHidden="0" w:uiPriority="68" w:unhideWhenUsed="0"/>
+    <w:lsdException w:name="Medium Grid 3 Accent 2" w:semiHidden="0" w:uiPriority="69" w:unhideWhenUsed="0"/>
+    <w:lsdException w:name="Dark List Accent 2" w:semiHidden="0" w:uiPriority="70" w:unhideWhenUsed="0"/>
+    <w:lsdException w:name="Colorful Shading Accent 2" w:semiHidden="0" w:uiPriority="71" w:unhideWhenUsed="0"/>
+    <w:lsdException w:name="Colorful List Accent 2" w:semiHidden="0" w:uiPriority="72" w:unhideWhenUsed="0"/>
+    <w:lsdException w:name="Colorful Grid Accent 2" w:semiHidden="0" w:uiPriority="73" w:unhideWhenUsed="0"/>
+    <w:lsdException w:name="Light Shading Accent 3" w:semiHidden="0" w:uiPriority="60" w:unhideWhenUsed="0"/>
+    <w:lsdException w:name="Light List Accent 3" w:semiHidden="0" w:uiPriority="61" w:unhideWhenUsed="0"/>
+    <w:lsdException w:name="Light Grid Accent 3" w:semiHidden="0" w:uiPriority="62" w:unhideWhenUsed="0"/>
+    <w:lsdException w:name="Medium Shading 1 Accent 3" w:semiHidden="0" w:uiPriority="63" w:unhideWhenUsed="0"/>
+    <w:lsdException w:name="Medium Shading 2 Accent 3" w:semiHidden="0" w:uiPriority="64" w:unhideWhenUsed="0"/>
+    <w:lsdException w:name="Medium List 1 Accent 3" w:semiHidden="0" w:uiPriority="65" w:unhideWhenUsed="0"/>
+    <w:lsdException w:name="Medium List 2 Accent 3" w:semiHidden="0" w:uiPriority="66" w:unhideWhenUsed="0"/>
+    <w:lsdException w:name="Medium Grid 1 Accent 3" w:semiHidden="0" w:uiPriority="67" w:unhideWhenUsed="0"/>
+    <w:lsdException w:name="Medium Grid 2 Accent 3" w:semiHidden="0" w:uiPriority="68" w:unhideWhenUsed="0"/>
+    <w:lsdException w:name="Medium Grid 3 Accent 3" w:semiHidden="0" w:uiPriority="69" w:unhideWhenUsed="0"/>
+    <w:lsdException w:name="Dark List Accent 3" w:semiHidden="0" w:uiPriority="70" w:unhideWhenUsed="0"/>
+    <w:lsdException w:name="Colorful Shading Accent 3" w:semiHidden="0" w:uiPriority="71" w:unhideWhenUsed="0"/>
+    <w:lsdException w:name="Colorful List Accent 3" w:semiHidden="0" w:uiPriority="72" w:unhideWhenUsed="0"/>
+    <w:lsdException w:name="Colorful Grid Accent 3" w:semiHidden="0" w:uiPriority="73" w:unhideWhenUsed="0"/>
+    <w:lsdException w:name="Light Shading Accent 4" w:semiHidden="0" w:uiPriority="60" w:unhideWhenUsed="0"/>
+    <w:lsdException w:name="Light List Accent 4" w:semiHidden="0" w:uiPriority="61" w:unhideWhenUsed="0"/>
+    <w:lsdException w:name="Light Grid Accent 4" w:semiHidden="0" w:uiPriority="62" w:unhideWhenUsed="0"/>
+    <w:lsdException w:name="Medium Shading 1 Accent 4" w:semiHidden="0" w:uiPriority="63" w:unhideWhenUsed="0"/>
+    <w:lsdException w:name="Medium Shading 2 Accent 4" w:semiHidden="0" w:uiPriority="64" w:unhideWhenUsed="0"/>
+    <w:lsdException w:name="Medium List 1 Accent 4" w:semiHidden="0" w:uiPriority="65" w:unhideWhenUsed="0"/>
+    <w:lsdException w:name="Medium List 2 Accent 4" w:semiHidden="0" w:uiPriority="66" w:unhideWhenUsed="0"/>
+    <w:lsdException w:name="Medium Grid 1 Accent 4" w:semiHidden="0" w:uiPriority="67" w:unhideWhenUsed="0"/>
+    <w:lsdException w:name="Medium Grid 2 Accent 4" w:semiHidden="0" w:uiPriority="68" w:unhideWhenUsed="0"/>
+    <w:lsdException w:name="Medium Grid 3 Accent 4" w:semiHidden="0" w:uiPriority="69" w:unhideWhenUsed="0"/>
+    <w:lsdException w:name="Dark List Accent 4" w:semiHidden="0" w:uiPriority="70" w:unhideWhenUsed="0"/>
+    <w:lsdException w:name="Colorful Shading Accent 4" w:semiHidden="0" w:uiPriority="71" w:unhideWhenUsed="0"/>
+    <w:lsdException w:name="Colorful List Accent 4" w:semiHidden="0" w:uiPriority="72" w:unhideWhenUsed="0"/>
+    <w:lsdException w:name="Colorful Grid Accent 4" w:semiHidden="0" w:uiPriority="73" w:unhideWhenUsed="0"/>
+    <w:lsdException w:name="Light Shading Accent 5" w:semiHidden="0" w:uiPriority="60" w:unhideWhenUsed="0"/>
+    <w:lsdException w:name="Light List Accent 5" w:semiHidden="0" w:uiPriority="61" w:unhideWhenUsed="0"/>
+    <w:lsdException w:name="Light Grid Accent 5" w:semiHidden="0" w:uiPriority="62" w:unhideWhenUsed="0"/>
+    <w:lsdException w:name="Medium Shading 1 Accent 5" w:semiHidden="0" w:uiPriority="63" w:unhideWhenUsed="0"/>
+    <w:lsdException w:name="Medium Shading 2 Accent 5" w:semiHidden="0" w:uiPriority="64" w:unhideWhenUsed="0"/>
+    <w:lsdException w:name="Medium List 1 Accent 5" w:semiHidden="0" w:uiPriority="65" w:unhideWhenUsed="0"/>
+    <w:lsdException w:name="Medium List 2 Accent 5" w:semiHidden="0" w:uiPriority="66" w:unhideWhenUsed="0"/>
+    <w:lsdException w:name="Medium Grid 1 Accent 5" w:semiHidden="0" w:uiPriority="67" w:unhideWhenUsed="0"/>
+    <w:lsdException w:name="Medium Grid 2 Accent 5" w:semiHidden="0" w:uiPriority="68" w:unhideWhenUsed="0"/>
+    <w:lsdException w:name="Medium Grid 3 Accent 5" w:semiHidden="0" w:uiPriority="69" w:unhideWhenUsed="0"/>
+    <w:lsdException w:name="Dark List Accent 5" w:semiHidden="0" w:uiPriority="70" w:unhideWhenUsed="0"/>
+    <w:lsdException w:name="Colorful Shading Accent 5" w:semiHidden="0" w:uiPriority="71" w:unhideWhenUsed="0"/>
+    <w:lsdException w:name="Colorful List Accent 5" w:semiHidden="0" w:uiPriority="72" w:unhideWhenUsed="0"/>
+    <w:lsdException w:name="Colorful Grid Accent 5" w:semiHidden="0" w:uiPriority="73" w:unhideWhenUsed="0"/>
+    <w:lsdException w:name="Light Shading Accent 6" w:semiHidden="0" w:uiPriority="60" w:unhideWhenUsed="0"/>
+    <w:lsdException w:name="Light List Accent 6" w:semiHidden="0" w:uiPriority="61" w:unhideWhenUsed="0"/>
+    <w:lsdException w:name="Light Grid Accent 6" w:semiHidden="0" w:uiPriority="62" w:unhideWhenUsed="0"/>
+    <w:lsdException w:name="Medium Shading 1 Accent 6" w:semiHidden="0" w:uiPriority="63" w:unhideWhenUsed="0"/>
+    <w:lsdException w:name="Medium Shading 2 Accent 6" w:semiHidden="0" w:uiPriority="64" w:unhideWhenUsed="0"/>
+    <w:lsdException w:name="Medium List 1 Accent 6" w:semiHidden="0" w:uiPriority="65" w:unhideWhenUsed="0"/>
+    <w:lsdException w:name="Medium List 2 Accent 6" w:semiHidden="0" w:uiPriority="66" w:unhideWhenUsed="0"/>
+    <w:lsdException w:name="Medium Grid 1 Accent 6" w:semiHidden="0" w:uiPriority="67" w:unhideWhenUsed="0"/>
+    <w:lsdException w:name="Medium Grid 2 Accent 6" w:semiHidden="0" w:uiPriority="68" w:unhideWhenUsed="0"/>
+    <w:lsdException w:name="Medium Grid 3 Accent 6" w:semiHidden="0" w:uiPriority="69" w:unhideWhenUsed="0"/>
+    <w:lsdException w:name="Dark List Accent 6" w:semiHidden="0" w:uiPriority="70" w:unhideWhenUsed="0"/>
+    <w:lsdException w:name="Colorful Shading Accent 6" w:semiHidden="0" w:uiPriority="71" w:unhideWhenUsed="0"/>
+    <w:lsdException w:name="Colorful List Accent 6" w:semiHidden="0" w:uiPriority="72" w:unhideWhenUsed="0"/>
+    <w:lsdException w:name="Colorful Grid Accent 6" w:semiHidden="0" w:uiPriority="73" w:unhideWhenUsed="0"/>
+    <w:lsdException w:name="Subtle Emphasis" w:semiHidden="0" w:uiPriority="19" w:unhideWhenUsed="0" w:qFormat="1"/>
+    <w:lsdException w:name="Intense Emphasis" w:semiHidden="0" w:uiPriority="21" w:unhideWhenUsed="0" w:qFormat="1"/>
+    <w:lsdException w:name="Subtle Reference" w:semiHidden="0" w:uiPriority="31" w:unhideWhenUsed="0" w:qFormat="1"/>
+    <w:lsdException w:name="Intense Reference" w:semiHidden="0" w:uiPriority="32" w:unhideWhenUsed="0" w:qFormat="1"/>
+    <w:lsdException w:name="Book Title" w:semiHidden="0" w:uiPriority="33" w:unhideWhenUsed="0" w:qFormat="1"/>
+    <w:lsdException w:name="Bibliography" w:uiPriority="37"/>
+    <w:lsdException w:name="TOC Heading" w:uiPriority="39" w:qFormat="1"/>
+  </w:latentStyles>
+  <w:style w:type="paragraph" w:default="1" w:styleId="Normal">
+    <w:name w:val="Normal"/>
+    <w:qFormat/>
+  </w:style>
+  <w:style w:type="character" w:default="1" w:styleId="DefaultParagraphFont">
+    <w:name w:val="Default Paragraph Font"/>
+    <w:uiPriority w:val="1"/>
+    <w:semiHidden/>
+    <w:unhideWhenUsed/>
+  </w:style>
+  <w:style w:type="table" w:default="1" w:styleId="TableNormal">
+    <w:name w:val="Normal Table"/>
+    <w:uiPriority w:val="99"/>
+    <w:semiHidden/>
+    <w:unhideWhenUsed/>
+    <w:tblPr>
+      <w:tblInd w:w="0" w:type="dxa"/>
+      <w:tblCellMar>
+        <w:top w:w="0" w:type="dxa"/>
+        <w:left w:w="108" w:type="dxa"/>
+        <w:bottom w:w="0" w:type="dxa"/>
+        <w:right w:w="108" w:type="dxa"/>
+      </w:tblCellMar>
+    </w:tblPr>
+  </w:style>
+  <w:style w:type="numbering" w:default="1" w:styleId="NoList">
+    <w:name w:val="No List"/>
+    <w:uiPriority w:val="99"/>
+    <w:semiHidden/>
+    <w:unhideWhenUsed/>
+  </w:style>
+  <w:style w:type="table" w:styleId="TableGrid">
+    <w:name w:val="Table Grid"/>
+    <w:basedOn w:val="TableNormal"/>
+    <w:uiPriority w:val="39"/>
+    <w:rsid w:val="007365A2"/>
+    <w:pPr>
+      <w:spacing w:after="0" w:line="240" w:lineRule="auto"/>
+    </w:pPr>
+    <w:rPr>
+      <w:rFonts w:eastAsiaTheme="minorEastAsia"/>
+      <w:sz w:val="24"/>
+      <w:szCs w:val="24"/>
+      <w:lang w:eastAsia="zh-CN"/>
+    </w:rPr>
+    <w:tblPr>
+      <w:tblInd w:w="0" w:type="dxa"/>
+      <w:tblBorders>
+        <w:top w:val="single" w:sz="4" w:space="0" w:color="auto"/>
+        <w:left w:val="single" w:sz="4" w:space="0" w:color="auto"/>
+        <w:bottom w:val="single" w:sz="4" w:space="0" w:color="auto"/>
+        <w:right w:val="single" w:sz="4" w:space="0" w:color="auto"/>
+        <w:insideH w:val="single" w:sz="4" w:space="0" w:color="auto"/>
+        <w:insideV w:val="single" w:sz="4" w:space="0" w:color="auto"/>
+      </w:tblBorders>
+      <w:tblCellMar>
+        <w:top w:w="0" w:type="dxa"/>
+        <w:left w:w="108" w:type="dxa"/>
+        <w:bottom w:w="0" w:type="dxa"/>
+        <w:right w:w="108" w:type="dxa"/>
+      </w:tblCellMar>
     </w:tblPr>
   </w:style>
 </w:styles>
@@ -4223,4 +5446,16 @@
   <a:objectDefaults/>
   <a:extraClrSchemeLst/>
 </a:theme>
+</file>
+
+<file path=customXml/item1.xml><?xml version="1.0" encoding="utf-8"?>
+<b:Sources xmlns:b="http://schemas.openxmlformats.org/officeDocument/2006/bibliography" xmlns="http://schemas.openxmlformats.org/officeDocument/2006/bibliography" SelectedStyle="/APA.XSL" StyleName="APA"/>
+</file>
+
+<file path=customXml/itemProps1.xml><?xml version="1.0" encoding="utf-8"?>
+<ds:datastoreItem xmlns:ds="http://schemas.openxmlformats.org/officeDocument/2006/customXml" ds:itemID="{50AEDFC7-6A42-124A-8666-1F5904116605}">
+  <ds:schemaRefs>
+    <ds:schemaRef ds:uri="http://schemas.openxmlformats.org/officeDocument/2006/bibliography"/>
+  </ds:schemaRefs>
+</ds:datastoreItem>
 </file>
</xml_diff>